<commit_message>
fixed issues, updates to call ui
</commit_message>
<xml_diff>
--- a/docs/MsmlToolGuide.docx
+++ b/docs/MsmlToolGuide.docx
@@ -13,6 +13,7 @@
           <w:u w:val="single"/>
         </w:rPr>
       </w:pPr>
+      <w:proofErr w:type="spellStart"/>
       <w:r>
         <w:rPr>
           <w:b/>
@@ -20,18 +21,41 @@
           <w:szCs w:val="28"/>
           <w:u w:val="single"/>
         </w:rPr>
-        <w:t>MsmlTool Guide</w:t>
-      </w:r>
-    </w:p>
-    <w:p>
-      <w:pPr>
-        <w:spacing w:line="240" w:lineRule="auto"/>
-      </w:pPr>
+        <w:t>MsmlTool</w:t>
+      </w:r>
+      <w:proofErr w:type="spellEnd"/>
+      <w:r>
+        <w:rPr>
+          <w:b/>
+          <w:sz w:val="28"/>
+          <w:szCs w:val="28"/>
+          <w:u w:val="single"/>
+        </w:rPr>
+        <w:t xml:space="preserve"> Guide</w:t>
+      </w:r>
+    </w:p>
+    <w:p>
+      <w:pPr>
+        <w:spacing w:line="240" w:lineRule="auto"/>
+      </w:pPr>
+      <w:proofErr w:type="spellStart"/>
       <w:r>
         <w:t>Msml</w:t>
       </w:r>
       <w:r>
-        <w:t xml:space="preserve">Tool is a JAVA based test application for passing and receiving MSML messages to and from the Powermedia XMS. </w:t>
+        <w:t>Tool</w:t>
+      </w:r>
+      <w:proofErr w:type="spellEnd"/>
+      <w:r>
+        <w:t xml:space="preserve"> is a JAVA based test application for passing and receiving MSML messages to and from the </w:t>
+      </w:r>
+      <w:proofErr w:type="spellStart"/>
+      <w:r>
+        <w:t>Powermedia</w:t>
+      </w:r>
+      <w:proofErr w:type="spellEnd"/>
+      <w:r>
+        <w:t xml:space="preserve"> XMS. </w:t>
       </w:r>
     </w:p>
     <w:p>
@@ -92,14 +116,27 @@
         <w:spacing w:line="240" w:lineRule="auto"/>
       </w:pPr>
       <w:r>
-        <w:t>To use MsmlTo</w:t>
-      </w:r>
-      <w:r>
-        <w:t>ol, download the zip file from G</w:t>
+        <w:t xml:space="preserve">To use </w:t>
+      </w:r>
+      <w:proofErr w:type="spellStart"/>
+      <w:r>
+        <w:t>MsmlTo</w:t>
+      </w:r>
+      <w:r>
+        <w:t>ol</w:t>
+      </w:r>
+      <w:proofErr w:type="spellEnd"/>
+      <w:r>
+        <w:t xml:space="preserve">, download the zip file from </w:t>
+      </w:r>
+      <w:proofErr w:type="spellStart"/>
+      <w:r>
+        <w:t>G</w:t>
       </w:r>
       <w:r>
         <w:t>ithub</w:t>
       </w:r>
+      <w:proofErr w:type="spellEnd"/>
       <w:r>
         <w:t>.</w:t>
       </w:r>
@@ -180,7 +217,15 @@
         <w:spacing w:line="240" w:lineRule="auto"/>
       </w:pPr>
       <w:r>
-        <w:t>Unzip the downloaded file and then go to the top level directory where you will see the /dist directory. From the top level directory run the tool as follows:</w:t>
+        <w:t>Unzip the downloaded file and then go to the top level directory where you will see the /</w:t>
+      </w:r>
+      <w:proofErr w:type="spellStart"/>
+      <w:r>
+        <w:t>dist</w:t>
+      </w:r>
+      <w:proofErr w:type="spellEnd"/>
+      <w:r>
+        <w:t xml:space="preserve"> directory. From the top level directory run the tool as follows:</w:t>
       </w:r>
     </w:p>
     <w:p>
@@ -196,7 +241,15 @@
         <w:t>j</w:t>
       </w:r>
       <w:r>
-        <w:t>ava –jar dist/MsmlTool.jar</w:t>
+        <w:t xml:space="preserve">ava –jar </w:t>
+      </w:r>
+      <w:proofErr w:type="spellStart"/>
+      <w:r>
+        <w:t>dist</w:t>
+      </w:r>
+      <w:proofErr w:type="spellEnd"/>
+      <w:r>
+        <w:t>/MsmlTool.jar</w:t>
       </w:r>
     </w:p>
     <w:p>
@@ -329,7 +382,15 @@
         <w:t>ode</w:t>
       </w:r>
       <w:r>
-        <w:t>: Use MsmlTool to call the XMS directly. This mode establishes a SIP session by sending in a dummy SDP.  This mode can be used to test your XMS signaling, controlling etc.</w:t>
+        <w:t xml:space="preserve">: Use </w:t>
+      </w:r>
+      <w:proofErr w:type="spellStart"/>
+      <w:r>
+        <w:t>MsmlTool</w:t>
+      </w:r>
+      <w:proofErr w:type="spellEnd"/>
+      <w:r>
+        <w:t xml:space="preserve"> to call the XMS directly. This mode establishes a SIP session by sending in a dummy SDP.  This mode can be used to test your XMS signaling, controlling etc.</w:t>
       </w:r>
     </w:p>
     <w:p>
@@ -427,11 +488,32 @@
       <w:r>
         <w:t xml:space="preserve">:  Caller calls in to the </w:t>
       </w:r>
-      <w:r>
-        <w:t>MsmlTool;</w:t>
-      </w:r>
-      <w:r>
-        <w:t xml:space="preserve"> MsmlTool then makes an outbound call to XMS. MsmlTool acts as a </w:t>
+      <w:proofErr w:type="spellStart"/>
+      <w:r>
+        <w:t>MsmlTool</w:t>
+      </w:r>
+      <w:proofErr w:type="spellEnd"/>
+      <w:r>
+        <w:t>;</w:t>
+      </w:r>
+      <w:r>
+        <w:t xml:space="preserve"> </w:t>
+      </w:r>
+      <w:proofErr w:type="spellStart"/>
+      <w:r>
+        <w:t>MsmlTool</w:t>
+      </w:r>
+      <w:proofErr w:type="spellEnd"/>
+      <w:r>
+        <w:t xml:space="preserve"> then makes an outbound call to XMS. </w:t>
+      </w:r>
+      <w:proofErr w:type="spellStart"/>
+      <w:r>
+        <w:t>MsmlTool</w:t>
+      </w:r>
+      <w:proofErr w:type="spellEnd"/>
+      <w:r>
+        <w:t xml:space="preserve"> acts as a </w:t>
       </w:r>
       <w:r>
         <w:t>back to back UA</w:t>
@@ -449,7 +531,15 @@
         <w:t>In this mode RTP is peer to peer and you can use the</w:t>
       </w:r>
       <w:r>
-        <w:t xml:space="preserve"> MsmlTool’s </w:t>
+        <w:t xml:space="preserve"> </w:t>
+      </w:r>
+      <w:proofErr w:type="spellStart"/>
+      <w:r>
+        <w:t>MsmlTool’s</w:t>
+      </w:r>
+      <w:proofErr w:type="spellEnd"/>
+      <w:r>
+        <w:t xml:space="preserve"> </w:t>
       </w:r>
       <w:r>
         <w:t>control window</w:t>
@@ -588,8 +678,13 @@
         <w:spacing w:line="240" w:lineRule="auto"/>
       </w:pPr>
       <w:r>
-        <w:t>When you run the MsmlTool</w:t>
-      </w:r>
+        <w:t xml:space="preserve">When you run the </w:t>
+      </w:r>
+      <w:proofErr w:type="spellStart"/>
+      <w:r>
+        <w:t>MsmlTool</w:t>
+      </w:r>
+      <w:proofErr w:type="spellEnd"/>
       <w:r>
         <w:t xml:space="preserve"> jar</w:t>
       </w:r>
@@ -975,9 +1070,11 @@
         </w:numPr>
         <w:spacing w:line="240" w:lineRule="auto"/>
       </w:pPr>
+      <w:proofErr w:type="spellStart"/>
       <w:r>
         <w:t>Hangup</w:t>
       </w:r>
+      <w:proofErr w:type="spellEnd"/>
       <w:r>
         <w:t xml:space="preserve"> Button – </w:t>
       </w:r>
@@ -1241,6 +1338,18 @@
       <w:r>
         <w:t>Submit Button – Submit the selected sample script. This populates the MSML script text area with the selection.</w:t>
       </w:r>
+      <w:r>
+        <w:t xml:space="preserve"> (</w:t>
+      </w:r>
+      <w:r>
+        <w:rPr>
+          <w:b/>
+        </w:rPr>
+        <w:t>UPDATED</w:t>
+      </w:r>
+      <w:r>
+        <w:t>: Submit button has been removed in the latest code, Selecting from drop down menu will populate the MSML script text area)</w:t>
+      </w:r>
     </w:p>
     <w:p>
       <w:pPr>
@@ -1251,8 +1360,13 @@
         </w:numPr>
         <w:spacing w:line="240" w:lineRule="auto"/>
       </w:pPr>
-      <w:r>
-        <w:t>ChooseFile B</w:t>
+      <w:proofErr w:type="spellStart"/>
+      <w:r>
+        <w:t>ChooseFile</w:t>
+      </w:r>
+      <w:proofErr w:type="spellEnd"/>
+      <w:r>
+        <w:t xml:space="preserve"> B</w:t>
       </w:r>
       <w:r>
         <w:t>utton –</w:t>
@@ -1470,7 +1584,15 @@
         <w:spacing w:line="240" w:lineRule="auto"/>
       </w:pPr>
       <w:r>
-        <w:t>After clicking the call button, the call tab shows a series of request and responses exchanged between the MsmlTool and the XMS.</w:t>
+        <w:t xml:space="preserve">After clicking the call button, the call tab shows a series of request and responses exchanged between the </w:t>
+      </w:r>
+      <w:proofErr w:type="spellStart"/>
+      <w:r>
+        <w:t>MsmlTool</w:t>
+      </w:r>
+      <w:proofErr w:type="spellEnd"/>
+      <w:r>
+        <w:t xml:space="preserve"> and the XMS.</w:t>
       </w:r>
       <w:r>
         <w:t xml:space="preserve"> Detailed</w:t>
@@ -1479,13 +1601,19 @@
         <w:t xml:space="preserve"> request/response</w:t>
       </w:r>
       <w:r>
-        <w:t xml:space="preserve"> messages can be seen on the cmd </w:t>
+        <w:t xml:space="preserve"> messages can be seen on the </w:t>
+      </w:r>
+      <w:proofErr w:type="spellStart"/>
+      <w:r>
+        <w:t>cmd</w:t>
+      </w:r>
+      <w:proofErr w:type="spellEnd"/>
+      <w:r>
+        <w:t xml:space="preserve"> </w:t>
       </w:r>
       <w:r>
         <w:t>prompt</w:t>
       </w:r>
-      <w:bookmarkStart w:id="0" w:name="_GoBack"/>
-      <w:bookmarkEnd w:id="0"/>
       <w:r>
         <w:t>.</w:t>
       </w:r>
@@ -2046,6 +2174,23 @@
         </w:drawing>
       </w:r>
     </w:p>
+    <w:p/>
+    <w:p>
+      <w:r>
+        <w:t>(</w:t>
+      </w:r>
+      <w:r>
+        <w:rPr>
+          <w:b/>
+        </w:rPr>
+        <w:t>UPDATED</w:t>
+      </w:r>
+      <w:r>
+        <w:t>: Submit button has been removed in the latest code, Selecting from drop down menu will populate the MSML script text area)</w:t>
+      </w:r>
+      <w:bookmarkStart w:id="0" w:name="_GoBack"/>
+      <w:bookmarkEnd w:id="0"/>
+    </w:p>
     <w:p>
       <w:pPr>
         <w:spacing w:line="240" w:lineRule="auto"/>
@@ -2267,7 +2412,15 @@
         <w:t>The</w:t>
       </w:r>
       <w:r>
-        <w:t xml:space="preserve"> MsmlTool creates an info message and sends in the </w:t>
+        <w:t xml:space="preserve"> </w:t>
+      </w:r>
+      <w:proofErr w:type="spellStart"/>
+      <w:r>
+        <w:t>MsmlTool</w:t>
+      </w:r>
+      <w:proofErr w:type="spellEnd"/>
+      <w:r>
+        <w:t xml:space="preserve"> creates an info message and sends in the </w:t>
       </w:r>
       <w:r>
         <w:t>MSML</w:t>
@@ -2362,16 +2515,29 @@
         <w:spacing w:line="240" w:lineRule="auto"/>
       </w:pPr>
       <w:r>
-        <w:t>Use the H</w:t>
-      </w:r>
-      <w:r>
-        <w:t xml:space="preserve">angup button to cut the call. Once this button is clicked the </w:t>
-      </w:r>
+        <w:t xml:space="preserve">Use the </w:t>
+      </w:r>
+      <w:proofErr w:type="spellStart"/>
+      <w:r>
+        <w:t>H</w:t>
+      </w:r>
+      <w:r>
+        <w:t>angup</w:t>
+      </w:r>
+      <w:proofErr w:type="spellEnd"/>
+      <w:r>
+        <w:t xml:space="preserve"> button to cut the call. Once this button is clicked the </w:t>
+      </w:r>
+      <w:proofErr w:type="spellStart"/>
       <w:r>
         <w:t>Msml</w:t>
       </w:r>
       <w:r>
-        <w:t xml:space="preserve">Tool creates a bye request to </w:t>
+        <w:t>Tool</w:t>
+      </w:r>
+      <w:proofErr w:type="spellEnd"/>
+      <w:r>
+        <w:t xml:space="preserve"> creates a bye request to </w:t>
       </w:r>
       <w:r>
         <w:t>XMS</w:t>
@@ -2467,7 +2633,23 @@
         <w:spacing w:line="240" w:lineRule="auto"/>
       </w:pPr>
       <w:r>
-        <w:t>In order to accomplish this, you need to use a softphone (ex.linphone) to call the MsmlTool.</w:t>
+        <w:t>In order to accomplish this, you need to use a softphone (</w:t>
+      </w:r>
+      <w:proofErr w:type="spellStart"/>
+      <w:r>
+        <w:t>ex.linphone</w:t>
+      </w:r>
+      <w:proofErr w:type="spellEnd"/>
+      <w:r>
+        <w:t xml:space="preserve">) to call the </w:t>
+      </w:r>
+      <w:proofErr w:type="spellStart"/>
+      <w:r>
+        <w:t>MsmlTool</w:t>
+      </w:r>
+      <w:proofErr w:type="spellEnd"/>
+      <w:r>
+        <w:t>.</w:t>
       </w:r>
     </w:p>
     <w:p>
@@ -2483,7 +2665,15 @@
         <w:t>Once the Call GUI</w:t>
       </w:r>
       <w:r>
-        <w:t xml:space="preserve"> is up, make a call to the MsmlTool using a softphone.</w:t>
+        <w:t xml:space="preserve"> is up, make a call to the </w:t>
+      </w:r>
+      <w:proofErr w:type="spellStart"/>
+      <w:r>
+        <w:t>MsmlTool</w:t>
+      </w:r>
+      <w:proofErr w:type="spellEnd"/>
+      <w:r>
+        <w:t xml:space="preserve"> using a softphone.</w:t>
       </w:r>
     </w:p>
     <w:p>
@@ -2496,7 +2686,15 @@
         <w:spacing w:line="240" w:lineRule="auto"/>
       </w:pPr>
       <w:r>
-        <w:t>The MsmlTool listens to this incoming request and creates an outbound call to XMS thus creating a sip session.</w:t>
+        <w:t xml:space="preserve">The </w:t>
+      </w:r>
+      <w:proofErr w:type="spellStart"/>
+      <w:r>
+        <w:t>MsmlTool</w:t>
+      </w:r>
+      <w:proofErr w:type="spellEnd"/>
+      <w:r>
+        <w:t xml:space="preserve"> listens to this incoming request and creates an outbound call to XMS thus creating a sip session.</w:t>
       </w:r>
     </w:p>
     <w:p>
@@ -2672,7 +2870,15 @@
         <w:t>MSML</w:t>
       </w:r>
       <w:r>
-        <w:t xml:space="preserve"> window to exchange info messages between the MsmlTool and XMS.</w:t>
+        <w:t xml:space="preserve"> window to exchange info messages between the </w:t>
+      </w:r>
+      <w:proofErr w:type="spellStart"/>
+      <w:r>
+        <w:t>MsmlTool</w:t>
+      </w:r>
+      <w:proofErr w:type="spellEnd"/>
+      <w:r>
+        <w:t xml:space="preserve"> and XMS.</w:t>
       </w:r>
     </w:p>
     <w:sectPr>

</xml_diff>

<commit_message>
update redme and guide
</commit_message>
<xml_diff>
--- a/docs/MsmlToolGuide.docx
+++ b/docs/MsmlToolGuide.docx
@@ -145,7 +145,7 @@
       <w:pPr>
         <w:spacing w:line="240" w:lineRule="auto"/>
       </w:pPr>
-      <w:hyperlink r:id="rId8" w:history="1">
+      <w:hyperlink r:id="rId9" w:history="1">
         <w:r>
           <w:rPr>
             <w:rStyle w:val="Hyperlink"/>
@@ -180,7 +180,7 @@
                     </pic:cNvPicPr>
                   </pic:nvPicPr>
                   <pic:blipFill>
-                    <a:blip r:embed="rId9">
+                    <a:blip r:embed="rId10">
                       <a:extLst>
                         <a:ext uri="{28A0092B-C50C-407E-A947-70E740481C1C}">
                           <a14:useLocalDpi xmlns:a14="http://schemas.microsoft.com/office/drawing/2010/main" val="0"/>
@@ -260,6 +260,7 @@
         <w:rPr>
           <w:noProof/>
         </w:rPr>
+        <w:lastRenderedPageBreak/>
         <w:drawing>
           <wp:inline distT="0" distB="0" distL="0" distR="0">
             <wp:extent cx="4019550" cy="600075"/>
@@ -278,7 +279,7 @@
                     </pic:cNvPicPr>
                   </pic:nvPicPr>
                   <pic:blipFill>
-                    <a:blip r:embed="rId10">
+                    <a:blip r:embed="rId11">
                       <a:extLst>
                         <a:ext uri="{28A0092B-C50C-407E-A947-70E740481C1C}">
                           <a14:useLocalDpi xmlns:a14="http://schemas.microsoft.com/office/drawing/2010/main" val="0"/>
@@ -327,7 +328,6 @@
           <w:szCs w:val="24"/>
           <w:u w:val="single"/>
         </w:rPr>
-        <w:lastRenderedPageBreak/>
         <w:t>Call modes</w:t>
       </w:r>
     </w:p>
@@ -426,7 +426,7 @@
                     </pic:cNvPicPr>
                   </pic:nvPicPr>
                   <pic:blipFill>
-                    <a:blip r:embed="rId11">
+                    <a:blip r:embed="rId12">
                       <a:extLst>
                         <a:ext uri="{28A0092B-C50C-407E-A947-70E740481C1C}">
                           <a14:useLocalDpi xmlns:a14="http://schemas.microsoft.com/office/drawing/2010/main" val="0"/>
@@ -590,7 +590,7 @@
                     </pic:cNvPicPr>
                   </pic:nvPicPr>
                   <pic:blipFill>
-                    <a:blip r:embed="rId12">
+                    <a:blip r:embed="rId13">
                       <a:extLst>
                         <a:ext uri="{28A0092B-C50C-407E-A947-70E740481C1C}">
                           <a14:useLocalDpi xmlns:a14="http://schemas.microsoft.com/office/drawing/2010/main" val="0"/>
@@ -727,7 +727,7 @@
                     </pic:cNvPicPr>
                   </pic:nvPicPr>
                   <pic:blipFill>
-                    <a:blip r:embed="rId13">
+                    <a:blip r:embed="rId14">
                       <a:extLst>
                         <a:ext uri="{28A0092B-C50C-407E-A947-70E740481C1C}">
                           <a14:useLocalDpi xmlns:a14="http://schemas.microsoft.com/office/drawing/2010/main" val="0"/>
@@ -831,7 +831,7 @@
                     </pic:cNvPicPr>
                   </pic:nvPicPr>
                   <pic:blipFill>
-                    <a:blip r:embed="rId14">
+                    <a:blip r:embed="rId15">
                       <a:extLst>
                         <a:ext uri="{28A0092B-C50C-407E-A947-70E740481C1C}">
                           <a14:useLocalDpi xmlns:a14="http://schemas.microsoft.com/office/drawing/2010/main" val="0"/>
@@ -906,7 +906,7 @@
                     </pic:cNvPicPr>
                   </pic:nvPicPr>
                   <pic:blipFill>
-                    <a:blip r:embed="rId15">
+                    <a:blip r:embed="rId16">
                       <a:extLst>
                         <a:ext uri="{28A0092B-C50C-407E-A947-70E740481C1C}">
                           <a14:useLocalDpi xmlns:a14="http://schemas.microsoft.com/office/drawing/2010/main" val="0"/>
@@ -1167,7 +1167,7 @@
                     </pic:cNvPicPr>
                   </pic:nvPicPr>
                   <pic:blipFill>
-                    <a:blip r:embed="rId16">
+                    <a:blip r:embed="rId17">
                       <a:extLst>
                         <a:ext uri="{28A0092B-C50C-407E-A947-70E740481C1C}">
                           <a14:useLocalDpi xmlns:a14="http://schemas.microsoft.com/office/drawing/2010/main" val="0"/>
@@ -1537,7 +1537,7 @@
                     </pic:cNvPicPr>
                   </pic:nvPicPr>
                   <pic:blipFill>
-                    <a:blip r:embed="rId17">
+                    <a:blip r:embed="rId18">
                       <a:extLst>
                         <a:ext uri="{28A0092B-C50C-407E-A947-70E740481C1C}">
                           <a14:useLocalDpi xmlns:a14="http://schemas.microsoft.com/office/drawing/2010/main" val="0"/>
@@ -1584,6 +1584,7 @@
         <w:spacing w:line="240" w:lineRule="auto"/>
       </w:pPr>
       <w:r>
+        <w:lastRenderedPageBreak/>
         <w:t xml:space="preserve">After clicking the call button, the call tab shows a series of request and responses exchanged between the </w:t>
       </w:r>
       <w:proofErr w:type="spellStart"/>
@@ -1627,7 +1628,6 @@
         <w:rPr>
           <w:noProof/>
         </w:rPr>
-        <w:lastRenderedPageBreak/>
         <w:drawing>
           <wp:inline distT="0" distB="0" distL="0" distR="0" wp14:anchorId="42B4AF30" wp14:editId="28B1A433">
             <wp:extent cx="5941286" cy="4114800"/>
@@ -1646,7 +1646,7 @@
                     </pic:cNvPicPr>
                   </pic:nvPicPr>
                   <pic:blipFill>
-                    <a:blip r:embed="rId18">
+                    <a:blip r:embed="rId19">
                       <a:extLst>
                         <a:ext uri="{28A0092B-C50C-407E-A947-70E740481C1C}">
                           <a14:useLocalDpi xmlns:a14="http://schemas.microsoft.com/office/drawing/2010/main" val="0"/>
@@ -1687,6 +1687,7 @@
         <w:rPr>
           <w:noProof/>
         </w:rPr>
+        <w:lastRenderedPageBreak/>
         <w:drawing>
           <wp:inline distT="0" distB="0" distL="0" distR="0">
             <wp:extent cx="5943600" cy="4191000"/>
@@ -1705,7 +1706,7 @@
                     </pic:cNvPicPr>
                   </pic:nvPicPr>
                   <pic:blipFill>
-                    <a:blip r:embed="rId19">
+                    <a:blip r:embed="rId20">
                       <a:extLst>
                         <a:ext uri="{28A0092B-C50C-407E-A947-70E740481C1C}">
                           <a14:useLocalDpi xmlns:a14="http://schemas.microsoft.com/office/drawing/2010/main" val="0"/>
@@ -1752,7 +1753,6 @@
         <w:spacing w:line="240" w:lineRule="auto"/>
       </w:pPr>
       <w:r>
-        <w:lastRenderedPageBreak/>
         <w:t xml:space="preserve">Now the sip session has been established. </w:t>
       </w:r>
       <w:r>
@@ -1858,7 +1858,7 @@
                     </pic:cNvPicPr>
                   </pic:nvPicPr>
                   <pic:blipFill>
-                    <a:blip r:embed="rId20">
+                    <a:blip r:embed="rId21">
                       <a:extLst>
                         <a:ext uri="{28A0092B-C50C-407E-A947-70E740481C1C}">
                           <a14:useLocalDpi xmlns:a14="http://schemas.microsoft.com/office/drawing/2010/main" val="0"/>
@@ -1906,6 +1906,7 @@
         <w:rPr>
           <w:noProof/>
         </w:rPr>
+        <w:lastRenderedPageBreak/>
         <w:t>Choosing a file: Click on the ChooseFile button. This opens u</w:t>
       </w:r>
       <w:r>
@@ -1948,7 +1949,7 @@
                     </pic:cNvPicPr>
                   </pic:nvPicPr>
                   <pic:blipFill>
-                    <a:blip r:embed="rId21">
+                    <a:blip r:embed="rId22">
                       <a:extLst>
                         <a:ext uri="{28A0092B-C50C-407E-A947-70E740481C1C}">
                           <a14:useLocalDpi xmlns:a14="http://schemas.microsoft.com/office/drawing/2010/main" val="0"/>
@@ -2007,7 +2008,7 @@
                     </pic:cNvPicPr>
                   </pic:nvPicPr>
                   <pic:blipFill>
-                    <a:blip r:embed="rId22">
+                    <a:blip r:embed="rId23">
                       <a:extLst>
                         <a:ext uri="{28A0092B-C50C-407E-A947-70E740481C1C}">
                           <a14:useLocalDpi xmlns:a14="http://schemas.microsoft.com/office/drawing/2010/main" val="0"/>
@@ -2052,6 +2053,7 @@
         <w:rPr>
           <w:noProof/>
         </w:rPr>
+        <w:lastRenderedPageBreak/>
         <w:drawing>
           <wp:inline distT="0" distB="0" distL="0" distR="0">
             <wp:extent cx="5943600" cy="3534535"/>
@@ -2070,7 +2072,7 @@
                     </pic:cNvPicPr>
                   </pic:nvPicPr>
                   <pic:blipFill>
-                    <a:blip r:embed="rId23">
+                    <a:blip r:embed="rId24">
                       <a:extLst>
                         <a:ext uri="{28A0092B-C50C-407E-A947-70E740481C1C}">
                           <a14:useLocalDpi xmlns:a14="http://schemas.microsoft.com/office/drawing/2010/main" val="0"/>
@@ -2112,7 +2114,6 @@
         <w:spacing w:line="240" w:lineRule="auto"/>
       </w:pPr>
       <w:r>
-        <w:lastRenderedPageBreak/>
         <w:t>Choosing MSML script from the drop down menu.</w:t>
       </w:r>
     </w:p>
@@ -2124,6 +2125,7 @@
         <w:rPr>
           <w:noProof/>
         </w:rPr>
+        <w:lastRenderedPageBreak/>
         <w:drawing>
           <wp:inline distT="0" distB="0" distL="0" distR="0">
             <wp:extent cx="5324475" cy="5419725"/>
@@ -2142,7 +2144,7 @@
                     </pic:cNvPicPr>
                   </pic:nvPicPr>
                   <pic:blipFill>
-                    <a:blip r:embed="rId24">
+                    <a:blip r:embed="rId25">
                       <a:extLst>
                         <a:ext uri="{28A0092B-C50C-407E-A947-70E740481C1C}">
                           <a14:useLocalDpi xmlns:a14="http://schemas.microsoft.com/office/drawing/2010/main" val="0"/>
@@ -2188,8 +2190,6 @@
       <w:r>
         <w:t>: Submit button has been removed in the latest code, Selecting from drop down menu will populate the MSML script text area)</w:t>
       </w:r>
-      <w:bookmarkStart w:id="0" w:name="_GoBack"/>
-      <w:bookmarkEnd w:id="0"/>
     </w:p>
     <w:p>
       <w:pPr>
@@ -2218,7 +2218,7 @@
                     </pic:cNvPicPr>
                   </pic:nvPicPr>
                   <pic:blipFill>
-                    <a:blip r:embed="rId25">
+                    <a:blip r:embed="rId26">
                       <a:extLst>
                         <a:ext uri="{28A0092B-C50C-407E-A947-70E740481C1C}">
                           <a14:useLocalDpi xmlns:a14="http://schemas.microsoft.com/office/drawing/2010/main" val="0"/>
@@ -2276,7 +2276,7 @@
                     </pic:cNvPicPr>
                   </pic:nvPicPr>
                   <pic:blipFill>
-                    <a:blip r:embed="rId26">
+                    <a:blip r:embed="rId27">
                       <a:extLst>
                         <a:ext uri="{28A0092B-C50C-407E-A947-70E740481C1C}">
                           <a14:useLocalDpi xmlns:a14="http://schemas.microsoft.com/office/drawing/2010/main" val="0"/>
@@ -2332,7 +2332,6 @@
         <w:rPr>
           <w:noProof/>
         </w:rPr>
-        <w:lastRenderedPageBreak/>
         <w:t>After selecting the MSML content using either of the above methods, click on send button.</w:t>
       </w:r>
     </w:p>
@@ -2362,7 +2361,7 @@
                     </pic:cNvPicPr>
                   </pic:nvPicPr>
                   <pic:blipFill>
-                    <a:blip r:embed="rId27">
+                    <a:blip r:embed="rId28">
                       <a:extLst>
                         <a:ext uri="{28A0092B-C50C-407E-A947-70E740481C1C}">
                           <a14:useLocalDpi xmlns:a14="http://schemas.microsoft.com/office/drawing/2010/main" val="0"/>
@@ -2468,7 +2467,7 @@
                     </pic:cNvPicPr>
                   </pic:nvPicPr>
                   <pic:blipFill>
-                    <a:blip r:embed="rId28">
+                    <a:blip r:embed="rId29">
                       <a:extLst>
                         <a:ext uri="{28A0092B-C50C-407E-A947-70E740481C1C}">
                           <a14:useLocalDpi xmlns:a14="http://schemas.microsoft.com/office/drawing/2010/main" val="0"/>
@@ -2573,7 +2572,7 @@
                     </pic:cNvPicPr>
                   </pic:nvPicPr>
                   <pic:blipFill>
-                    <a:blip r:embed="rId29">
+                    <a:blip r:embed="rId30">
                       <a:extLst>
                         <a:ext uri="{28A0092B-C50C-407E-A947-70E740481C1C}">
                           <a14:useLocalDpi xmlns:a14="http://schemas.microsoft.com/office/drawing/2010/main" val="0"/>
@@ -2723,7 +2722,7 @@
                     </pic:cNvPicPr>
                   </pic:nvPicPr>
                   <pic:blipFill>
-                    <a:blip r:embed="rId30">
+                    <a:blip r:embed="rId31">
                       <a:extLst>
                         <a:ext uri="{28A0092B-C50C-407E-A947-70E740481C1C}">
                           <a14:useLocalDpi xmlns:a14="http://schemas.microsoft.com/office/drawing/2010/main" val="0"/>
@@ -2781,7 +2780,6 @@
         <w:rPr>
           <w:noProof/>
         </w:rPr>
-        <w:lastRenderedPageBreak/>
         <w:t>Shows the request/responses between the Softphone-&gt;MsmlTool and MsmlTool-&gt;XMS</w:t>
       </w:r>
     </w:p>
@@ -2811,7 +2809,7 @@
                     </pic:cNvPicPr>
                   </pic:nvPicPr>
                   <pic:blipFill>
-                    <a:blip r:embed="rId31">
+                    <a:blip r:embed="rId32">
                       <a:extLst>
                         <a:ext uri="{28A0092B-C50C-407E-A947-70E740481C1C}">
                           <a14:useLocalDpi xmlns:a14="http://schemas.microsoft.com/office/drawing/2010/main" val="0"/>
@@ -2881,9 +2879,2179 @@
         <w:t xml:space="preserve"> and XMS.</w:t>
       </w:r>
     </w:p>
+    <w:p>
+      <w:pPr>
+        <w:spacing w:line="240" w:lineRule="auto"/>
+      </w:pPr>
+    </w:p>
+    <w:p>
+      <w:pPr>
+        <w:spacing w:line="240" w:lineRule="auto"/>
+      </w:pPr>
+    </w:p>
+    <w:p>
+      <w:pPr>
+        <w:spacing w:line="240" w:lineRule="auto"/>
+      </w:pPr>
+    </w:p>
+    <w:p>
+      <w:pPr>
+        <w:spacing w:line="240" w:lineRule="auto"/>
+        <w:rPr>
+          <w:b/>
+          <w:sz w:val="28"/>
+          <w:szCs w:val="28"/>
+          <w:u w:val="single"/>
+        </w:rPr>
+      </w:pPr>
+      <w:r>
+        <w:rPr>
+          <w:b/>
+          <w:sz w:val="28"/>
+          <w:szCs w:val="28"/>
+          <w:u w:val="single"/>
+        </w:rPr>
+        <w:lastRenderedPageBreak/>
+        <w:t>Version 2</w:t>
+      </w:r>
+      <w:r>
+        <w:rPr>
+          <w:b/>
+          <w:sz w:val="28"/>
+          <w:szCs w:val="28"/>
+          <w:u w:val="single"/>
+        </w:rPr>
+        <w:t>.0</w:t>
+      </w:r>
+      <w:r>
+        <w:rPr>
+          <w:b/>
+          <w:sz w:val="28"/>
+          <w:szCs w:val="28"/>
+          <w:u w:val="single"/>
+        </w:rPr>
+        <w:t xml:space="preserve"> </w:t>
+      </w:r>
+    </w:p>
+    <w:p>
+      <w:pPr>
+        <w:spacing w:line="240" w:lineRule="auto"/>
+      </w:pPr>
+      <w:r>
+        <w:t xml:space="preserve">This section includes all the updates made to </w:t>
+      </w:r>
+      <w:proofErr w:type="spellStart"/>
+      <w:r>
+        <w:t>MsmlTool</w:t>
+      </w:r>
+      <w:proofErr w:type="spellEnd"/>
+      <w:r>
+        <w:t xml:space="preserve"> in the year 2016. </w:t>
+      </w:r>
+      <w:proofErr w:type="spellStart"/>
+      <w:r>
+        <w:t>MsmlTool</w:t>
+      </w:r>
+      <w:proofErr w:type="spellEnd"/>
+      <w:r>
+        <w:t xml:space="preserve"> can now be used to test against MRB.</w:t>
+      </w:r>
+    </w:p>
+    <w:p>
+      <w:pPr>
+        <w:spacing w:line="240" w:lineRule="auto"/>
+      </w:pPr>
+      <w:r>
+        <w:t>The following are the updates; each of these will be explained in detail later.</w:t>
+      </w:r>
+    </w:p>
+    <w:p>
+      <w:pPr>
+        <w:pStyle w:val="ListParagraph"/>
+        <w:numPr>
+          <w:ilvl w:val="0"/>
+          <w:numId w:val="13"/>
+        </w:numPr>
+        <w:spacing w:line="240" w:lineRule="auto"/>
+      </w:pPr>
+      <w:r>
+        <w:t>Modified the code to use Client Library components.</w:t>
+      </w:r>
+    </w:p>
+    <w:p>
+      <w:pPr>
+        <w:pStyle w:val="ListParagraph"/>
+        <w:numPr>
+          <w:ilvl w:val="0"/>
+          <w:numId w:val="13"/>
+        </w:numPr>
+        <w:spacing w:line="240" w:lineRule="auto"/>
+      </w:pPr>
+      <w:r>
+        <w:t xml:space="preserve">Supports Re-invite </w:t>
+      </w:r>
+    </w:p>
+    <w:p>
+      <w:pPr>
+        <w:pStyle w:val="ListParagraph"/>
+        <w:numPr>
+          <w:ilvl w:val="0"/>
+          <w:numId w:val="13"/>
+        </w:numPr>
+        <w:spacing w:line="240" w:lineRule="auto"/>
+      </w:pPr>
+      <w:r>
+        <w:t>Add new, update existing  MSML Scripts</w:t>
+      </w:r>
+    </w:p>
+    <w:p>
+      <w:pPr>
+        <w:pStyle w:val="ListParagraph"/>
+        <w:numPr>
+          <w:ilvl w:val="0"/>
+          <w:numId w:val="13"/>
+        </w:numPr>
+        <w:spacing w:line="240" w:lineRule="auto"/>
+      </w:pPr>
+      <w:r>
+        <w:t>Updates to user interface view</w:t>
+      </w:r>
+    </w:p>
+    <w:p>
+      <w:pPr>
+        <w:spacing w:line="240" w:lineRule="auto"/>
+      </w:pPr>
+    </w:p>
+    <w:p>
+      <w:pPr>
+        <w:spacing w:line="240" w:lineRule="auto"/>
+        <w:rPr>
+          <w:b/>
+          <w:u w:val="single"/>
+        </w:rPr>
+      </w:pPr>
+      <w:r>
+        <w:rPr>
+          <w:b/>
+          <w:u w:val="single"/>
+        </w:rPr>
+        <w:t>Updates Explanation</w:t>
+      </w:r>
+    </w:p>
+    <w:tbl>
+      <w:tblPr>
+        <w:tblStyle w:val="TableGrid"/>
+        <w:tblW w:w="0" w:type="auto"/>
+        <w:tblLook w:val="04A0" w:firstRow="1" w:lastRow="0" w:firstColumn="1" w:lastColumn="0" w:noHBand="0" w:noVBand="1"/>
+      </w:tblPr>
+      <w:tblGrid>
+        <w:gridCol w:w="4698"/>
+        <w:gridCol w:w="4968"/>
+      </w:tblGrid>
+      <w:tr>
+        <w:trPr>
+          <w:trHeight w:val="422"/>
+        </w:trPr>
+        <w:tc>
+          <w:tcPr>
+            <w:tcW w:w="4698" w:type="dxa"/>
+            <w:shd w:val="clear" w:color="auto" w:fill="95B3D7" w:themeFill="accent1" w:themeFillTint="99"/>
+          </w:tcPr>
+          <w:p>
+            <w:pPr>
+              <w:rPr>
+                <w:b/>
+                <w:sz w:val="24"/>
+                <w:szCs w:val="24"/>
+              </w:rPr>
+            </w:pPr>
+            <w:r>
+              <w:rPr>
+                <w:b/>
+                <w:sz w:val="24"/>
+                <w:szCs w:val="24"/>
+              </w:rPr>
+              <w:t>Update</w:t>
+            </w:r>
+          </w:p>
+        </w:tc>
+        <w:tc>
+          <w:tcPr>
+            <w:tcW w:w="4968" w:type="dxa"/>
+            <w:shd w:val="clear" w:color="auto" w:fill="95B3D7" w:themeFill="accent1" w:themeFillTint="99"/>
+          </w:tcPr>
+          <w:p>
+            <w:pPr>
+              <w:rPr>
+                <w:b/>
+                <w:sz w:val="24"/>
+                <w:szCs w:val="24"/>
+              </w:rPr>
+            </w:pPr>
+            <w:r>
+              <w:rPr>
+                <w:b/>
+                <w:sz w:val="24"/>
+                <w:szCs w:val="24"/>
+              </w:rPr>
+              <w:t>Description</w:t>
+            </w:r>
+          </w:p>
+        </w:tc>
+      </w:tr>
+      <w:tr>
+        <w:trPr>
+          <w:trHeight w:val="395"/>
+        </w:trPr>
+        <w:tc>
+          <w:tcPr>
+            <w:tcW w:w="4698" w:type="dxa"/>
+          </w:tcPr>
+          <w:p>
+            <w:r>
+              <w:t>Modified code to use Client Library components</w:t>
+            </w:r>
+          </w:p>
+        </w:tc>
+        <w:tc>
+          <w:tcPr>
+            <w:tcW w:w="4968" w:type="dxa"/>
+          </w:tcPr>
+          <w:p>
+            <w:r>
+              <w:t xml:space="preserve">The functionality of the </w:t>
+            </w:r>
+            <w:proofErr w:type="spellStart"/>
+            <w:r>
+              <w:t>MsmlTool</w:t>
+            </w:r>
+            <w:proofErr w:type="spellEnd"/>
+            <w:r>
+              <w:t xml:space="preserve"> remains the same. Some of the classes (call and connector) have been removed and now we use the Client library jar classes. </w:t>
+            </w:r>
+          </w:p>
+          <w:p>
+            <w:r>
+              <w:t>XMSClientLibrary.jar has been added to jars folder</w:t>
+            </w:r>
+          </w:p>
+        </w:tc>
+      </w:tr>
+      <w:tr>
+        <w:tc>
+          <w:tcPr>
+            <w:tcW w:w="4698" w:type="dxa"/>
+          </w:tcPr>
+          <w:p>
+            <w:r>
+              <w:t xml:space="preserve">Supports Re-invite </w:t>
+            </w:r>
+          </w:p>
+        </w:tc>
+        <w:tc>
+          <w:tcPr>
+            <w:tcW w:w="4968" w:type="dxa"/>
+          </w:tcPr>
+          <w:p>
+            <w:r>
+              <w:t xml:space="preserve">This feature is to support the re-invite sent by MRB in case of failover. When one of XMS nodes </w:t>
+            </w:r>
+            <w:proofErr w:type="spellStart"/>
+            <w:r>
+              <w:t>failes</w:t>
+            </w:r>
+            <w:proofErr w:type="spellEnd"/>
+            <w:r>
+              <w:t>, calls will be moved to another XMS, during this event MRB sends a re-invite.</w:t>
+            </w:r>
+          </w:p>
+        </w:tc>
+      </w:tr>
+      <w:tr>
+        <w:tc>
+          <w:tcPr>
+            <w:tcW w:w="4698" w:type="dxa"/>
+          </w:tcPr>
+          <w:p>
+            <w:r>
+              <w:t>MSML Scripts</w:t>
+            </w:r>
+          </w:p>
+        </w:tc>
+        <w:tc>
+          <w:tcPr>
+            <w:tcW w:w="4968" w:type="dxa"/>
+          </w:tcPr>
+          <w:p>
+            <w:r>
+              <w:t>Existing script have been updated to include more attributes</w:t>
+            </w:r>
+            <w:r>
+              <w:t xml:space="preserve">. </w:t>
+            </w:r>
+            <w:r>
+              <w:t>New scripts are added</w:t>
+            </w:r>
+            <w:r>
+              <w:t xml:space="preserve"> to the drop down list in GUI.</w:t>
+            </w:r>
+          </w:p>
+          <w:p>
+            <w:r>
+              <w:t>Refer Page 19 for the scripts</w:t>
+            </w:r>
+          </w:p>
+        </w:tc>
+      </w:tr>
+      <w:tr>
+        <w:tc>
+          <w:tcPr>
+            <w:tcW w:w="4698" w:type="dxa"/>
+          </w:tcPr>
+          <w:p>
+            <w:r>
+              <w:t xml:space="preserve">GUI </w:t>
+            </w:r>
+          </w:p>
+        </w:tc>
+        <w:tc>
+          <w:tcPr>
+            <w:tcW w:w="4968" w:type="dxa"/>
+          </w:tcPr>
+          <w:p>
+            <w:r>
+              <w:t>New icons are added to button. Functionality remains the same.</w:t>
+            </w:r>
+          </w:p>
+        </w:tc>
+      </w:tr>
+      <w:tr>
+        <w:tc>
+          <w:tcPr>
+            <w:tcW w:w="4698" w:type="dxa"/>
+          </w:tcPr>
+          <w:p>
+            <w:r>
+              <w:t>MRB call flow</w:t>
+            </w:r>
+          </w:p>
+        </w:tc>
+        <w:tc>
+          <w:tcPr>
+            <w:tcW w:w="4968" w:type="dxa"/>
+          </w:tcPr>
+          <w:p>
+            <w:r>
+              <w:t>When called to MRB, user has to use the port number along with the</w:t>
+            </w:r>
+            <w:r>
+              <w:t xml:space="preserve"> MRB IP</w:t>
+            </w:r>
+            <w:r>
+              <w:t xml:space="preserve"> address</w:t>
+            </w:r>
+          </w:p>
+          <w:p>
+            <w:r>
+              <w:rPr>
+                <w:noProof/>
+              </w:rPr>
+              <w:drawing>
+                <wp:inline distT="0" distB="0" distL="0" distR="0" wp14:anchorId="6F37904B" wp14:editId="508BED52">
+                  <wp:extent cx="2867025" cy="1828800"/>
+                  <wp:effectExtent l="0" t="0" r="9525" b="0"/>
+                  <wp:docPr id="20" name="Picture 20"/>
+                  <wp:cNvGraphicFramePr>
+                    <a:graphicFrameLocks xmlns:a="http://schemas.openxmlformats.org/drawingml/2006/main" noChangeAspect="1"/>
+                  </wp:cNvGraphicFramePr>
+                  <a:graphic xmlns:a="http://schemas.openxmlformats.org/drawingml/2006/main">
+                    <a:graphicData uri="http://schemas.openxmlformats.org/drawingml/2006/picture">
+                      <pic:pic xmlns:pic="http://schemas.openxmlformats.org/drawingml/2006/picture">
+                        <pic:nvPicPr>
+                          <pic:cNvPr id="0" name=""/>
+                          <pic:cNvPicPr/>
+                        </pic:nvPicPr>
+                        <pic:blipFill>
+                          <a:blip r:embed="rId33"/>
+                          <a:stretch>
+                            <a:fillRect/>
+                          </a:stretch>
+                        </pic:blipFill>
+                        <pic:spPr>
+                          <a:xfrm>
+                            <a:off x="0" y="0"/>
+                            <a:ext cx="2867025" cy="1828800"/>
+                          </a:xfrm>
+                          <a:prstGeom prst="rect">
+                            <a:avLst/>
+                          </a:prstGeom>
+                        </pic:spPr>
+                      </pic:pic>
+                    </a:graphicData>
+                  </a:graphic>
+                </wp:inline>
+              </w:drawing>
+            </w:r>
+            <w:bookmarkStart w:id="0" w:name="_GoBack"/>
+            <w:bookmarkEnd w:id="0"/>
+          </w:p>
+        </w:tc>
+      </w:tr>
+    </w:tbl>
+    <w:p>
+      <w:pPr>
+        <w:spacing w:line="240" w:lineRule="auto"/>
+      </w:pPr>
+    </w:p>
+    <w:p>
+      <w:pPr>
+        <w:pStyle w:val="ListParagraph"/>
+        <w:spacing w:line="240" w:lineRule="auto"/>
+        <w:ind w:left="0"/>
+      </w:pPr>
+    </w:p>
+    <w:p>
+      <w:pPr>
+        <w:spacing w:line="240" w:lineRule="auto"/>
+      </w:pPr>
+    </w:p>
+    <w:p>
+      <w:pPr>
+        <w:spacing w:line="240" w:lineRule="auto"/>
+        <w:rPr>
+          <w:u w:val="single"/>
+        </w:rPr>
+      </w:pPr>
+      <w:r>
+        <w:rPr>
+          <w:u w:val="single"/>
+        </w:rPr>
+        <w:lastRenderedPageBreak/>
+        <w:t>MSML Scripts</w:t>
+      </w:r>
+    </w:p>
+    <w:p>
+      <w:pPr>
+        <w:spacing w:line="240" w:lineRule="auto"/>
+      </w:pPr>
+    </w:p>
+    <w:tbl>
+      <w:tblPr>
+        <w:tblStyle w:val="TableGrid"/>
+        <w:tblW w:w="0" w:type="auto"/>
+        <w:tblLook w:val="04A0" w:firstRow="1" w:lastRow="0" w:firstColumn="1" w:lastColumn="0" w:noHBand="0" w:noVBand="1"/>
+      </w:tblPr>
+      <w:tblGrid>
+        <w:gridCol w:w="2538"/>
+        <w:gridCol w:w="7128"/>
+      </w:tblGrid>
+      <w:tr>
+        <w:tc>
+          <w:tcPr>
+            <w:tcW w:w="2538" w:type="dxa"/>
+            <w:shd w:val="clear" w:color="auto" w:fill="95B3D7" w:themeFill="accent1" w:themeFillTint="99"/>
+          </w:tcPr>
+          <w:p>
+            <w:pPr>
+              <w:rPr>
+                <w:b/>
+                <w:sz w:val="24"/>
+                <w:szCs w:val="24"/>
+              </w:rPr>
+            </w:pPr>
+            <w:r>
+              <w:rPr>
+                <w:b/>
+                <w:sz w:val="24"/>
+                <w:szCs w:val="24"/>
+              </w:rPr>
+              <w:t>Type</w:t>
+            </w:r>
+          </w:p>
+        </w:tc>
+        <w:tc>
+          <w:tcPr>
+            <w:tcW w:w="7128" w:type="dxa"/>
+            <w:shd w:val="clear" w:color="auto" w:fill="95B3D7" w:themeFill="accent1" w:themeFillTint="99"/>
+          </w:tcPr>
+          <w:p>
+            <w:pPr>
+              <w:rPr>
+                <w:b/>
+                <w:sz w:val="24"/>
+                <w:szCs w:val="24"/>
+              </w:rPr>
+            </w:pPr>
+            <w:r>
+              <w:rPr>
+                <w:b/>
+                <w:sz w:val="24"/>
+                <w:szCs w:val="24"/>
+              </w:rPr>
+              <w:t>Script</w:t>
+            </w:r>
+          </w:p>
+        </w:tc>
+      </w:tr>
+      <w:tr>
+        <w:tc>
+          <w:tcPr>
+            <w:tcW w:w="2538" w:type="dxa"/>
+          </w:tcPr>
+          <w:p>
+            <w:r>
+              <w:t>Play</w:t>
+            </w:r>
+          </w:p>
+        </w:tc>
+        <w:tc>
+          <w:tcPr>
+            <w:tcW w:w="7128" w:type="dxa"/>
+          </w:tcPr>
+          <w:p/>
+          <w:p>
+            <w:proofErr w:type="gramStart"/>
+            <w:r>
+              <w:t>&lt;?xml</w:t>
+            </w:r>
+            <w:proofErr w:type="gramEnd"/>
+            <w:r>
+              <w:t xml:space="preserve"> version="1.0" encoding="UTF-8" standalone="yes"?&gt;</w:t>
+            </w:r>
+          </w:p>
+          <w:p>
+            <w:r>
+              <w:t>&lt;</w:t>
+            </w:r>
+            <w:proofErr w:type="spellStart"/>
+            <w:r>
+              <w:t>msml</w:t>
+            </w:r>
+            <w:proofErr w:type="spellEnd"/>
+            <w:r>
+              <w:t xml:space="preserve"> version="1.1" xmlns:ns2="http://www.dialogic.com/DialogicTypes"&gt;</w:t>
+            </w:r>
+          </w:p>
+          <w:p>
+            <w:r>
+              <w:t xml:space="preserve">    &lt;</w:t>
+            </w:r>
+            <w:proofErr w:type="spellStart"/>
+            <w:r>
+              <w:t>dialogstart</w:t>
+            </w:r>
+            <w:proofErr w:type="spellEnd"/>
+            <w:r>
+              <w:t xml:space="preserve"> target="conn:1234" type="application/</w:t>
+            </w:r>
+            <w:proofErr w:type="spellStart"/>
+            <w:r>
+              <w:t>moml+xml</w:t>
+            </w:r>
+            <w:proofErr w:type="spellEnd"/>
+            <w:r>
+              <w:t>" name="Play"&gt;</w:t>
+            </w:r>
+          </w:p>
+          <w:p>
+            <w:r>
+              <w:t xml:space="preserve">        &lt;group topology="parallel"&gt;</w:t>
+            </w:r>
+          </w:p>
+          <w:p>
+            <w:r>
+              <w:t xml:space="preserve">            &lt;play&gt;</w:t>
+            </w:r>
+          </w:p>
+          <w:p>
+            <w:r>
+              <w:t xml:space="preserve">                &lt;media&gt;</w:t>
+            </w:r>
+          </w:p>
+          <w:p>
+            <w:r>
+              <w:t xml:space="preserve">                    &lt;audio </w:t>
+            </w:r>
+            <w:proofErr w:type="spellStart"/>
+            <w:r>
+              <w:t>uri</w:t>
+            </w:r>
+            <w:proofErr w:type="spellEnd"/>
+            <w:r>
+              <w:t>=</w:t>
+            </w:r>
+            <w:hyperlink r:id="rId34" w:history="1">
+              <w:r>
+                <w:rPr>
+                  <w:rStyle w:val="Hyperlink"/>
+                </w:rPr>
+                <w:t>file://verification/greeting.wav</w:t>
+              </w:r>
+            </w:hyperlink>
+            <w:r>
+              <w:t xml:space="preserve">              format="audio/</w:t>
+            </w:r>
+            <w:proofErr w:type="spellStart"/>
+            <w:r>
+              <w:t>wav;codec</w:t>
+            </w:r>
+            <w:proofErr w:type="spellEnd"/>
+            <w:r>
+              <w:t xml:space="preserve">=L16" </w:t>
+            </w:r>
+            <w:proofErr w:type="spellStart"/>
+            <w:r>
+              <w:t>audiosamplerate</w:t>
+            </w:r>
+            <w:proofErr w:type="spellEnd"/>
+            <w:r>
+              <w:t xml:space="preserve">="16000" </w:t>
+            </w:r>
+            <w:proofErr w:type="spellStart"/>
+            <w:r>
+              <w:t>audiosamplesize</w:t>
+            </w:r>
+            <w:proofErr w:type="spellEnd"/>
+            <w:r>
+              <w:t>="16"/&gt;</w:t>
+            </w:r>
+          </w:p>
+          <w:p>
+            <w:r>
+              <w:t xml:space="preserve">                &lt;/media&gt;</w:t>
+            </w:r>
+          </w:p>
+          <w:p>
+            <w:r>
+              <w:t xml:space="preserve">                &lt;</w:t>
+            </w:r>
+            <w:proofErr w:type="spellStart"/>
+            <w:r>
+              <w:t>playexit</w:t>
+            </w:r>
+            <w:proofErr w:type="spellEnd"/>
+            <w:r>
+              <w:t>&gt;</w:t>
+            </w:r>
+          </w:p>
+          <w:p>
+            <w:r>
+              <w:t xml:space="preserve">                    &lt;exit </w:t>
+            </w:r>
+            <w:proofErr w:type="spellStart"/>
+            <w:r>
+              <w:t>namelist</w:t>
+            </w:r>
+            <w:proofErr w:type="spellEnd"/>
+            <w:r>
+              <w:t>="</w:t>
+            </w:r>
+            <w:proofErr w:type="spellStart"/>
+            <w:r>
+              <w:t>play.end</w:t>
+            </w:r>
+            <w:proofErr w:type="spellEnd"/>
+            <w:r>
+              <w:t xml:space="preserve"> </w:t>
+            </w:r>
+            <w:proofErr w:type="spellStart"/>
+            <w:r>
+              <w:t>play.amt</w:t>
+            </w:r>
+            <w:proofErr w:type="spellEnd"/>
+            <w:r>
+              <w:t>"/&gt;</w:t>
+            </w:r>
+          </w:p>
+          <w:p>
+            <w:r>
+              <w:t xml:space="preserve">                &lt;/</w:t>
+            </w:r>
+            <w:proofErr w:type="spellStart"/>
+            <w:r>
+              <w:t>playexit</w:t>
+            </w:r>
+            <w:proofErr w:type="spellEnd"/>
+            <w:r>
+              <w:t>&gt;</w:t>
+            </w:r>
+          </w:p>
+          <w:p>
+            <w:r>
+              <w:t xml:space="preserve">            &lt;/play&gt;</w:t>
+            </w:r>
+          </w:p>
+          <w:p>
+            <w:r>
+              <w:t xml:space="preserve">            &lt;collect&gt;</w:t>
+            </w:r>
+          </w:p>
+          <w:p>
+            <w:r>
+              <w:t xml:space="preserve">                &lt;pattern digits="#"&gt;</w:t>
+            </w:r>
+          </w:p>
+          <w:p>
+            <w:r>
+              <w:t xml:space="preserve">                    &lt;send event="</w:t>
+            </w:r>
+            <w:proofErr w:type="spellStart"/>
+            <w:r>
+              <w:t>TermkeyRecieved</w:t>
+            </w:r>
+            <w:proofErr w:type="spellEnd"/>
+            <w:r>
+              <w:t xml:space="preserve">" target="source" </w:t>
+            </w:r>
+            <w:proofErr w:type="spellStart"/>
+            <w:r>
+              <w:t>namelist</w:t>
+            </w:r>
+            <w:proofErr w:type="spellEnd"/>
+            <w:r>
+              <w:t>="</w:t>
+            </w:r>
+            <w:proofErr w:type="spellStart"/>
+            <w:r>
+              <w:t>dtmf.digits</w:t>
+            </w:r>
+            <w:proofErr w:type="spellEnd"/>
+            <w:r>
+              <w:t xml:space="preserve"> </w:t>
+            </w:r>
+            <w:proofErr w:type="spellStart"/>
+            <w:r>
+              <w:t>dtmf.len</w:t>
+            </w:r>
+            <w:proofErr w:type="spellEnd"/>
+            <w:r>
+              <w:t xml:space="preserve"> </w:t>
+            </w:r>
+            <w:proofErr w:type="spellStart"/>
+            <w:r>
+              <w:t>dtmf.end</w:t>
+            </w:r>
+            <w:proofErr w:type="spellEnd"/>
+            <w:r>
+              <w:t>"/&gt;</w:t>
+            </w:r>
+          </w:p>
+          <w:p>
+            <w:r>
+              <w:t xml:space="preserve">                    &lt;send event="terminate" target="play"/&gt;</w:t>
+            </w:r>
+          </w:p>
+          <w:p>
+            <w:r>
+              <w:t xml:space="preserve">                &lt;/pattern&gt;</w:t>
+            </w:r>
+          </w:p>
+          <w:p>
+            <w:r>
+              <w:t xml:space="preserve">            &lt;/collect&gt;</w:t>
+            </w:r>
+          </w:p>
+          <w:p>
+            <w:r>
+              <w:t xml:space="preserve">        &lt;/group&gt;</w:t>
+            </w:r>
+          </w:p>
+          <w:p>
+            <w:r>
+              <w:t xml:space="preserve">    &lt;/</w:t>
+            </w:r>
+            <w:proofErr w:type="spellStart"/>
+            <w:r>
+              <w:t>dialogstart</w:t>
+            </w:r>
+            <w:proofErr w:type="spellEnd"/>
+            <w:r>
+              <w:t>&gt;</w:t>
+            </w:r>
+          </w:p>
+          <w:p>
+            <w:r>
+              <w:t>&lt;/</w:t>
+            </w:r>
+            <w:proofErr w:type="spellStart"/>
+            <w:r>
+              <w:t>msml</w:t>
+            </w:r>
+            <w:proofErr w:type="spellEnd"/>
+            <w:r>
+              <w:t>&gt;</w:t>
+            </w:r>
+          </w:p>
+          <w:p/>
+        </w:tc>
+      </w:tr>
+      <w:tr>
+        <w:tc>
+          <w:tcPr>
+            <w:tcW w:w="2538" w:type="dxa"/>
+          </w:tcPr>
+          <w:p>
+            <w:r>
+              <w:t>Record</w:t>
+            </w:r>
+          </w:p>
+        </w:tc>
+        <w:tc>
+          <w:tcPr>
+            <w:tcW w:w="7128" w:type="dxa"/>
+          </w:tcPr>
+          <w:p/>
+          <w:p>
+            <w:proofErr w:type="gramStart"/>
+            <w:r>
+              <w:t>&lt;?xml</w:t>
+            </w:r>
+            <w:proofErr w:type="gramEnd"/>
+            <w:r>
+              <w:t xml:space="preserve"> version="1.0" encoding="UTF-8" standalone="yes"?&gt;</w:t>
+            </w:r>
+          </w:p>
+          <w:p>
+            <w:r>
+              <w:t>&lt;</w:t>
+            </w:r>
+            <w:proofErr w:type="spellStart"/>
+            <w:r>
+              <w:t>msml</w:t>
+            </w:r>
+            <w:proofErr w:type="spellEnd"/>
+            <w:r>
+              <w:t xml:space="preserve"> version="1.1" xmlns:ns2="http://www.dialogic.com/DialogicTypes"&gt;</w:t>
+            </w:r>
+          </w:p>
+          <w:p>
+            <w:r>
+              <w:t xml:space="preserve">    &lt;</w:t>
+            </w:r>
+            <w:proofErr w:type="spellStart"/>
+            <w:r>
+              <w:t>dialogstart</w:t>
+            </w:r>
+            <w:proofErr w:type="spellEnd"/>
+            <w:r>
+              <w:t xml:space="preserve"> target="conn:1234" type="application/</w:t>
+            </w:r>
+            <w:proofErr w:type="spellStart"/>
+            <w:r>
+              <w:t>moml+xml</w:t>
+            </w:r>
+            <w:proofErr w:type="spellEnd"/>
+            <w:r>
+              <w:t>" name="Record"&gt;</w:t>
+            </w:r>
+          </w:p>
+          <w:p>
+            <w:r>
+              <w:t xml:space="preserve">        &lt;group topology="parallel"&gt;</w:t>
+            </w:r>
+          </w:p>
+          <w:p>
+            <w:r>
+              <w:t xml:space="preserve">            &lt;record beep="true" </w:t>
+            </w:r>
+            <w:proofErr w:type="spellStart"/>
+            <w:r>
+              <w:t>audiodest</w:t>
+            </w:r>
+            <w:proofErr w:type="spellEnd"/>
+            <w:r>
+              <w:t>="file://recorded/Test.wav" format="audio/</w:t>
+            </w:r>
+            <w:proofErr w:type="spellStart"/>
+            <w:r>
+              <w:t>wav;codec</w:t>
+            </w:r>
+            <w:proofErr w:type="spellEnd"/>
+            <w:r>
+              <w:t xml:space="preserve">=L16" </w:t>
+            </w:r>
+            <w:proofErr w:type="spellStart"/>
+            <w:r>
+              <w:t>audiosamplerate</w:t>
+            </w:r>
+            <w:proofErr w:type="spellEnd"/>
+            <w:r>
+              <w:t xml:space="preserve">="16000" </w:t>
+            </w:r>
+            <w:proofErr w:type="spellStart"/>
+            <w:r>
+              <w:t>audiosamplesize</w:t>
+            </w:r>
+            <w:proofErr w:type="spellEnd"/>
+            <w:r>
+              <w:t xml:space="preserve">="16" </w:t>
+            </w:r>
+            <w:proofErr w:type="spellStart"/>
+            <w:r>
+              <w:t>maxtime</w:t>
+            </w:r>
+            <w:proofErr w:type="spellEnd"/>
+            <w:r>
+              <w:t>="10s"&gt;</w:t>
+            </w:r>
+          </w:p>
+          <w:p>
+            <w:r>
+              <w:t xml:space="preserve">                &lt;</w:t>
+            </w:r>
+            <w:proofErr w:type="spellStart"/>
+            <w:r>
+              <w:t>recordexit</w:t>
+            </w:r>
+            <w:proofErr w:type="spellEnd"/>
+            <w:r>
+              <w:t>&gt;</w:t>
+            </w:r>
+          </w:p>
+          <w:p>
+            <w:r>
+              <w:t xml:space="preserve">                    &lt;exit </w:t>
+            </w:r>
+            <w:proofErr w:type="spellStart"/>
+            <w:r>
+              <w:t>namelist</w:t>
+            </w:r>
+            <w:proofErr w:type="spellEnd"/>
+            <w:r>
+              <w:t>="</w:t>
+            </w:r>
+            <w:proofErr w:type="spellStart"/>
+            <w:r>
+              <w:t>record.end</w:t>
+            </w:r>
+            <w:proofErr w:type="spellEnd"/>
+            <w:r>
+              <w:t xml:space="preserve"> </w:t>
+            </w:r>
+            <w:proofErr w:type="spellStart"/>
+            <w:r>
+              <w:t>record.len</w:t>
+            </w:r>
+            <w:proofErr w:type="spellEnd"/>
+            <w:r>
+              <w:t>"/&gt;</w:t>
+            </w:r>
+          </w:p>
+          <w:p>
+            <w:r>
+              <w:t xml:space="preserve">                &lt;/</w:t>
+            </w:r>
+            <w:proofErr w:type="spellStart"/>
+            <w:r>
+              <w:t>recordexit</w:t>
+            </w:r>
+            <w:proofErr w:type="spellEnd"/>
+            <w:r>
+              <w:t>&gt;</w:t>
+            </w:r>
+          </w:p>
+          <w:p>
+            <w:r>
+              <w:t xml:space="preserve">            &lt;/record&gt;</w:t>
+            </w:r>
+          </w:p>
+          <w:p>
+            <w:r>
+              <w:t xml:space="preserve">            &lt;collect&gt;</w:t>
+            </w:r>
+          </w:p>
+          <w:p>
+            <w:r>
+              <w:t xml:space="preserve">                &lt;pattern digits="#"&gt;</w:t>
+            </w:r>
+          </w:p>
+          <w:p>
+            <w:r>
+              <w:t xml:space="preserve">                    &lt;send event="</w:t>
+            </w:r>
+            <w:proofErr w:type="spellStart"/>
+            <w:r>
+              <w:t>TermkeyRecieved</w:t>
+            </w:r>
+            <w:proofErr w:type="spellEnd"/>
+            <w:r>
+              <w:t xml:space="preserve">" target="source" </w:t>
+            </w:r>
+            <w:proofErr w:type="spellStart"/>
+            <w:r>
+              <w:t>namelist</w:t>
+            </w:r>
+            <w:proofErr w:type="spellEnd"/>
+            <w:r>
+              <w:t>="</w:t>
+            </w:r>
+            <w:proofErr w:type="spellStart"/>
+            <w:r>
+              <w:t>dtmf.digits</w:t>
+            </w:r>
+            <w:proofErr w:type="spellEnd"/>
+            <w:r>
+              <w:t xml:space="preserve"> </w:t>
+            </w:r>
+            <w:proofErr w:type="spellStart"/>
+            <w:r>
+              <w:t>dtmf.len</w:t>
+            </w:r>
+            <w:proofErr w:type="spellEnd"/>
+            <w:r>
+              <w:t xml:space="preserve"> </w:t>
+            </w:r>
+            <w:proofErr w:type="spellStart"/>
+            <w:r>
+              <w:t>dtmf.last</w:t>
+            </w:r>
+            <w:proofErr w:type="spellEnd"/>
+            <w:r>
+              <w:t>"/&gt;</w:t>
+            </w:r>
+          </w:p>
+          <w:p>
+            <w:r>
+              <w:lastRenderedPageBreak/>
+              <w:t xml:space="preserve">                    &lt;send event="terminate" target="record"/&gt;</w:t>
+            </w:r>
+          </w:p>
+          <w:p>
+            <w:r>
+              <w:t xml:space="preserve">                &lt;/pattern&gt;</w:t>
+            </w:r>
+          </w:p>
+          <w:p>
+            <w:r>
+              <w:t xml:space="preserve">            &lt;/collect&gt;</w:t>
+            </w:r>
+          </w:p>
+          <w:p>
+            <w:r>
+              <w:t xml:space="preserve">        &lt;/group&gt;</w:t>
+            </w:r>
+          </w:p>
+          <w:p>
+            <w:r>
+              <w:t xml:space="preserve">    &lt;/</w:t>
+            </w:r>
+            <w:proofErr w:type="spellStart"/>
+            <w:r>
+              <w:t>dialogstart</w:t>
+            </w:r>
+            <w:proofErr w:type="spellEnd"/>
+            <w:r>
+              <w:t>&gt;</w:t>
+            </w:r>
+          </w:p>
+          <w:p>
+            <w:r>
+              <w:t>&lt;/</w:t>
+            </w:r>
+            <w:proofErr w:type="spellStart"/>
+            <w:r>
+              <w:t>msml</w:t>
+            </w:r>
+            <w:proofErr w:type="spellEnd"/>
+            <w:r>
+              <w:t>&gt;</w:t>
+            </w:r>
+          </w:p>
+          <w:p/>
+        </w:tc>
+      </w:tr>
+      <w:tr>
+        <w:tc>
+          <w:tcPr>
+            <w:tcW w:w="2538" w:type="dxa"/>
+          </w:tcPr>
+          <w:p>
+            <w:r>
+              <w:lastRenderedPageBreak/>
+              <w:t>Create conference + join (Audio)</w:t>
+            </w:r>
+          </w:p>
+        </w:tc>
+        <w:tc>
+          <w:tcPr>
+            <w:tcW w:w="7128" w:type="dxa"/>
+          </w:tcPr>
+          <w:p/>
+          <w:p>
+            <w:r>
+              <w:t>&lt;</w:t>
+            </w:r>
+            <w:proofErr w:type="spellStart"/>
+            <w:r>
+              <w:t>msml</w:t>
+            </w:r>
+            <w:proofErr w:type="spellEnd"/>
+            <w:r>
+              <w:t xml:space="preserve"> version="1.1"&gt;</w:t>
+            </w:r>
+          </w:p>
+          <w:p>
+            <w:r>
+              <w:t>&lt;</w:t>
+            </w:r>
+            <w:proofErr w:type="spellStart"/>
+            <w:r>
+              <w:t>createconference</w:t>
+            </w:r>
+            <w:proofErr w:type="spellEnd"/>
+            <w:r>
+              <w:t xml:space="preserve"> name="XMSConference_1" </w:t>
+            </w:r>
+            <w:proofErr w:type="spellStart"/>
+            <w:r>
+              <w:t>deletewhen</w:t>
+            </w:r>
+            <w:proofErr w:type="spellEnd"/>
+            <w:r>
+              <w:t>="</w:t>
+            </w:r>
+            <w:proofErr w:type="spellStart"/>
+            <w:r>
+              <w:t>nomedia</w:t>
+            </w:r>
+            <w:proofErr w:type="spellEnd"/>
+            <w:r>
+              <w:t>" mark="1" term="true"&gt;</w:t>
+            </w:r>
+          </w:p>
+          <w:p>
+            <w:r>
+              <w:t>&lt;</w:t>
+            </w:r>
+            <w:proofErr w:type="spellStart"/>
+            <w:r>
+              <w:t>audiomix</w:t>
+            </w:r>
+            <w:proofErr w:type="spellEnd"/>
+            <w:r>
+              <w:t xml:space="preserve"> id="mix12345"/&gt;</w:t>
+            </w:r>
+          </w:p>
+          <w:p>
+            <w:r>
+              <w:t>&lt;/</w:t>
+            </w:r>
+            <w:proofErr w:type="spellStart"/>
+            <w:r>
+              <w:t>createconference</w:t>
+            </w:r>
+            <w:proofErr w:type="spellEnd"/>
+            <w:r>
+              <w:t>&gt;</w:t>
+            </w:r>
+          </w:p>
+          <w:p>
+            <w:r>
+              <w:t>&lt;join id1="conf:XMSConference_1" id2="conn:1234" mark="2"&gt;</w:t>
+            </w:r>
+          </w:p>
+          <w:p>
+            <w:r>
+              <w:t>&lt;stream media="audio"/&gt;</w:t>
+            </w:r>
+          </w:p>
+          <w:p>
+            <w:r>
+              <w:t>&lt;/join&gt;</w:t>
+            </w:r>
+          </w:p>
+          <w:p>
+            <w:r>
+              <w:t>&lt;/</w:t>
+            </w:r>
+            <w:proofErr w:type="spellStart"/>
+            <w:r>
+              <w:t>msml</w:t>
+            </w:r>
+            <w:proofErr w:type="spellEnd"/>
+            <w:r>
+              <w:t>&gt;</w:t>
+            </w:r>
+          </w:p>
+          <w:p/>
+        </w:tc>
+      </w:tr>
+      <w:tr>
+        <w:tc>
+          <w:tcPr>
+            <w:tcW w:w="2538" w:type="dxa"/>
+          </w:tcPr>
+          <w:p>
+            <w:r>
+              <w:t>Create Conference (Video, 4 panel)</w:t>
+            </w:r>
+          </w:p>
+        </w:tc>
+        <w:tc>
+          <w:tcPr>
+            <w:tcW w:w="7128" w:type="dxa"/>
+          </w:tcPr>
+          <w:p/>
+          <w:p>
+            <w:proofErr w:type="gramStart"/>
+            <w:r>
+              <w:t>&lt;?xml</w:t>
+            </w:r>
+            <w:proofErr w:type="gramEnd"/>
+            <w:r>
+              <w:t xml:space="preserve"> version="1.0" encoding="UTF-8" standalone="yes"?&gt;</w:t>
+            </w:r>
+          </w:p>
+          <w:p>
+            <w:r>
+              <w:t>&lt;</w:t>
+            </w:r>
+            <w:proofErr w:type="spellStart"/>
+            <w:r>
+              <w:t>msml</w:t>
+            </w:r>
+            <w:proofErr w:type="spellEnd"/>
+            <w:r>
+              <w:t xml:space="preserve"> version="1.1" xmlns:ns2="http://www.dialogic.com/DialogicTypes"&gt;</w:t>
+            </w:r>
+          </w:p>
+          <w:p>
+            <w:r>
+              <w:t xml:space="preserve">    &lt;</w:t>
+            </w:r>
+            <w:proofErr w:type="spellStart"/>
+            <w:r>
+              <w:t>createconference</w:t>
+            </w:r>
+            <w:proofErr w:type="spellEnd"/>
+            <w:r>
+              <w:t xml:space="preserve"> name="XMSConference_1" </w:t>
+            </w:r>
+            <w:proofErr w:type="spellStart"/>
+            <w:r>
+              <w:t>deletewhen</w:t>
+            </w:r>
+            <w:proofErr w:type="spellEnd"/>
+            <w:r>
+              <w:t>="</w:t>
+            </w:r>
+            <w:proofErr w:type="spellStart"/>
+            <w:r>
+              <w:t>nomedia</w:t>
+            </w:r>
+            <w:proofErr w:type="spellEnd"/>
+            <w:r>
+              <w:t>" term="true" mark="1"&gt;</w:t>
+            </w:r>
+          </w:p>
+          <w:p>
+            <w:r>
+              <w:t xml:space="preserve">        &lt;</w:t>
+            </w:r>
+            <w:proofErr w:type="spellStart"/>
+            <w:r>
+              <w:t>videolayout</w:t>
+            </w:r>
+            <w:proofErr w:type="spellEnd"/>
+            <w:r>
+              <w:t>&gt;</w:t>
+            </w:r>
+          </w:p>
+          <w:p>
+            <w:r>
+              <w:t xml:space="preserve">            &lt;root size="VGA"/&gt;</w:t>
+            </w:r>
+          </w:p>
+          <w:p>
+            <w:r>
+              <w:t xml:space="preserve">            &lt;region id="1" left="0" top="0" </w:t>
+            </w:r>
+            <w:proofErr w:type="spellStart"/>
+            <w:r>
+              <w:t>relativesize</w:t>
+            </w:r>
+            <w:proofErr w:type="spellEnd"/>
+            <w:r>
+              <w:t>="1/2"/&gt;</w:t>
+            </w:r>
+          </w:p>
+          <w:p>
+            <w:r>
+              <w:t xml:space="preserve">            &lt;region id="2" left="50%" top="0" </w:t>
+            </w:r>
+            <w:proofErr w:type="spellStart"/>
+            <w:r>
+              <w:t>relativesize</w:t>
+            </w:r>
+            <w:proofErr w:type="spellEnd"/>
+            <w:r>
+              <w:t>="1/2"/&gt;</w:t>
+            </w:r>
+          </w:p>
+          <w:p>
+            <w:r>
+              <w:t xml:space="preserve">            &lt;region id="3" left="0" top="50%" </w:t>
+            </w:r>
+            <w:proofErr w:type="spellStart"/>
+            <w:r>
+              <w:t>relativesize</w:t>
+            </w:r>
+            <w:proofErr w:type="spellEnd"/>
+            <w:r>
+              <w:t>="1/2"/&gt;</w:t>
+            </w:r>
+          </w:p>
+          <w:p>
+            <w:r>
+              <w:t xml:space="preserve">            &lt;region id="4" left="50%" top="50%" </w:t>
+            </w:r>
+            <w:proofErr w:type="spellStart"/>
+            <w:r>
+              <w:t>relativesize</w:t>
+            </w:r>
+            <w:proofErr w:type="spellEnd"/>
+            <w:r>
+              <w:t>="1/2"/&gt;</w:t>
+            </w:r>
+          </w:p>
+          <w:p>
+            <w:r>
+              <w:t xml:space="preserve">        &lt;/</w:t>
+            </w:r>
+            <w:proofErr w:type="spellStart"/>
+            <w:r>
+              <w:t>videolayout</w:t>
+            </w:r>
+            <w:proofErr w:type="spellEnd"/>
+            <w:r>
+              <w:t>&gt;</w:t>
+            </w:r>
+          </w:p>
+          <w:p>
+            <w:r>
+              <w:t xml:space="preserve">    &lt;/</w:t>
+            </w:r>
+            <w:proofErr w:type="spellStart"/>
+            <w:r>
+              <w:t>createconference</w:t>
+            </w:r>
+            <w:proofErr w:type="spellEnd"/>
+            <w:r>
+              <w:t>&gt;</w:t>
+            </w:r>
+          </w:p>
+          <w:p>
+            <w:r>
+              <w:t>&lt;/</w:t>
+            </w:r>
+            <w:proofErr w:type="spellStart"/>
+            <w:r>
+              <w:t>msml</w:t>
+            </w:r>
+            <w:proofErr w:type="spellEnd"/>
+            <w:r>
+              <w:t>&gt;</w:t>
+            </w:r>
+          </w:p>
+          <w:p/>
+        </w:tc>
+      </w:tr>
+      <w:tr>
+        <w:tc>
+          <w:tcPr>
+            <w:tcW w:w="2538" w:type="dxa"/>
+          </w:tcPr>
+          <w:p>
+            <w:r>
+              <w:t>Join video conference</w:t>
+            </w:r>
+          </w:p>
+        </w:tc>
+        <w:tc>
+          <w:tcPr>
+            <w:tcW w:w="7128" w:type="dxa"/>
+          </w:tcPr>
+          <w:p/>
+          <w:p>
+            <w:proofErr w:type="gramStart"/>
+            <w:r>
+              <w:t>&lt;?xml</w:t>
+            </w:r>
+            <w:proofErr w:type="gramEnd"/>
+            <w:r>
+              <w:t xml:space="preserve"> version="1.0" encoding="UTF-8" standalone="yes"?&gt;</w:t>
+            </w:r>
+          </w:p>
+          <w:p>
+            <w:r>
+              <w:t>&lt;</w:t>
+            </w:r>
+            <w:proofErr w:type="spellStart"/>
+            <w:r>
+              <w:t>msml</w:t>
+            </w:r>
+            <w:proofErr w:type="spellEnd"/>
+            <w:r>
+              <w:t xml:space="preserve"> version="1.1" xmlns:ns2="http://www.dialogic.com/DialogicTypes"&gt;</w:t>
+            </w:r>
+          </w:p>
+          <w:p>
+            <w:r>
+              <w:t xml:space="preserve">    &lt;join id1="conn:1234" id2="conf:XMSConference_1" mark="1"&gt;</w:t>
+            </w:r>
+          </w:p>
+          <w:p>
+            <w:r>
+              <w:t xml:space="preserve">        &lt;stream media="audio"/&gt;</w:t>
+            </w:r>
+          </w:p>
+          <w:p>
+            <w:r>
+              <w:t xml:space="preserve">        &lt;stream display="1" </w:t>
+            </w:r>
+            <w:proofErr w:type="spellStart"/>
+            <w:r>
+              <w:t>dir</w:t>
+            </w:r>
+            <w:proofErr w:type="spellEnd"/>
+            <w:r>
+              <w:t>="from-id1" media="video"/&gt;</w:t>
+            </w:r>
+          </w:p>
+          <w:p>
+            <w:r>
+              <w:t xml:space="preserve">        &lt;stream </w:t>
+            </w:r>
+            <w:proofErr w:type="spellStart"/>
+            <w:r>
+              <w:t>dir</w:t>
+            </w:r>
+            <w:proofErr w:type="spellEnd"/>
+            <w:r>
+              <w:t>="to-id1" media="video"/&gt;</w:t>
+            </w:r>
+          </w:p>
+          <w:p>
+            <w:r>
+              <w:t xml:space="preserve">    &lt;/join&gt;</w:t>
+            </w:r>
+          </w:p>
+          <w:p>
+            <w:r>
+              <w:t>&lt;/</w:t>
+            </w:r>
+            <w:proofErr w:type="spellStart"/>
+            <w:r>
+              <w:t>msml</w:t>
+            </w:r>
+            <w:proofErr w:type="spellEnd"/>
+            <w:r>
+              <w:t>&gt;</w:t>
+            </w:r>
+          </w:p>
+          <w:p/>
+        </w:tc>
+      </w:tr>
+      <w:tr>
+        <w:tc>
+          <w:tcPr>
+            <w:tcW w:w="2538" w:type="dxa"/>
+          </w:tcPr>
+          <w:p>
+            <w:r>
+              <w:t>Delete conference</w:t>
+            </w:r>
+          </w:p>
+        </w:tc>
+        <w:tc>
+          <w:tcPr>
+            <w:tcW w:w="7128" w:type="dxa"/>
+          </w:tcPr>
+          <w:p>
+            <w:proofErr w:type="gramStart"/>
+            <w:r>
+              <w:t>&lt;?xml</w:t>
+            </w:r>
+            <w:proofErr w:type="gramEnd"/>
+            <w:r>
+              <w:t xml:space="preserve"> version="1.0" encoding="UTF-8" standalone="yes"?&gt;</w:t>
+            </w:r>
+          </w:p>
+          <w:p>
+            <w:r>
+              <w:t>&lt;</w:t>
+            </w:r>
+            <w:proofErr w:type="spellStart"/>
+            <w:r>
+              <w:t>msml</w:t>
+            </w:r>
+            <w:proofErr w:type="spellEnd"/>
+            <w:r>
+              <w:t xml:space="preserve"> version="1.1" xmlns:ns2="http://www.dialogic.com/DialogicTypes"&gt;</w:t>
+            </w:r>
+          </w:p>
+          <w:p>
+            <w:r>
+              <w:t xml:space="preserve">    &lt;</w:t>
+            </w:r>
+            <w:proofErr w:type="spellStart"/>
+            <w:r>
+              <w:t>destroyconference</w:t>
+            </w:r>
+            <w:proofErr w:type="spellEnd"/>
+            <w:r>
+              <w:t xml:space="preserve"> id="conf:XMSConference_1" mark="1" /&gt;</w:t>
+            </w:r>
+          </w:p>
+          <w:p>
+            <w:r>
+              <w:t>&lt;/</w:t>
+            </w:r>
+            <w:proofErr w:type="spellStart"/>
+            <w:r>
+              <w:t>msml</w:t>
+            </w:r>
+            <w:proofErr w:type="spellEnd"/>
+            <w:r>
+              <w:t>&gt;</w:t>
+            </w:r>
+          </w:p>
+          <w:p/>
+        </w:tc>
+      </w:tr>
+      <w:tr>
+        <w:tc>
+          <w:tcPr>
+            <w:tcW w:w="2538" w:type="dxa"/>
+          </w:tcPr>
+          <w:p>
+            <w:proofErr w:type="spellStart"/>
+            <w:r>
+              <w:lastRenderedPageBreak/>
+              <w:t>SimpleIVR</w:t>
+            </w:r>
+            <w:proofErr w:type="spellEnd"/>
+          </w:p>
+        </w:tc>
+        <w:tc>
+          <w:tcPr>
+            <w:tcW w:w="7128" w:type="dxa"/>
+          </w:tcPr>
+          <w:p>
+            <w:proofErr w:type="gramStart"/>
+            <w:r>
+              <w:t>&lt;?xml</w:t>
+            </w:r>
+            <w:proofErr w:type="gramEnd"/>
+            <w:r>
+              <w:t xml:space="preserve"> version="1.0" encoding="UTF-8" standalone="yes"?&gt;</w:t>
+            </w:r>
+          </w:p>
+          <w:p>
+            <w:r>
+              <w:t>&lt;</w:t>
+            </w:r>
+            <w:proofErr w:type="spellStart"/>
+            <w:r>
+              <w:t>msml</w:t>
+            </w:r>
+            <w:proofErr w:type="spellEnd"/>
+            <w:r>
+              <w:t xml:space="preserve"> version="1.1" xmlns:ns2="http://www.dialogic.com/DialogicTypes"&gt;</w:t>
+            </w:r>
+          </w:p>
+          <w:p>
+            <w:r>
+              <w:t xml:space="preserve">    &lt;</w:t>
+            </w:r>
+            <w:proofErr w:type="spellStart"/>
+            <w:r>
+              <w:t>dialogstart</w:t>
+            </w:r>
+            <w:proofErr w:type="spellEnd"/>
+            <w:r>
+              <w:t xml:space="preserve"> target="conn:1234" type="application/</w:t>
+            </w:r>
+            <w:proofErr w:type="spellStart"/>
+            <w:r>
+              <w:t>moml+xml</w:t>
+            </w:r>
+            <w:proofErr w:type="spellEnd"/>
+            <w:r>
+              <w:t>" name="Collect"&gt;</w:t>
+            </w:r>
+          </w:p>
+          <w:p>
+            <w:r>
+              <w:t xml:space="preserve">        &lt;group topology="parallel"&gt;</w:t>
+            </w:r>
+          </w:p>
+          <w:p>
+            <w:r>
+              <w:t xml:space="preserve">            &lt;play barge="true" </w:t>
+            </w:r>
+            <w:proofErr w:type="spellStart"/>
+            <w:r>
+              <w:t>cleardb</w:t>
+            </w:r>
+            <w:proofErr w:type="spellEnd"/>
+            <w:r>
+              <w:t>="true"&gt;</w:t>
+            </w:r>
+          </w:p>
+          <w:p>
+            <w:r>
+              <w:t xml:space="preserve">                &lt;media&gt;</w:t>
+            </w:r>
+          </w:p>
+          <w:p>
+            <w:r>
+              <w:t xml:space="preserve">                    &lt;audio </w:t>
+            </w:r>
+            <w:proofErr w:type="spellStart"/>
+            <w:r>
+              <w:t>uri</w:t>
+            </w:r>
+            <w:proofErr w:type="spellEnd"/>
+            <w:r>
+              <w:t>="file://verification/play_menu.wav"/&gt;</w:t>
+            </w:r>
+          </w:p>
+          <w:p>
+            <w:r>
+              <w:t xml:space="preserve">                &lt;/media&gt;</w:t>
+            </w:r>
+          </w:p>
+          <w:p>
+            <w:r>
+              <w:t xml:space="preserve">                &lt;</w:t>
+            </w:r>
+            <w:proofErr w:type="spellStart"/>
+            <w:r>
+              <w:t>playexit</w:t>
+            </w:r>
+            <w:proofErr w:type="spellEnd"/>
+            <w:r>
+              <w:t>&gt;</w:t>
+            </w:r>
+          </w:p>
+          <w:p>
+            <w:r>
+              <w:t xml:space="preserve">                    &lt;send event="</w:t>
+            </w:r>
+            <w:proofErr w:type="spellStart"/>
+            <w:r>
+              <w:t>starttimer</w:t>
+            </w:r>
+            <w:proofErr w:type="spellEnd"/>
+            <w:r>
+              <w:t>" target="collect"/&gt;</w:t>
+            </w:r>
+          </w:p>
+          <w:p>
+            <w:r>
+              <w:t xml:space="preserve">                &lt;/</w:t>
+            </w:r>
+            <w:proofErr w:type="spellStart"/>
+            <w:r>
+              <w:t>playexit</w:t>
+            </w:r>
+            <w:proofErr w:type="spellEnd"/>
+            <w:r>
+              <w:t>&gt;</w:t>
+            </w:r>
+          </w:p>
+          <w:p>
+            <w:r>
+              <w:t xml:space="preserve">            &lt;/play&gt;</w:t>
+            </w:r>
+          </w:p>
+          <w:p>
+            <w:r>
+              <w:t xml:space="preserve">            &lt;collect </w:t>
+            </w:r>
+            <w:proofErr w:type="spellStart"/>
+            <w:r>
+              <w:t>cleardb</w:t>
+            </w:r>
+            <w:proofErr w:type="spellEnd"/>
+            <w:r>
+              <w:t xml:space="preserve">="true" </w:t>
+            </w:r>
+            <w:proofErr w:type="spellStart"/>
+            <w:r>
+              <w:t>fdt</w:t>
+            </w:r>
+            <w:proofErr w:type="spellEnd"/>
+            <w:r>
+              <w:t xml:space="preserve">="20s" </w:t>
+            </w:r>
+            <w:proofErr w:type="spellStart"/>
+            <w:r>
+              <w:t>idt</w:t>
+            </w:r>
+            <w:proofErr w:type="spellEnd"/>
+            <w:r>
+              <w:t xml:space="preserve">="2s" </w:t>
+            </w:r>
+            <w:proofErr w:type="spellStart"/>
+            <w:r>
+              <w:t>starttimer</w:t>
+            </w:r>
+            <w:proofErr w:type="spellEnd"/>
+            <w:r>
+              <w:t>="true"&gt;</w:t>
+            </w:r>
+          </w:p>
+          <w:p>
+            <w:r>
+              <w:t xml:space="preserve">                &lt;pattern digits="#"&gt;</w:t>
+            </w:r>
+          </w:p>
+          <w:p>
+            <w:r>
+              <w:t xml:space="preserve">                    &lt;send event="</w:t>
+            </w:r>
+            <w:proofErr w:type="spellStart"/>
+            <w:r>
+              <w:t>termKey</w:t>
+            </w:r>
+            <w:proofErr w:type="spellEnd"/>
+            <w:r>
+              <w:t xml:space="preserve">" target="source" </w:t>
+            </w:r>
+            <w:proofErr w:type="spellStart"/>
+            <w:r>
+              <w:t>namelist</w:t>
+            </w:r>
+            <w:proofErr w:type="spellEnd"/>
+            <w:r>
+              <w:t>="</w:t>
+            </w:r>
+            <w:proofErr w:type="spellStart"/>
+            <w:r>
+              <w:t>dtmf.digits</w:t>
+            </w:r>
+            <w:proofErr w:type="spellEnd"/>
+            <w:r>
+              <w:t xml:space="preserve"> </w:t>
+            </w:r>
+            <w:proofErr w:type="spellStart"/>
+            <w:r>
+              <w:t>dtmf.len</w:t>
+            </w:r>
+            <w:proofErr w:type="spellEnd"/>
+            <w:r>
+              <w:t xml:space="preserve"> </w:t>
+            </w:r>
+            <w:proofErr w:type="spellStart"/>
+            <w:r>
+              <w:t>dtmf.end</w:t>
+            </w:r>
+            <w:proofErr w:type="spellEnd"/>
+            <w:r>
+              <w:t>"/&gt;</w:t>
+            </w:r>
+          </w:p>
+          <w:p>
+            <w:r>
+              <w:t xml:space="preserve">                &lt;/pattern&gt;</w:t>
+            </w:r>
+          </w:p>
+          <w:p>
+            <w:r>
+              <w:t xml:space="preserve">                &lt;pattern digits="x"/&gt;</w:t>
+            </w:r>
+          </w:p>
+          <w:p>
+            <w:r>
+              <w:t xml:space="preserve">                &lt;</w:t>
+            </w:r>
+            <w:proofErr w:type="spellStart"/>
+            <w:r>
+              <w:t>noinput</w:t>
+            </w:r>
+            <w:proofErr w:type="spellEnd"/>
+            <w:r>
+              <w:t>&gt;</w:t>
+            </w:r>
+          </w:p>
+          <w:p>
+            <w:r>
+              <w:t xml:space="preserve">                    &lt;send event="</w:t>
+            </w:r>
+            <w:proofErr w:type="spellStart"/>
+            <w:r>
+              <w:t>noinput</w:t>
+            </w:r>
+            <w:proofErr w:type="spellEnd"/>
+            <w:r>
+              <w:t xml:space="preserve">" target="source" </w:t>
+            </w:r>
+            <w:proofErr w:type="spellStart"/>
+            <w:r>
+              <w:t>namelist</w:t>
+            </w:r>
+            <w:proofErr w:type="spellEnd"/>
+            <w:r>
+              <w:t>="</w:t>
+            </w:r>
+            <w:proofErr w:type="spellStart"/>
+            <w:r>
+              <w:t>dtmf.digits</w:t>
+            </w:r>
+            <w:proofErr w:type="spellEnd"/>
+            <w:r>
+              <w:t xml:space="preserve"> </w:t>
+            </w:r>
+            <w:proofErr w:type="spellStart"/>
+            <w:r>
+              <w:t>dtmf.len</w:t>
+            </w:r>
+            <w:proofErr w:type="spellEnd"/>
+            <w:r>
+              <w:t xml:space="preserve"> </w:t>
+            </w:r>
+            <w:proofErr w:type="spellStart"/>
+            <w:r>
+              <w:t>dtmf.end</w:t>
+            </w:r>
+            <w:proofErr w:type="spellEnd"/>
+            <w:r>
+              <w:t>"/&gt;</w:t>
+            </w:r>
+          </w:p>
+          <w:p>
+            <w:r>
+              <w:t xml:space="preserve">                &lt;/</w:t>
+            </w:r>
+            <w:proofErr w:type="spellStart"/>
+            <w:r>
+              <w:t>noinput</w:t>
+            </w:r>
+            <w:proofErr w:type="spellEnd"/>
+            <w:r>
+              <w:t>&gt;</w:t>
+            </w:r>
+          </w:p>
+          <w:p>
+            <w:r>
+              <w:t xml:space="preserve">                &lt;</w:t>
+            </w:r>
+            <w:proofErr w:type="spellStart"/>
+            <w:r>
+              <w:t>nomatch</w:t>
+            </w:r>
+            <w:proofErr w:type="spellEnd"/>
+            <w:r>
+              <w:t>&gt;</w:t>
+            </w:r>
+          </w:p>
+          <w:p>
+            <w:r>
+              <w:t xml:space="preserve">                    &lt;send event="</w:t>
+            </w:r>
+            <w:proofErr w:type="spellStart"/>
+            <w:r>
+              <w:t>nomatch</w:t>
+            </w:r>
+            <w:proofErr w:type="spellEnd"/>
+            <w:r>
+              <w:t xml:space="preserve">" target="source" </w:t>
+            </w:r>
+            <w:proofErr w:type="spellStart"/>
+            <w:r>
+              <w:t>namelist</w:t>
+            </w:r>
+            <w:proofErr w:type="spellEnd"/>
+            <w:r>
+              <w:t>="</w:t>
+            </w:r>
+            <w:proofErr w:type="spellStart"/>
+            <w:r>
+              <w:t>dtmf.digits</w:t>
+            </w:r>
+            <w:proofErr w:type="spellEnd"/>
+            <w:r>
+              <w:t xml:space="preserve"> </w:t>
+            </w:r>
+            <w:proofErr w:type="spellStart"/>
+            <w:r>
+              <w:t>dtmf.len</w:t>
+            </w:r>
+            <w:proofErr w:type="spellEnd"/>
+            <w:r>
+              <w:t xml:space="preserve"> </w:t>
+            </w:r>
+            <w:proofErr w:type="spellStart"/>
+            <w:r>
+              <w:t>dtmf.end</w:t>
+            </w:r>
+            <w:proofErr w:type="spellEnd"/>
+            <w:r>
+              <w:t>"/&gt;</w:t>
+            </w:r>
+          </w:p>
+          <w:p>
+            <w:r>
+              <w:t xml:space="preserve">                &lt;/</w:t>
+            </w:r>
+            <w:proofErr w:type="spellStart"/>
+            <w:r>
+              <w:t>nomatch</w:t>
+            </w:r>
+            <w:proofErr w:type="spellEnd"/>
+            <w:r>
+              <w:t>&gt;</w:t>
+            </w:r>
+          </w:p>
+          <w:p>
+            <w:r>
+              <w:t xml:space="preserve">                &lt;</w:t>
+            </w:r>
+            <w:proofErr w:type="spellStart"/>
+            <w:r>
+              <w:t>dtmfexit</w:t>
+            </w:r>
+            <w:proofErr w:type="spellEnd"/>
+            <w:r>
+              <w:t>&gt;</w:t>
+            </w:r>
+          </w:p>
+          <w:p>
+            <w:r>
+              <w:t xml:space="preserve">                    &lt;send event="</w:t>
+            </w:r>
+            <w:proofErr w:type="spellStart"/>
+            <w:r>
+              <w:t>dtmfexit</w:t>
+            </w:r>
+            <w:proofErr w:type="spellEnd"/>
+            <w:r>
+              <w:t xml:space="preserve">" target="source" </w:t>
+            </w:r>
+            <w:proofErr w:type="spellStart"/>
+            <w:r>
+              <w:t>namelist</w:t>
+            </w:r>
+            <w:proofErr w:type="spellEnd"/>
+            <w:r>
+              <w:t>="</w:t>
+            </w:r>
+            <w:proofErr w:type="spellStart"/>
+            <w:r>
+              <w:t>dtmf.digits</w:t>
+            </w:r>
+            <w:proofErr w:type="spellEnd"/>
+            <w:r>
+              <w:t xml:space="preserve"> </w:t>
+            </w:r>
+            <w:proofErr w:type="spellStart"/>
+            <w:r>
+              <w:t>dtmf.len</w:t>
+            </w:r>
+            <w:proofErr w:type="spellEnd"/>
+            <w:r>
+              <w:t xml:space="preserve"> </w:t>
+            </w:r>
+            <w:proofErr w:type="spellStart"/>
+            <w:r>
+              <w:t>dtmf.end</w:t>
+            </w:r>
+            <w:proofErr w:type="spellEnd"/>
+            <w:r>
+              <w:t>"/&gt;</w:t>
+            </w:r>
+          </w:p>
+          <w:p>
+            <w:r>
+              <w:t xml:space="preserve">                &lt;/</w:t>
+            </w:r>
+            <w:proofErr w:type="spellStart"/>
+            <w:r>
+              <w:t>dtmfexit</w:t>
+            </w:r>
+            <w:proofErr w:type="spellEnd"/>
+            <w:r>
+              <w:t>&gt;</w:t>
+            </w:r>
+          </w:p>
+          <w:p>
+            <w:r>
+              <w:t xml:space="preserve">            &lt;/collect&gt;</w:t>
+            </w:r>
+          </w:p>
+          <w:p>
+            <w:r>
+              <w:t xml:space="preserve">        &lt;/group&gt;</w:t>
+            </w:r>
+          </w:p>
+          <w:p>
+            <w:r>
+              <w:t xml:space="preserve">    &lt;/</w:t>
+            </w:r>
+            <w:proofErr w:type="spellStart"/>
+            <w:r>
+              <w:t>dialogstart</w:t>
+            </w:r>
+            <w:proofErr w:type="spellEnd"/>
+            <w:r>
+              <w:t>&gt;</w:t>
+            </w:r>
+          </w:p>
+          <w:p>
+            <w:r>
+              <w:t>&lt;/</w:t>
+            </w:r>
+            <w:proofErr w:type="spellStart"/>
+            <w:r>
+              <w:t>msml</w:t>
+            </w:r>
+            <w:proofErr w:type="spellEnd"/>
+            <w:r>
+              <w:t>&gt;</w:t>
+            </w:r>
+          </w:p>
+        </w:tc>
+      </w:tr>
+    </w:tbl>
+    <w:p>
+      <w:pPr>
+        <w:spacing w:line="240" w:lineRule="auto"/>
+        <w:rPr>
+          <w:u w:val="single"/>
+        </w:rPr>
+      </w:pPr>
+    </w:p>
+    <w:p>
+      <w:pPr>
+        <w:spacing w:line="240" w:lineRule="auto"/>
+      </w:pPr>
+      <w:r>
+        <w:rPr>
+          <w:noProof/>
+        </w:rPr>
+        <w:drawing>
+          <wp:inline distT="0" distB="0" distL="0" distR="0" wp14:anchorId="1F7F230C" wp14:editId="6B7045D2">
+            <wp:extent cx="5410956" cy="2038635"/>
+            <wp:effectExtent l="0" t="0" r="0" b="0"/>
+            <wp:docPr id="50" name="Picture 50"/>
+            <wp:cNvGraphicFramePr>
+              <a:graphicFrameLocks xmlns:a="http://schemas.openxmlformats.org/drawingml/2006/main" noChangeAspect="1"/>
+            </wp:cNvGraphicFramePr>
+            <a:graphic xmlns:a="http://schemas.openxmlformats.org/drawingml/2006/main">
+              <a:graphicData uri="http://schemas.openxmlformats.org/drawingml/2006/picture">
+                <pic:pic xmlns:pic="http://schemas.openxmlformats.org/drawingml/2006/picture">
+                  <pic:nvPicPr>
+                    <pic:cNvPr id="0" name=""/>
+                    <pic:cNvPicPr/>
+                  </pic:nvPicPr>
+                  <pic:blipFill>
+                    <a:blip r:embed="rId35"/>
+                    <a:stretch>
+                      <a:fillRect/>
+                    </a:stretch>
+                  </pic:blipFill>
+                  <pic:spPr>
+                    <a:xfrm>
+                      <a:off x="0" y="0"/>
+                      <a:ext cx="5410956" cy="2038635"/>
+                    </a:xfrm>
+                    <a:prstGeom prst="rect">
+                      <a:avLst/>
+                    </a:prstGeom>
+                  </pic:spPr>
+                </pic:pic>
+              </a:graphicData>
+            </a:graphic>
+          </wp:inline>
+        </w:drawing>
+      </w:r>
+    </w:p>
+    <w:p>
+      <w:pPr>
+        <w:spacing w:line="240" w:lineRule="auto"/>
+        <w:rPr>
+          <w:u w:val="single"/>
+        </w:rPr>
+      </w:pPr>
+      <w:r>
+        <w:rPr>
+          <w:u w:val="single"/>
+        </w:rPr>
+        <w:lastRenderedPageBreak/>
+        <w:t>GUI icons</w:t>
+      </w:r>
+    </w:p>
+    <w:p>
+      <w:pPr>
+        <w:spacing w:line="240" w:lineRule="auto"/>
+        <w:rPr>
+          <w:u w:val="single"/>
+        </w:rPr>
+      </w:pPr>
+      <w:r>
+        <w:rPr>
+          <w:noProof/>
+        </w:rPr>
+        <w:drawing>
+          <wp:inline distT="0" distB="0" distL="0" distR="0" wp14:anchorId="6D828DD3" wp14:editId="4487B8AF">
+            <wp:extent cx="5581650" cy="5314950"/>
+            <wp:effectExtent l="0" t="0" r="0" b="0"/>
+            <wp:docPr id="47" name="Picture 47"/>
+            <wp:cNvGraphicFramePr>
+              <a:graphicFrameLocks xmlns:a="http://schemas.openxmlformats.org/drawingml/2006/main" noChangeAspect="1"/>
+            </wp:cNvGraphicFramePr>
+            <a:graphic xmlns:a="http://schemas.openxmlformats.org/drawingml/2006/main">
+              <a:graphicData uri="http://schemas.openxmlformats.org/drawingml/2006/picture">
+                <pic:pic xmlns:pic="http://schemas.openxmlformats.org/drawingml/2006/picture">
+                  <pic:nvPicPr>
+                    <pic:cNvPr id="0" name=""/>
+                    <pic:cNvPicPr/>
+                  </pic:nvPicPr>
+                  <pic:blipFill>
+                    <a:blip r:embed="rId36"/>
+                    <a:stretch>
+                      <a:fillRect/>
+                    </a:stretch>
+                  </pic:blipFill>
+                  <pic:spPr>
+                    <a:xfrm>
+                      <a:off x="0" y="0"/>
+                      <a:ext cx="5581650" cy="5314950"/>
+                    </a:xfrm>
+                    <a:prstGeom prst="rect">
+                      <a:avLst/>
+                    </a:prstGeom>
+                  </pic:spPr>
+                </pic:pic>
+              </a:graphicData>
+            </a:graphic>
+          </wp:inline>
+        </w:drawing>
+      </w:r>
+    </w:p>
+    <w:p>
+      <w:pPr>
+        <w:spacing w:line="240" w:lineRule="auto"/>
+        <w:rPr>
+          <w:u w:val="single"/>
+        </w:rPr>
+      </w:pPr>
+    </w:p>
+    <w:p>
+      <w:pPr>
+        <w:spacing w:line="240" w:lineRule="auto"/>
+        <w:rPr>
+          <w:u w:val="single"/>
+        </w:rPr>
+      </w:pPr>
+    </w:p>
     <w:sectPr>
+      <w:headerReference w:type="default" r:id="rId37"/>
+      <w:footerReference w:type="default" r:id="rId38"/>
       <w:pgSz w:w="12240" w:h="15840"/>
-      <w:pgMar w:top="1260" w:right="1440" w:bottom="810" w:left="1440" w:header="720" w:footer="720" w:gutter="0"/>
+      <w:pgMar w:top="1260" w:right="1440" w:bottom="810" w:left="1350" w:header="720" w:footer="720" w:gutter="0"/>
       <w:cols w:space="720"/>
       <w:docGrid w:linePitch="360"/>
     </w:sectPr>
@@ -2916,6 +5084,68 @@
 </w:endnotes>
 </file>
 
+<file path=word/footer1.xml><?xml version="1.0" encoding="utf-8"?>
+<w:ftr xmlns:wpc="http://schemas.microsoft.com/office/word/2010/wordprocessingCanvas" xmlns:mc="http://schemas.openxmlformats.org/markup-compatibility/2006" xmlns:o="urn:schemas-microsoft-com:office:office" xmlns:r="http://schemas.openxmlformats.org/officeDocument/2006/relationships" xmlns:m="http://schemas.openxmlformats.org/officeDocument/2006/math" xmlns:v="urn:schemas-microsoft-com:vml" xmlns:wp14="http://schemas.microsoft.com/office/word/2010/wordprocessingDrawing" xmlns:wp="http://schemas.openxmlformats.org/drawingml/2006/wordprocessingDrawing" xmlns:w10="urn:schemas-microsoft-com:office:word" xmlns:w="http://schemas.openxmlformats.org/wordprocessingml/2006/main" xmlns:w14="http://schemas.microsoft.com/office/word/2010/wordml" xmlns:wpg="http://schemas.microsoft.com/office/word/2010/wordprocessingGroup" xmlns:wpi="http://schemas.microsoft.com/office/word/2010/wordprocessingInk" xmlns:wne="http://schemas.microsoft.com/office/word/2006/wordml" xmlns:wps="http://schemas.microsoft.com/office/word/2010/wordprocessingShape" mc:Ignorable="w14 wp14">
+  <w:p>
+    <w:pPr>
+      <w:pStyle w:val="Footer"/>
+      <w:pBdr>
+        <w:top w:val="thinThickSmallGap" w:sz="24" w:space="1" w:color="622423" w:themeColor="accent2" w:themeShade="7F"/>
+      </w:pBdr>
+      <w:rPr>
+        <w:rFonts w:asciiTheme="majorHAnsi" w:eastAsiaTheme="majorEastAsia" w:hAnsiTheme="majorHAnsi" w:cstheme="majorBidi"/>
+      </w:rPr>
+    </w:pPr>
+    <w:r>
+      <w:rPr>
+        <w:rFonts w:asciiTheme="majorHAnsi" w:eastAsiaTheme="majorEastAsia" w:hAnsiTheme="majorHAnsi" w:cstheme="majorBidi"/>
+      </w:rPr>
+      <w:ptab w:relativeTo="margin" w:alignment="right" w:leader="none"/>
+    </w:r>
+    <w:r>
+      <w:rPr>
+        <w:rFonts w:asciiTheme="majorHAnsi" w:eastAsiaTheme="majorEastAsia" w:hAnsiTheme="majorHAnsi" w:cstheme="majorBidi"/>
+      </w:rPr>
+      <w:t xml:space="preserve">Page </w:t>
+    </w:r>
+    <w:r>
+      <w:rPr>
+        <w:rFonts w:eastAsiaTheme="minorEastAsia"/>
+      </w:rPr>
+      <w:fldChar w:fldCharType="begin"/>
+    </w:r>
+    <w:r>
+      <w:instrText xml:space="preserve"> PAGE   \* MERGEFORMAT </w:instrText>
+    </w:r>
+    <w:r>
+      <w:rPr>
+        <w:rFonts w:eastAsiaTheme="minorEastAsia"/>
+      </w:rPr>
+      <w:fldChar w:fldCharType="separate"/>
+    </w:r>
+    <w:r>
+      <w:rPr>
+        <w:rFonts w:asciiTheme="majorHAnsi" w:eastAsiaTheme="majorEastAsia" w:hAnsiTheme="majorHAnsi" w:cstheme="majorBidi"/>
+        <w:noProof/>
+      </w:rPr>
+      <w:t>22</w:t>
+    </w:r>
+    <w:r>
+      <w:rPr>
+        <w:rFonts w:asciiTheme="majorHAnsi" w:eastAsiaTheme="majorEastAsia" w:hAnsiTheme="majorHAnsi" w:cstheme="majorBidi"/>
+        <w:noProof/>
+      </w:rPr>
+      <w:fldChar w:fldCharType="end"/>
+    </w:r>
+  </w:p>
+  <w:p>
+    <w:pPr>
+      <w:pStyle w:val="Footer"/>
+    </w:pPr>
+  </w:p>
+</w:ftr>
+</file>
+
 <file path=word/footnotes.xml><?xml version="1.0" encoding="utf-8"?>
 <w:footnotes xmlns:wpc="http://schemas.microsoft.com/office/word/2010/wordprocessingCanvas" xmlns:mc="http://schemas.openxmlformats.org/markup-compatibility/2006" xmlns:o="urn:schemas-microsoft-com:office:office" xmlns:r="http://schemas.openxmlformats.org/officeDocument/2006/relationships" xmlns:m="http://schemas.openxmlformats.org/officeDocument/2006/math" xmlns:v="urn:schemas-microsoft-com:vml" xmlns:wp14="http://schemas.microsoft.com/office/word/2010/wordprocessingDrawing" xmlns:wp="http://schemas.openxmlformats.org/drawingml/2006/wordprocessingDrawing" xmlns:w10="urn:schemas-microsoft-com:office:word" xmlns:w="http://schemas.openxmlformats.org/wordprocessingml/2006/main" xmlns:w14="http://schemas.microsoft.com/office/word/2010/wordml" xmlns:wpg="http://schemas.microsoft.com/office/word/2010/wordprocessingGroup" xmlns:wpi="http://schemas.microsoft.com/office/word/2010/wordprocessingInk" xmlns:wne="http://schemas.microsoft.com/office/word/2006/wordml" xmlns:wps="http://schemas.microsoft.com/office/word/2010/wordprocessingShape" mc:Ignorable="w14 wp14">
   <w:footnote w:type="separator" w:id="-1">
@@ -2939,6 +5169,56 @@
     </w:p>
   </w:footnote>
 </w:footnotes>
+</file>
+
+<file path=word/header1.xml><?xml version="1.0" encoding="utf-8"?>
+<w:hdr xmlns:wpc="http://schemas.microsoft.com/office/word/2010/wordprocessingCanvas" xmlns:mc="http://schemas.openxmlformats.org/markup-compatibility/2006" xmlns:o="urn:schemas-microsoft-com:office:office" xmlns:r="http://schemas.openxmlformats.org/officeDocument/2006/relationships" xmlns:m="http://schemas.openxmlformats.org/officeDocument/2006/math" xmlns:v="urn:schemas-microsoft-com:vml" xmlns:wp14="http://schemas.microsoft.com/office/word/2010/wordprocessingDrawing" xmlns:wp="http://schemas.openxmlformats.org/drawingml/2006/wordprocessingDrawing" xmlns:w10="urn:schemas-microsoft-com:office:word" xmlns:w="http://schemas.openxmlformats.org/wordprocessingml/2006/main" xmlns:w14="http://schemas.microsoft.com/office/word/2010/wordml" xmlns:wpg="http://schemas.microsoft.com/office/word/2010/wordprocessingGroup" xmlns:wpi="http://schemas.microsoft.com/office/word/2010/wordprocessingInk" xmlns:wne="http://schemas.microsoft.com/office/word/2006/wordml" xmlns:wps="http://schemas.microsoft.com/office/word/2010/wordprocessingShape" mc:Ignorable="w14 wp14">
+  <w:sdt>
+    <w:sdtPr>
+      <w:rPr>
+        <w:rFonts w:asciiTheme="majorHAnsi" w:eastAsiaTheme="majorEastAsia" w:hAnsiTheme="majorHAnsi" w:cstheme="majorBidi"/>
+        <w:sz w:val="20"/>
+        <w:szCs w:val="20"/>
+      </w:rPr>
+      <w:alias w:val="Title"/>
+      <w:id w:val="77738743"/>
+      <w:placeholder>
+        <w:docPart w:val="B21809AB4B5C45B18AB7FAFB3359DBC9"/>
+      </w:placeholder>
+      <w:dataBinding w:prefixMappings="xmlns:ns0='http://schemas.openxmlformats.org/package/2006/metadata/core-properties' xmlns:ns1='http://purl.org/dc/elements/1.1/'" w:xpath="/ns0:coreProperties[1]/ns1:title[1]" w:storeItemID="{6C3C8BC8-F283-45AE-878A-BAB7291924A1}"/>
+      <w:text/>
+    </w:sdtPr>
+    <w:sdtEndPr/>
+    <w:sdtContent>
+      <w:p>
+        <w:pPr>
+          <w:pStyle w:val="Header"/>
+          <w:pBdr>
+            <w:bottom w:val="thickThinSmallGap" w:sz="24" w:space="1" w:color="622423" w:themeColor="accent2" w:themeShade="7F"/>
+          </w:pBdr>
+          <w:rPr>
+            <w:rFonts w:asciiTheme="majorHAnsi" w:eastAsiaTheme="majorEastAsia" w:hAnsiTheme="majorHAnsi" w:cstheme="majorBidi"/>
+            <w:sz w:val="20"/>
+            <w:szCs w:val="20"/>
+          </w:rPr>
+        </w:pPr>
+        <w:r>
+          <w:rPr>
+            <w:rFonts w:asciiTheme="majorHAnsi" w:eastAsiaTheme="majorEastAsia" w:hAnsiTheme="majorHAnsi" w:cstheme="majorBidi"/>
+            <w:sz w:val="20"/>
+            <w:szCs w:val="20"/>
+          </w:rPr>
+          <w:t>Dialogic</w:t>
+        </w:r>
+      </w:p>
+    </w:sdtContent>
+  </w:sdt>
+  <w:p>
+    <w:pPr>
+      <w:pStyle w:val="Header"/>
+    </w:pPr>
+  </w:p>
+</w:hdr>
 </file>
 
 <file path=word/numbering.xml><?xml version="1.0" encoding="utf-8"?>
@@ -3259,6 +5539,95 @@
     </w:lvl>
   </w:abstractNum>
   <w:abstractNum w:abstractNumId="3">
+    <w:nsid w:val="1F2B76E4"/>
+    <w:multiLevelType w:val="hybridMultilevel"/>
+    <w:tmpl w:val="5BAC2D76"/>
+    <w:lvl w:ilvl="0" w:tplc="0409000F">
+      <w:start w:val="1"/>
+      <w:numFmt w:val="decimal"/>
+      <w:lvlText w:val="%1."/>
+      <w:lvlJc w:val="left"/>
+      <w:pPr>
+        <w:ind w:left="720" w:hanging="360"/>
+      </w:pPr>
+      <w:rPr>
+        <w:rFonts w:hint="default"/>
+      </w:rPr>
+    </w:lvl>
+    <w:lvl w:ilvl="1" w:tplc="04090019" w:tentative="1">
+      <w:start w:val="1"/>
+      <w:numFmt w:val="lowerLetter"/>
+      <w:lvlText w:val="%2."/>
+      <w:lvlJc w:val="left"/>
+      <w:pPr>
+        <w:ind w:left="1440" w:hanging="360"/>
+      </w:pPr>
+    </w:lvl>
+    <w:lvl w:ilvl="2" w:tplc="0409001B" w:tentative="1">
+      <w:start w:val="1"/>
+      <w:numFmt w:val="lowerRoman"/>
+      <w:lvlText w:val="%3."/>
+      <w:lvlJc w:val="right"/>
+      <w:pPr>
+        <w:ind w:left="2160" w:hanging="180"/>
+      </w:pPr>
+    </w:lvl>
+    <w:lvl w:ilvl="3" w:tplc="0409000F" w:tentative="1">
+      <w:start w:val="1"/>
+      <w:numFmt w:val="decimal"/>
+      <w:lvlText w:val="%4."/>
+      <w:lvlJc w:val="left"/>
+      <w:pPr>
+        <w:ind w:left="2880" w:hanging="360"/>
+      </w:pPr>
+    </w:lvl>
+    <w:lvl w:ilvl="4" w:tplc="04090019" w:tentative="1">
+      <w:start w:val="1"/>
+      <w:numFmt w:val="lowerLetter"/>
+      <w:lvlText w:val="%5."/>
+      <w:lvlJc w:val="left"/>
+      <w:pPr>
+        <w:ind w:left="3600" w:hanging="360"/>
+      </w:pPr>
+    </w:lvl>
+    <w:lvl w:ilvl="5" w:tplc="0409001B" w:tentative="1">
+      <w:start w:val="1"/>
+      <w:numFmt w:val="lowerRoman"/>
+      <w:lvlText w:val="%6."/>
+      <w:lvlJc w:val="right"/>
+      <w:pPr>
+        <w:ind w:left="4320" w:hanging="180"/>
+      </w:pPr>
+    </w:lvl>
+    <w:lvl w:ilvl="6" w:tplc="0409000F" w:tentative="1">
+      <w:start w:val="1"/>
+      <w:numFmt w:val="decimal"/>
+      <w:lvlText w:val="%7."/>
+      <w:lvlJc w:val="left"/>
+      <w:pPr>
+        <w:ind w:left="5040" w:hanging="360"/>
+      </w:pPr>
+    </w:lvl>
+    <w:lvl w:ilvl="7" w:tplc="04090019" w:tentative="1">
+      <w:start w:val="1"/>
+      <w:numFmt w:val="lowerLetter"/>
+      <w:lvlText w:val="%8."/>
+      <w:lvlJc w:val="left"/>
+      <w:pPr>
+        <w:ind w:left="5760" w:hanging="360"/>
+      </w:pPr>
+    </w:lvl>
+    <w:lvl w:ilvl="8" w:tplc="0409001B" w:tentative="1">
+      <w:start w:val="1"/>
+      <w:numFmt w:val="lowerRoman"/>
+      <w:lvlText w:val="%9."/>
+      <w:lvlJc w:val="right"/>
+      <w:pPr>
+        <w:ind w:left="6480" w:hanging="180"/>
+      </w:pPr>
+    </w:lvl>
+  </w:abstractNum>
+  <w:abstractNum w:abstractNumId="4">
     <w:nsid w:val="32826A95"/>
     <w:multiLevelType w:val="hybridMultilevel"/>
     <w:tmpl w:val="0ADC16A0"/>
@@ -3347,7 +5716,7 @@
       </w:pPr>
     </w:lvl>
   </w:abstractNum>
-  <w:abstractNum w:abstractNumId="4">
+  <w:abstractNum w:abstractNumId="5">
     <w:nsid w:val="343A5E6A"/>
     <w:multiLevelType w:val="hybridMultilevel"/>
     <w:tmpl w:val="35161F26"/>
@@ -3436,7 +5805,7 @@
       </w:pPr>
     </w:lvl>
   </w:abstractNum>
-  <w:abstractNum w:abstractNumId="5">
+  <w:abstractNum w:abstractNumId="6">
     <w:nsid w:val="36D125F6"/>
     <w:multiLevelType w:val="hybridMultilevel"/>
     <w:tmpl w:val="3E747466"/>
@@ -3525,7 +5894,96 @@
       </w:pPr>
     </w:lvl>
   </w:abstractNum>
-  <w:abstractNum w:abstractNumId="6">
+  <w:abstractNum w:abstractNumId="7">
+    <w:nsid w:val="472C2B08"/>
+    <w:multiLevelType w:val="hybridMultilevel"/>
+    <w:tmpl w:val="F5F20204"/>
+    <w:lvl w:ilvl="0" w:tplc="0409000F">
+      <w:start w:val="1"/>
+      <w:numFmt w:val="decimal"/>
+      <w:lvlText w:val="%1."/>
+      <w:lvlJc w:val="left"/>
+      <w:pPr>
+        <w:ind w:left="720" w:hanging="360"/>
+      </w:pPr>
+      <w:rPr>
+        <w:rFonts w:hint="default"/>
+      </w:rPr>
+    </w:lvl>
+    <w:lvl w:ilvl="1" w:tplc="04090019" w:tentative="1">
+      <w:start w:val="1"/>
+      <w:numFmt w:val="lowerLetter"/>
+      <w:lvlText w:val="%2."/>
+      <w:lvlJc w:val="left"/>
+      <w:pPr>
+        <w:ind w:left="1440" w:hanging="360"/>
+      </w:pPr>
+    </w:lvl>
+    <w:lvl w:ilvl="2" w:tplc="0409001B" w:tentative="1">
+      <w:start w:val="1"/>
+      <w:numFmt w:val="lowerRoman"/>
+      <w:lvlText w:val="%3."/>
+      <w:lvlJc w:val="right"/>
+      <w:pPr>
+        <w:ind w:left="2160" w:hanging="180"/>
+      </w:pPr>
+    </w:lvl>
+    <w:lvl w:ilvl="3" w:tplc="0409000F" w:tentative="1">
+      <w:start w:val="1"/>
+      <w:numFmt w:val="decimal"/>
+      <w:lvlText w:val="%4."/>
+      <w:lvlJc w:val="left"/>
+      <w:pPr>
+        <w:ind w:left="2880" w:hanging="360"/>
+      </w:pPr>
+    </w:lvl>
+    <w:lvl w:ilvl="4" w:tplc="04090019" w:tentative="1">
+      <w:start w:val="1"/>
+      <w:numFmt w:val="lowerLetter"/>
+      <w:lvlText w:val="%5."/>
+      <w:lvlJc w:val="left"/>
+      <w:pPr>
+        <w:ind w:left="3600" w:hanging="360"/>
+      </w:pPr>
+    </w:lvl>
+    <w:lvl w:ilvl="5" w:tplc="0409001B" w:tentative="1">
+      <w:start w:val="1"/>
+      <w:numFmt w:val="lowerRoman"/>
+      <w:lvlText w:val="%6."/>
+      <w:lvlJc w:val="right"/>
+      <w:pPr>
+        <w:ind w:left="4320" w:hanging="180"/>
+      </w:pPr>
+    </w:lvl>
+    <w:lvl w:ilvl="6" w:tplc="0409000F" w:tentative="1">
+      <w:start w:val="1"/>
+      <w:numFmt w:val="decimal"/>
+      <w:lvlText w:val="%7."/>
+      <w:lvlJc w:val="left"/>
+      <w:pPr>
+        <w:ind w:left="5040" w:hanging="360"/>
+      </w:pPr>
+    </w:lvl>
+    <w:lvl w:ilvl="7" w:tplc="04090019" w:tentative="1">
+      <w:start w:val="1"/>
+      <w:numFmt w:val="lowerLetter"/>
+      <w:lvlText w:val="%8."/>
+      <w:lvlJc w:val="left"/>
+      <w:pPr>
+        <w:ind w:left="5760" w:hanging="360"/>
+      </w:pPr>
+    </w:lvl>
+    <w:lvl w:ilvl="8" w:tplc="0409001B" w:tentative="1">
+      <w:start w:val="1"/>
+      <w:numFmt w:val="lowerRoman"/>
+      <w:lvlText w:val="%9."/>
+      <w:lvlJc w:val="right"/>
+      <w:pPr>
+        <w:ind w:left="6480" w:hanging="180"/>
+      </w:pPr>
+    </w:lvl>
+  </w:abstractNum>
+  <w:abstractNum w:abstractNumId="8">
     <w:nsid w:val="4A0F74C3"/>
     <w:multiLevelType w:val="hybridMultilevel"/>
     <w:tmpl w:val="2DA0B3CA"/>
@@ -3614,7 +6072,7 @@
       </w:pPr>
     </w:lvl>
   </w:abstractNum>
-  <w:abstractNum w:abstractNumId="7">
+  <w:abstractNum w:abstractNumId="9">
     <w:nsid w:val="4B391B69"/>
     <w:multiLevelType w:val="hybridMultilevel"/>
     <w:tmpl w:val="FF5C1496"/>
@@ -3703,7 +6161,7 @@
       </w:pPr>
     </w:lvl>
   </w:abstractNum>
-  <w:abstractNum w:abstractNumId="8">
+  <w:abstractNum w:abstractNumId="10">
     <w:nsid w:val="56DC04A3"/>
     <w:multiLevelType w:val="hybridMultilevel"/>
     <w:tmpl w:val="2E143F4A"/>
@@ -3816,7 +6274,274 @@
       </w:rPr>
     </w:lvl>
   </w:abstractNum>
-  <w:abstractNum w:abstractNumId="9">
+  <w:abstractNum w:abstractNumId="11">
+    <w:nsid w:val="5F6F6E9D"/>
+    <w:multiLevelType w:val="hybridMultilevel"/>
+    <w:tmpl w:val="F5F20204"/>
+    <w:lvl w:ilvl="0" w:tplc="0409000F">
+      <w:start w:val="1"/>
+      <w:numFmt w:val="decimal"/>
+      <w:lvlText w:val="%1."/>
+      <w:lvlJc w:val="left"/>
+      <w:pPr>
+        <w:ind w:left="720" w:hanging="360"/>
+      </w:pPr>
+      <w:rPr>
+        <w:rFonts w:hint="default"/>
+      </w:rPr>
+    </w:lvl>
+    <w:lvl w:ilvl="1" w:tplc="04090019" w:tentative="1">
+      <w:start w:val="1"/>
+      <w:numFmt w:val="lowerLetter"/>
+      <w:lvlText w:val="%2."/>
+      <w:lvlJc w:val="left"/>
+      <w:pPr>
+        <w:ind w:left="1440" w:hanging="360"/>
+      </w:pPr>
+    </w:lvl>
+    <w:lvl w:ilvl="2" w:tplc="0409001B" w:tentative="1">
+      <w:start w:val="1"/>
+      <w:numFmt w:val="lowerRoman"/>
+      <w:lvlText w:val="%3."/>
+      <w:lvlJc w:val="right"/>
+      <w:pPr>
+        <w:ind w:left="2160" w:hanging="180"/>
+      </w:pPr>
+    </w:lvl>
+    <w:lvl w:ilvl="3" w:tplc="0409000F" w:tentative="1">
+      <w:start w:val="1"/>
+      <w:numFmt w:val="decimal"/>
+      <w:lvlText w:val="%4."/>
+      <w:lvlJc w:val="left"/>
+      <w:pPr>
+        <w:ind w:left="2880" w:hanging="360"/>
+      </w:pPr>
+    </w:lvl>
+    <w:lvl w:ilvl="4" w:tplc="04090019" w:tentative="1">
+      <w:start w:val="1"/>
+      <w:numFmt w:val="lowerLetter"/>
+      <w:lvlText w:val="%5."/>
+      <w:lvlJc w:val="left"/>
+      <w:pPr>
+        <w:ind w:left="3600" w:hanging="360"/>
+      </w:pPr>
+    </w:lvl>
+    <w:lvl w:ilvl="5" w:tplc="0409001B" w:tentative="1">
+      <w:start w:val="1"/>
+      <w:numFmt w:val="lowerRoman"/>
+      <w:lvlText w:val="%6."/>
+      <w:lvlJc w:val="right"/>
+      <w:pPr>
+        <w:ind w:left="4320" w:hanging="180"/>
+      </w:pPr>
+    </w:lvl>
+    <w:lvl w:ilvl="6" w:tplc="0409000F" w:tentative="1">
+      <w:start w:val="1"/>
+      <w:numFmt w:val="decimal"/>
+      <w:lvlText w:val="%7."/>
+      <w:lvlJc w:val="left"/>
+      <w:pPr>
+        <w:ind w:left="5040" w:hanging="360"/>
+      </w:pPr>
+    </w:lvl>
+    <w:lvl w:ilvl="7" w:tplc="04090019" w:tentative="1">
+      <w:start w:val="1"/>
+      <w:numFmt w:val="lowerLetter"/>
+      <w:lvlText w:val="%8."/>
+      <w:lvlJc w:val="left"/>
+      <w:pPr>
+        <w:ind w:left="5760" w:hanging="360"/>
+      </w:pPr>
+    </w:lvl>
+    <w:lvl w:ilvl="8" w:tplc="0409001B" w:tentative="1">
+      <w:start w:val="1"/>
+      <w:numFmt w:val="lowerRoman"/>
+      <w:lvlText w:val="%9."/>
+      <w:lvlJc w:val="right"/>
+      <w:pPr>
+        <w:ind w:left="6480" w:hanging="180"/>
+      </w:pPr>
+    </w:lvl>
+  </w:abstractNum>
+  <w:abstractNum w:abstractNumId="12">
+    <w:nsid w:val="5F994CC2"/>
+    <w:multiLevelType w:val="hybridMultilevel"/>
+    <w:tmpl w:val="D21649A0"/>
+    <w:lvl w:ilvl="0" w:tplc="0409000F">
+      <w:start w:val="1"/>
+      <w:numFmt w:val="decimal"/>
+      <w:lvlText w:val="%1."/>
+      <w:lvlJc w:val="left"/>
+      <w:pPr>
+        <w:ind w:left="720" w:hanging="360"/>
+      </w:pPr>
+      <w:rPr>
+        <w:rFonts w:hint="default"/>
+      </w:rPr>
+    </w:lvl>
+    <w:lvl w:ilvl="1" w:tplc="04090019" w:tentative="1">
+      <w:start w:val="1"/>
+      <w:numFmt w:val="lowerLetter"/>
+      <w:lvlText w:val="%2."/>
+      <w:lvlJc w:val="left"/>
+      <w:pPr>
+        <w:ind w:left="1440" w:hanging="360"/>
+      </w:pPr>
+    </w:lvl>
+    <w:lvl w:ilvl="2" w:tplc="0409001B" w:tentative="1">
+      <w:start w:val="1"/>
+      <w:numFmt w:val="lowerRoman"/>
+      <w:lvlText w:val="%3."/>
+      <w:lvlJc w:val="right"/>
+      <w:pPr>
+        <w:ind w:left="2160" w:hanging="180"/>
+      </w:pPr>
+    </w:lvl>
+    <w:lvl w:ilvl="3" w:tplc="0409000F" w:tentative="1">
+      <w:start w:val="1"/>
+      <w:numFmt w:val="decimal"/>
+      <w:lvlText w:val="%4."/>
+      <w:lvlJc w:val="left"/>
+      <w:pPr>
+        <w:ind w:left="2880" w:hanging="360"/>
+      </w:pPr>
+    </w:lvl>
+    <w:lvl w:ilvl="4" w:tplc="04090019" w:tentative="1">
+      <w:start w:val="1"/>
+      <w:numFmt w:val="lowerLetter"/>
+      <w:lvlText w:val="%5."/>
+      <w:lvlJc w:val="left"/>
+      <w:pPr>
+        <w:ind w:left="3600" w:hanging="360"/>
+      </w:pPr>
+    </w:lvl>
+    <w:lvl w:ilvl="5" w:tplc="0409001B" w:tentative="1">
+      <w:start w:val="1"/>
+      <w:numFmt w:val="lowerRoman"/>
+      <w:lvlText w:val="%6."/>
+      <w:lvlJc w:val="right"/>
+      <w:pPr>
+        <w:ind w:left="4320" w:hanging="180"/>
+      </w:pPr>
+    </w:lvl>
+    <w:lvl w:ilvl="6" w:tplc="0409000F" w:tentative="1">
+      <w:start w:val="1"/>
+      <w:numFmt w:val="decimal"/>
+      <w:lvlText w:val="%7."/>
+      <w:lvlJc w:val="left"/>
+      <w:pPr>
+        <w:ind w:left="5040" w:hanging="360"/>
+      </w:pPr>
+    </w:lvl>
+    <w:lvl w:ilvl="7" w:tplc="04090019" w:tentative="1">
+      <w:start w:val="1"/>
+      <w:numFmt w:val="lowerLetter"/>
+      <w:lvlText w:val="%8."/>
+      <w:lvlJc w:val="left"/>
+      <w:pPr>
+        <w:ind w:left="5760" w:hanging="360"/>
+      </w:pPr>
+    </w:lvl>
+    <w:lvl w:ilvl="8" w:tplc="0409001B" w:tentative="1">
+      <w:start w:val="1"/>
+      <w:numFmt w:val="lowerRoman"/>
+      <w:lvlText w:val="%9."/>
+      <w:lvlJc w:val="right"/>
+      <w:pPr>
+        <w:ind w:left="6480" w:hanging="180"/>
+      </w:pPr>
+    </w:lvl>
+  </w:abstractNum>
+  <w:abstractNum w:abstractNumId="13">
+    <w:nsid w:val="64C76AD1"/>
+    <w:multiLevelType w:val="hybridMultilevel"/>
+    <w:tmpl w:val="F83C9F3E"/>
+    <w:lvl w:ilvl="0" w:tplc="0409000F">
+      <w:start w:val="1"/>
+      <w:numFmt w:val="decimal"/>
+      <w:lvlText w:val="%1."/>
+      <w:lvlJc w:val="left"/>
+      <w:pPr>
+        <w:ind w:left="720" w:hanging="360"/>
+      </w:pPr>
+      <w:rPr>
+        <w:rFonts w:hint="default"/>
+      </w:rPr>
+    </w:lvl>
+    <w:lvl w:ilvl="1" w:tplc="04090019" w:tentative="1">
+      <w:start w:val="1"/>
+      <w:numFmt w:val="lowerLetter"/>
+      <w:lvlText w:val="%2."/>
+      <w:lvlJc w:val="left"/>
+      <w:pPr>
+        <w:ind w:left="1440" w:hanging="360"/>
+      </w:pPr>
+    </w:lvl>
+    <w:lvl w:ilvl="2" w:tplc="0409001B" w:tentative="1">
+      <w:start w:val="1"/>
+      <w:numFmt w:val="lowerRoman"/>
+      <w:lvlText w:val="%3."/>
+      <w:lvlJc w:val="right"/>
+      <w:pPr>
+        <w:ind w:left="2160" w:hanging="180"/>
+      </w:pPr>
+    </w:lvl>
+    <w:lvl w:ilvl="3" w:tplc="0409000F" w:tentative="1">
+      <w:start w:val="1"/>
+      <w:numFmt w:val="decimal"/>
+      <w:lvlText w:val="%4."/>
+      <w:lvlJc w:val="left"/>
+      <w:pPr>
+        <w:ind w:left="2880" w:hanging="360"/>
+      </w:pPr>
+    </w:lvl>
+    <w:lvl w:ilvl="4" w:tplc="04090019" w:tentative="1">
+      <w:start w:val="1"/>
+      <w:numFmt w:val="lowerLetter"/>
+      <w:lvlText w:val="%5."/>
+      <w:lvlJc w:val="left"/>
+      <w:pPr>
+        <w:ind w:left="3600" w:hanging="360"/>
+      </w:pPr>
+    </w:lvl>
+    <w:lvl w:ilvl="5" w:tplc="0409001B" w:tentative="1">
+      <w:start w:val="1"/>
+      <w:numFmt w:val="lowerRoman"/>
+      <w:lvlText w:val="%6."/>
+      <w:lvlJc w:val="right"/>
+      <w:pPr>
+        <w:ind w:left="4320" w:hanging="180"/>
+      </w:pPr>
+    </w:lvl>
+    <w:lvl w:ilvl="6" w:tplc="0409000F" w:tentative="1">
+      <w:start w:val="1"/>
+      <w:numFmt w:val="decimal"/>
+      <w:lvlText w:val="%7."/>
+      <w:lvlJc w:val="left"/>
+      <w:pPr>
+        <w:ind w:left="5040" w:hanging="360"/>
+      </w:pPr>
+    </w:lvl>
+    <w:lvl w:ilvl="7" w:tplc="04090019" w:tentative="1">
+      <w:start w:val="1"/>
+      <w:numFmt w:val="lowerLetter"/>
+      <w:lvlText w:val="%8."/>
+      <w:lvlJc w:val="left"/>
+      <w:pPr>
+        <w:ind w:left="5760" w:hanging="360"/>
+      </w:pPr>
+    </w:lvl>
+    <w:lvl w:ilvl="8" w:tplc="0409001B" w:tentative="1">
+      <w:start w:val="1"/>
+      <w:numFmt w:val="lowerRoman"/>
+      <w:lvlText w:val="%9."/>
+      <w:lvlJc w:val="right"/>
+      <w:pPr>
+        <w:ind w:left="6480" w:hanging="180"/>
+      </w:pPr>
+    </w:lvl>
+  </w:abstractNum>
+  <w:abstractNum w:abstractNumId="14">
     <w:nsid w:val="6A6F600B"/>
     <w:multiLevelType w:val="hybridMultilevel"/>
     <w:tmpl w:val="1F381090"/>
@@ -3929,7 +6654,7 @@
       </w:rPr>
     </w:lvl>
   </w:abstractNum>
-  <w:abstractNum w:abstractNumId="10">
+  <w:abstractNum w:abstractNumId="15">
     <w:nsid w:val="719652BC"/>
     <w:multiLevelType w:val="hybridMultilevel"/>
     <w:tmpl w:val="35DC9826"/>
@@ -4042,7 +6767,7 @@
       </w:rPr>
     </w:lvl>
   </w:abstractNum>
-  <w:abstractNum w:abstractNumId="11">
+  <w:abstractNum w:abstractNumId="16">
     <w:nsid w:val="73764012"/>
     <w:multiLevelType w:val="hybridMultilevel"/>
     <w:tmpl w:val="2DA0B3CA"/>
@@ -4132,40 +6857,55 @@
     </w:lvl>
   </w:abstractNum>
   <w:num w:numId="1">
-    <w:abstractNumId w:val="5"/>
+    <w:abstractNumId w:val="6"/>
   </w:num>
   <w:num w:numId="2">
     <w:abstractNumId w:val="2"/>
   </w:num>
   <w:num w:numId="3">
-    <w:abstractNumId w:val="3"/>
+    <w:abstractNumId w:val="4"/>
   </w:num>
   <w:num w:numId="4">
-    <w:abstractNumId w:val="4"/>
+    <w:abstractNumId w:val="5"/>
   </w:num>
   <w:num w:numId="5">
     <w:abstractNumId w:val="1"/>
   </w:num>
   <w:num w:numId="6">
-    <w:abstractNumId w:val="7"/>
+    <w:abstractNumId w:val="9"/>
   </w:num>
   <w:num w:numId="7">
+    <w:abstractNumId w:val="15"/>
+  </w:num>
+  <w:num w:numId="8">
+    <w:abstractNumId w:val="16"/>
+  </w:num>
+  <w:num w:numId="9">
     <w:abstractNumId w:val="10"/>
   </w:num>
-  <w:num w:numId="8">
-    <w:abstractNumId w:val="11"/>
-  </w:num>
-  <w:num w:numId="9">
+  <w:num w:numId="10">
     <w:abstractNumId w:val="8"/>
-  </w:num>
-  <w:num w:numId="10">
-    <w:abstractNumId w:val="6"/>
   </w:num>
   <w:num w:numId="11">
     <w:abstractNumId w:val="0"/>
   </w:num>
   <w:num w:numId="12">
-    <w:abstractNumId w:val="9"/>
+    <w:abstractNumId w:val="14"/>
+  </w:num>
+  <w:num w:numId="13">
+    <w:abstractNumId w:val="7"/>
+  </w:num>
+  <w:num w:numId="14">
+    <w:abstractNumId w:val="12"/>
+  </w:num>
+  <w:num w:numId="15">
+    <w:abstractNumId w:val="3"/>
+  </w:num>
+  <w:num w:numId="16">
+    <w:abstractNumId w:val="13"/>
+  </w:num>
+  <w:num w:numId="17">
+    <w:abstractNumId w:val="11"/>
   </w:num>
 </w:numbering>
 </file>
@@ -4453,6 +7193,25 @@
     <w:uiPriority w:val="99"/>
     <w:rsid w:val="00EE7305"/>
   </w:style>
+  <w:style w:type="table" w:styleId="TableGrid">
+    <w:name w:val="Table Grid"/>
+    <w:basedOn w:val="TableNormal"/>
+    <w:uiPriority w:val="59"/>
+    <w:rsid w:val="009073F6"/>
+    <w:pPr>
+      <w:spacing w:after="0" w:line="240" w:lineRule="auto"/>
+    </w:pPr>
+    <w:tblPr>
+      <w:tblBorders>
+        <w:top w:val="single" w:sz="4" w:space="0" w:color="auto"/>
+        <w:left w:val="single" w:sz="4" w:space="0" w:color="auto"/>
+        <w:bottom w:val="single" w:sz="4" w:space="0" w:color="auto"/>
+        <w:right w:val="single" w:sz="4" w:space="0" w:color="auto"/>
+        <w:insideH w:val="single" w:sz="4" w:space="0" w:color="auto"/>
+        <w:insideV w:val="single" w:sz="4" w:space="0" w:color="auto"/>
+      </w:tblBorders>
+    </w:tblPr>
+  </w:style>
 </w:styles>
 </file>
 
@@ -4739,7 +7498,651 @@
     <w:uiPriority w:val="99"/>
     <w:rsid w:val="00EE7305"/>
   </w:style>
+  <w:style w:type="table" w:styleId="TableGrid">
+    <w:name w:val="Table Grid"/>
+    <w:basedOn w:val="TableNormal"/>
+    <w:uiPriority w:val="59"/>
+    <w:rsid w:val="009073F6"/>
+    <w:pPr>
+      <w:spacing w:after="0" w:line="240" w:lineRule="auto"/>
+    </w:pPr>
+    <w:tblPr>
+      <w:tblBorders>
+        <w:top w:val="single" w:sz="4" w:space="0" w:color="auto"/>
+        <w:left w:val="single" w:sz="4" w:space="0" w:color="auto"/>
+        <w:bottom w:val="single" w:sz="4" w:space="0" w:color="auto"/>
+        <w:right w:val="single" w:sz="4" w:space="0" w:color="auto"/>
+        <w:insideH w:val="single" w:sz="4" w:space="0" w:color="auto"/>
+        <w:insideV w:val="single" w:sz="4" w:space="0" w:color="auto"/>
+      </w:tblBorders>
+    </w:tblPr>
+  </w:style>
 </w:styles>
+</file>
+
+<file path=word/glossary/document.xml><?xml version="1.0" encoding="utf-8"?>
+<w:glossaryDocument xmlns:wpc="http://schemas.microsoft.com/office/word/2010/wordprocessingCanvas" xmlns:mc="http://schemas.openxmlformats.org/markup-compatibility/2006" xmlns:o="urn:schemas-microsoft-com:office:office" xmlns:r="http://schemas.openxmlformats.org/officeDocument/2006/relationships" xmlns:m="http://schemas.openxmlformats.org/officeDocument/2006/math" xmlns:v="urn:schemas-microsoft-com:vml" xmlns:wp14="http://schemas.microsoft.com/office/word/2010/wordprocessingDrawing" xmlns:wp="http://schemas.openxmlformats.org/drawingml/2006/wordprocessingDrawing" xmlns:w10="urn:schemas-microsoft-com:office:word" xmlns:w="http://schemas.openxmlformats.org/wordprocessingml/2006/main" xmlns:w14="http://schemas.microsoft.com/office/word/2010/wordml" xmlns:wpg="http://schemas.microsoft.com/office/word/2010/wordprocessingGroup" xmlns:wpi="http://schemas.microsoft.com/office/word/2010/wordprocessingInk" xmlns:wne="http://schemas.microsoft.com/office/word/2006/wordml" xmlns:wps="http://schemas.microsoft.com/office/word/2010/wordprocessingShape" mc:Ignorable="w14 wp14">
+  <w:docParts>
+    <w:docPart>
+      <w:docPartPr>
+        <w:name w:val="B21809AB4B5C45B18AB7FAFB3359DBC9"/>
+        <w:category>
+          <w:name w:val="General"/>
+          <w:gallery w:val="placeholder"/>
+        </w:category>
+        <w:types>
+          <w:type w:val="bbPlcHdr"/>
+        </w:types>
+        <w:behaviors>
+          <w:behavior w:val="content"/>
+        </w:behaviors>
+        <w:guid w:val="{AFF72F11-5307-47AA-81AA-ED109C12FA71}"/>
+      </w:docPartPr>
+      <w:docPartBody>
+        <w:p>
+          <w:pPr>
+            <w:pStyle w:val="B21809AB4B5C45B18AB7FAFB3359DBC9"/>
+          </w:pPr>
+          <w:r>
+            <w:rPr>
+              <w:rFonts w:asciiTheme="majorHAnsi" w:eastAsiaTheme="majorEastAsia" w:hAnsiTheme="majorHAnsi" w:cstheme="majorBidi"/>
+              <w:sz w:val="32"/>
+              <w:szCs w:val="32"/>
+            </w:rPr>
+            <w:t>[Type the document title]</w:t>
+          </w:r>
+        </w:p>
+      </w:docPartBody>
+    </w:docPart>
+  </w:docParts>
+</w:glossaryDocument>
+</file>
+
+<file path=word/glossary/fontTable.xml><?xml version="1.0" encoding="utf-8"?>
+<w:fonts xmlns:mc="http://schemas.openxmlformats.org/markup-compatibility/2006" xmlns:r="http://schemas.openxmlformats.org/officeDocument/2006/relationships" xmlns:w="http://schemas.openxmlformats.org/wordprocessingml/2006/main" xmlns:w14="http://schemas.microsoft.com/office/word/2010/wordml" mc:Ignorable="w14">
+  <w:font w:name="Wingdings">
+    <w:panose1 w:val="05000000000000000000"/>
+    <w:charset w:val="02"/>
+    <w:family w:val="auto"/>
+    <w:pitch w:val="variable"/>
+    <w:sig w:usb0="00000000" w:usb1="10000000" w:usb2="00000000" w:usb3="00000000" w:csb0="80000000" w:csb1="00000000"/>
+  </w:font>
+  <w:font w:name="Times New Roman">
+    <w:panose1 w:val="02020603050405020304"/>
+    <w:charset w:val="00"/>
+    <w:family w:val="roman"/>
+    <w:pitch w:val="variable"/>
+    <w:sig w:usb0="E0002AFF" w:usb1="C0007841" w:usb2="00000009" w:usb3="00000000" w:csb0="000001FF" w:csb1="00000000"/>
+  </w:font>
+  <w:font w:name="Courier New">
+    <w:panose1 w:val="02070309020205020404"/>
+    <w:charset w:val="00"/>
+    <w:family w:val="modern"/>
+    <w:pitch w:val="fixed"/>
+    <w:sig w:usb0="E0002AFF" w:usb1="C0007843" w:usb2="00000009" w:usb3="00000000" w:csb0="000001FF" w:csb1="00000000"/>
+  </w:font>
+  <w:font w:name="Symbol">
+    <w:panose1 w:val="05050102010706020507"/>
+    <w:charset w:val="02"/>
+    <w:family w:val="roman"/>
+    <w:pitch w:val="variable"/>
+    <w:sig w:usb0="00000000" w:usb1="10000000" w:usb2="00000000" w:usb3="00000000" w:csb0="80000000" w:csb1="00000000"/>
+  </w:font>
+  <w:font w:name="Calibri">
+    <w:panose1 w:val="020F0502020204030204"/>
+    <w:charset w:val="00"/>
+    <w:family w:val="swiss"/>
+    <w:pitch w:val="variable"/>
+    <w:sig w:usb0="E00002FF" w:usb1="4000ACFF" w:usb2="00000001" w:usb3="00000000" w:csb0="0000019F" w:csb1="00000000"/>
+  </w:font>
+  <w:font w:name="Tahoma">
+    <w:panose1 w:val="020B0604030504040204"/>
+    <w:charset w:val="00"/>
+    <w:family w:val="swiss"/>
+    <w:notTrueType/>
+    <w:pitch w:val="variable"/>
+    <w:sig w:usb0="00000003" w:usb1="00000000" w:usb2="00000000" w:usb3="00000000" w:csb0="00000001" w:csb1="00000000"/>
+  </w:font>
+  <w:font w:name="Cambria">
+    <w:panose1 w:val="02040503050406030204"/>
+    <w:charset w:val="00"/>
+    <w:family w:val="roman"/>
+    <w:pitch w:val="variable"/>
+    <w:sig w:usb0="E00002FF" w:usb1="400004FF" w:usb2="00000000" w:usb3="00000000" w:csb0="0000019F" w:csb1="00000000"/>
+  </w:font>
+</w:fonts>
+</file>
+
+<file path=word/glossary/settings.xml><?xml version="1.0" encoding="utf-8"?>
+<w:settings xmlns:mc="http://schemas.openxmlformats.org/markup-compatibility/2006" xmlns:o="urn:schemas-microsoft-com:office:office" xmlns:r="http://schemas.openxmlformats.org/officeDocument/2006/relationships" xmlns:m="http://schemas.openxmlformats.org/officeDocument/2006/math" xmlns:v="urn:schemas-microsoft-com:vml" xmlns:w10="urn:schemas-microsoft-com:office:word" xmlns:w="http://schemas.openxmlformats.org/wordprocessingml/2006/main" xmlns:w14="http://schemas.microsoft.com/office/word/2010/wordml" xmlns:sl="http://schemas.openxmlformats.org/schemaLibrary/2006/main" mc:Ignorable="w14">
+  <w:view w:val="normal"/>
+  <w:defaultTabStop w:val="720"/>
+  <w:characterSpacingControl w:val="doNotCompress"/>
+  <w:compat>
+    <w:useFELayout/>
+    <w:compatSetting w:name="compatibilityMode" w:uri="http://schemas.microsoft.com/office/word" w:val="14"/>
+    <w:compatSetting w:name="overrideTableStyleFontSizeAndJustification" w:uri="http://schemas.microsoft.com/office/word" w:val="1"/>
+    <w:compatSetting w:name="enableOpenTypeFeatures" w:uri="http://schemas.microsoft.com/office/word" w:val="1"/>
+    <w:compatSetting w:name="doNotFlipMirrorIndents" w:uri="http://schemas.microsoft.com/office/word" w:val="1"/>
+  </w:compat>
+  <w:rsids>
+    <w:rsidRoot w:val="00061B2C"/>
+    <w:rsid w:val="00061B2C"/>
+    <w:rsid w:val="009F32C3"/>
+    <w:rsid w:val="00A66612"/>
+    <w:rsid w:val="00B227B4"/>
+    <w:rsid w:val="00B7374E"/>
+    <w:rsid w:val="00E14D22"/>
+  </w:rsids>
+  <m:mathPr>
+    <m:mathFont m:val="Cambria Math"/>
+    <m:brkBin m:val="before"/>
+    <m:brkBinSub m:val="--"/>
+    <m:smallFrac m:val="0"/>
+    <m:dispDef/>
+    <m:lMargin m:val="0"/>
+    <m:rMargin m:val="0"/>
+    <m:defJc m:val="centerGroup"/>
+    <m:wrapIndent m:val="1440"/>
+    <m:intLim m:val="subSup"/>
+    <m:naryLim m:val="undOvr"/>
+  </m:mathPr>
+  <w:themeFontLang w:val="en-US"/>
+  <w:clrSchemeMapping w:bg1="light1" w:t1="dark1" w:bg2="light2" w:t2="dark2" w:accent1="accent1" w:accent2="accent2" w:accent3="accent3" w:accent4="accent4" w:accent5="accent5" w:accent6="accent6" w:hyperlink="hyperlink" w:followedHyperlink="followedHyperlink"/>
+  <w:decimalSymbol w:val="."/>
+  <w:listSeparator w:val=","/>
+</w:settings>
+</file>
+
+<file path=word/glossary/styles.xml><?xml version="1.0" encoding="utf-8"?>
+<w:styles xmlns:mc="http://schemas.openxmlformats.org/markup-compatibility/2006" xmlns:r="http://schemas.openxmlformats.org/officeDocument/2006/relationships" xmlns:w="http://schemas.openxmlformats.org/wordprocessingml/2006/main" xmlns:w14="http://schemas.microsoft.com/office/word/2010/wordml" mc:Ignorable="w14">
+  <w:docDefaults>
+    <w:rPrDefault>
+      <w:rPr>
+        <w:rFonts w:asciiTheme="minorHAnsi" w:eastAsiaTheme="minorEastAsia" w:hAnsiTheme="minorHAnsi" w:cstheme="minorBidi"/>
+        <w:sz w:val="22"/>
+        <w:szCs w:val="22"/>
+        <w:lang w:val="en-US" w:eastAsia="en-US" w:bidi="ar-SA"/>
+      </w:rPr>
+    </w:rPrDefault>
+    <w:pPrDefault>
+      <w:pPr>
+        <w:spacing w:after="200" w:line="276" w:lineRule="auto"/>
+      </w:pPr>
+    </w:pPrDefault>
+  </w:docDefaults>
+  <w:latentStyles w:defLockedState="0" w:defUIPriority="99" w:defSemiHidden="1" w:defUnhideWhenUsed="1" w:defQFormat="0" w:count="267">
+    <w:lsdException w:name="Normal" w:semiHidden="0" w:uiPriority="0" w:unhideWhenUsed="0" w:qFormat="1"/>
+    <w:lsdException w:name="heading 1" w:semiHidden="0" w:uiPriority="9" w:unhideWhenUsed="0" w:qFormat="1"/>
+    <w:lsdException w:name="heading 2" w:uiPriority="9" w:qFormat="1"/>
+    <w:lsdException w:name="heading 3" w:uiPriority="9" w:qFormat="1"/>
+    <w:lsdException w:name="heading 4" w:uiPriority="9" w:qFormat="1"/>
+    <w:lsdException w:name="heading 5" w:uiPriority="9" w:qFormat="1"/>
+    <w:lsdException w:name="heading 6" w:uiPriority="9" w:qFormat="1"/>
+    <w:lsdException w:name="heading 7" w:uiPriority="9" w:qFormat="1"/>
+    <w:lsdException w:name="heading 8" w:uiPriority="9" w:qFormat="1"/>
+    <w:lsdException w:name="heading 9" w:uiPriority="9" w:qFormat="1"/>
+    <w:lsdException w:name="toc 1" w:uiPriority="39"/>
+    <w:lsdException w:name="toc 2" w:uiPriority="39"/>
+    <w:lsdException w:name="toc 3" w:uiPriority="39"/>
+    <w:lsdException w:name="toc 4" w:uiPriority="39"/>
+    <w:lsdException w:name="toc 5" w:uiPriority="39"/>
+    <w:lsdException w:name="toc 6" w:uiPriority="39"/>
+    <w:lsdException w:name="toc 7" w:uiPriority="39"/>
+    <w:lsdException w:name="toc 8" w:uiPriority="39"/>
+    <w:lsdException w:name="toc 9" w:uiPriority="39"/>
+    <w:lsdException w:name="caption" w:uiPriority="35" w:qFormat="1"/>
+    <w:lsdException w:name="Title" w:semiHidden="0" w:uiPriority="10" w:unhideWhenUsed="0" w:qFormat="1"/>
+    <w:lsdException w:name="Default Paragraph Font" w:uiPriority="1"/>
+    <w:lsdException w:name="Subtitle" w:semiHidden="0" w:uiPriority="11" w:unhideWhenUsed="0" w:qFormat="1"/>
+    <w:lsdException w:name="Strong" w:semiHidden="0" w:uiPriority="22" w:unhideWhenUsed="0" w:qFormat="1"/>
+    <w:lsdException w:name="Emphasis" w:semiHidden="0" w:uiPriority="20" w:unhideWhenUsed="0" w:qFormat="1"/>
+    <w:lsdException w:name="Table Grid" w:semiHidden="0" w:uiPriority="59" w:unhideWhenUsed="0"/>
+    <w:lsdException w:name="Placeholder Text" w:unhideWhenUsed="0"/>
+    <w:lsdException w:name="No Spacing" w:semiHidden="0" w:uiPriority="1" w:unhideWhenUsed="0" w:qFormat="1"/>
+    <w:lsdException w:name="Light Shading" w:semiHidden="0" w:uiPriority="60" w:unhideWhenUsed="0"/>
+    <w:lsdException w:name="Light List" w:semiHidden="0" w:uiPriority="61" w:unhideWhenUsed="0"/>
+    <w:lsdException w:name="Light Grid" w:semiHidden="0" w:uiPriority="62" w:unhideWhenUsed="0"/>
+    <w:lsdException w:name="Medium Shading 1" w:semiHidden="0" w:uiPriority="63" w:unhideWhenUsed="0"/>
+    <w:lsdException w:name="Medium Shading 2" w:semiHidden="0" w:uiPriority="64" w:unhideWhenUsed="0"/>
+    <w:lsdException w:name="Medium List 1" w:semiHidden="0" w:uiPriority="65" w:unhideWhenUsed="0"/>
+    <w:lsdException w:name="Medium List 2" w:semiHidden="0" w:uiPriority="66" w:unhideWhenUsed="0"/>
+    <w:lsdException w:name="Medium Grid 1" w:semiHidden="0" w:uiPriority="67" w:unhideWhenUsed="0"/>
+    <w:lsdException w:name="Medium Grid 2" w:semiHidden="0" w:uiPriority="68" w:unhideWhenUsed="0"/>
+    <w:lsdException w:name="Medium Grid 3" w:semiHidden="0" w:uiPriority="69" w:unhideWhenUsed="0"/>
+    <w:lsdException w:name="Dark List" w:semiHidden="0" w:uiPriority="70" w:unhideWhenUsed="0"/>
+    <w:lsdException w:name="Colorful Shading" w:semiHidden="0" w:uiPriority="71" w:unhideWhenUsed="0"/>
+    <w:lsdException w:name="Colorful List" w:semiHidden="0" w:uiPriority="72" w:unhideWhenUsed="0"/>
+    <w:lsdException w:name="Colorful Grid" w:semiHidden="0" w:uiPriority="73" w:unhideWhenUsed="0"/>
+    <w:lsdException w:name="Light Shading Accent 1" w:semiHidden="0" w:uiPriority="60" w:unhideWhenUsed="0"/>
+    <w:lsdException w:name="Light List Accent 1" w:semiHidden="0" w:uiPriority="61" w:unhideWhenUsed="0"/>
+    <w:lsdException w:name="Light Grid Accent 1" w:semiHidden="0" w:uiPriority="62" w:unhideWhenUsed="0"/>
+    <w:lsdException w:name="Medium Shading 1 Accent 1" w:semiHidden="0" w:uiPriority="63" w:unhideWhenUsed="0"/>
+    <w:lsdException w:name="Medium Shading 2 Accent 1" w:semiHidden="0" w:uiPriority="64" w:unhideWhenUsed="0"/>
+    <w:lsdException w:name="Medium List 1 Accent 1" w:semiHidden="0" w:uiPriority="65" w:unhideWhenUsed="0"/>
+    <w:lsdException w:name="Revision" w:unhideWhenUsed="0"/>
+    <w:lsdException w:name="List Paragraph" w:semiHidden="0" w:uiPriority="34" w:unhideWhenUsed="0" w:qFormat="1"/>
+    <w:lsdException w:name="Quote" w:semiHidden="0" w:uiPriority="29" w:unhideWhenUsed="0" w:qFormat="1"/>
+    <w:lsdException w:name="Intense Quote" w:semiHidden="0" w:uiPriority="30" w:unhideWhenUsed="0" w:qFormat="1"/>
+    <w:lsdException w:name="Medium List 2 Accent 1" w:semiHidden="0" w:uiPriority="66" w:unhideWhenUsed="0"/>
+    <w:lsdException w:name="Medium Grid 1 Accent 1" w:semiHidden="0" w:uiPriority="67" w:unhideWhenUsed="0"/>
+    <w:lsdException w:name="Medium Grid 2 Accent 1" w:semiHidden="0" w:uiPriority="68" w:unhideWhenUsed="0"/>
+    <w:lsdException w:name="Medium Grid 3 Accent 1" w:semiHidden="0" w:uiPriority="69" w:unhideWhenUsed="0"/>
+    <w:lsdException w:name="Dark List Accent 1" w:semiHidden="0" w:uiPriority="70" w:unhideWhenUsed="0"/>
+    <w:lsdException w:name="Colorful Shading Accent 1" w:semiHidden="0" w:uiPriority="71" w:unhideWhenUsed="0"/>
+    <w:lsdException w:name="Colorful List Accent 1" w:semiHidden="0" w:uiPriority="72" w:unhideWhenUsed="0"/>
+    <w:lsdException w:name="Colorful Grid Accent 1" w:semiHidden="0" w:uiPriority="73" w:unhideWhenUsed="0"/>
+    <w:lsdException w:name="Light Shading Accent 2" w:semiHidden="0" w:uiPriority="60" w:unhideWhenUsed="0"/>
+    <w:lsdException w:name="Light List Accent 2" w:semiHidden="0" w:uiPriority="61" w:unhideWhenUsed="0"/>
+    <w:lsdException w:name="Light Grid Accent 2" w:semiHidden="0" w:uiPriority="62" w:unhideWhenUsed="0"/>
+    <w:lsdException w:name="Medium Shading 1 Accent 2" w:semiHidden="0" w:uiPriority="63" w:unhideWhenUsed="0"/>
+    <w:lsdException w:name="Medium Shading 2 Accent 2" w:semiHidden="0" w:uiPriority="64" w:unhideWhenUsed="0"/>
+    <w:lsdException w:name="Medium List 1 Accent 2" w:semiHidden="0" w:uiPriority="65" w:unhideWhenUsed="0"/>
+    <w:lsdException w:name="Medium List 2 Accent 2" w:semiHidden="0" w:uiPriority="66" w:unhideWhenUsed="0"/>
+    <w:lsdException w:name="Medium Grid 1 Accent 2" w:semiHidden="0" w:uiPriority="67" w:unhideWhenUsed="0"/>
+    <w:lsdException w:name="Medium Grid 2 Accent 2" w:semiHidden="0" w:uiPriority="68" w:unhideWhenUsed="0"/>
+    <w:lsdException w:name="Medium Grid 3 Accent 2" w:semiHidden="0" w:uiPriority="69" w:unhideWhenUsed="0"/>
+    <w:lsdException w:name="Dark List Accent 2" w:semiHidden="0" w:uiPriority="70" w:unhideWhenUsed="0"/>
+    <w:lsdException w:name="Colorful Shading Accent 2" w:semiHidden="0" w:uiPriority="71" w:unhideWhenUsed="0"/>
+    <w:lsdException w:name="Colorful List Accent 2" w:semiHidden="0" w:uiPriority="72" w:unhideWhenUsed="0"/>
+    <w:lsdException w:name="Colorful Grid Accent 2" w:semiHidden="0" w:uiPriority="73" w:unhideWhenUsed="0"/>
+    <w:lsdException w:name="Light Shading Accent 3" w:semiHidden="0" w:uiPriority="60" w:unhideWhenUsed="0"/>
+    <w:lsdException w:name="Light List Accent 3" w:semiHidden="0" w:uiPriority="61" w:unhideWhenUsed="0"/>
+    <w:lsdException w:name="Light Grid Accent 3" w:semiHidden="0" w:uiPriority="62" w:unhideWhenUsed="0"/>
+    <w:lsdException w:name="Medium Shading 1 Accent 3" w:semiHidden="0" w:uiPriority="63" w:unhideWhenUsed="0"/>
+    <w:lsdException w:name="Medium Shading 2 Accent 3" w:semiHidden="0" w:uiPriority="64" w:unhideWhenUsed="0"/>
+    <w:lsdException w:name="Medium List 1 Accent 3" w:semiHidden="0" w:uiPriority="65" w:unhideWhenUsed="0"/>
+    <w:lsdException w:name="Medium List 2 Accent 3" w:semiHidden="0" w:uiPriority="66" w:unhideWhenUsed="0"/>
+    <w:lsdException w:name="Medium Grid 1 Accent 3" w:semiHidden="0" w:uiPriority="67" w:unhideWhenUsed="0"/>
+    <w:lsdException w:name="Medium Grid 2 Accent 3" w:semiHidden="0" w:uiPriority="68" w:unhideWhenUsed="0"/>
+    <w:lsdException w:name="Medium Grid 3 Accent 3" w:semiHidden="0" w:uiPriority="69" w:unhideWhenUsed="0"/>
+    <w:lsdException w:name="Dark List Accent 3" w:semiHidden="0" w:uiPriority="70" w:unhideWhenUsed="0"/>
+    <w:lsdException w:name="Colorful Shading Accent 3" w:semiHidden="0" w:uiPriority="71" w:unhideWhenUsed="0"/>
+    <w:lsdException w:name="Colorful List Accent 3" w:semiHidden="0" w:uiPriority="72" w:unhideWhenUsed="0"/>
+    <w:lsdException w:name="Colorful Grid Accent 3" w:semiHidden="0" w:uiPriority="73" w:unhideWhenUsed="0"/>
+    <w:lsdException w:name="Light Shading Accent 4" w:semiHidden="0" w:uiPriority="60" w:unhideWhenUsed="0"/>
+    <w:lsdException w:name="Light List Accent 4" w:semiHidden="0" w:uiPriority="61" w:unhideWhenUsed="0"/>
+    <w:lsdException w:name="Light Grid Accent 4" w:semiHidden="0" w:uiPriority="62" w:unhideWhenUsed="0"/>
+    <w:lsdException w:name="Medium Shading 1 Accent 4" w:semiHidden="0" w:uiPriority="63" w:unhideWhenUsed="0"/>
+    <w:lsdException w:name="Medium Shading 2 Accent 4" w:semiHidden="0" w:uiPriority="64" w:unhideWhenUsed="0"/>
+    <w:lsdException w:name="Medium List 1 Accent 4" w:semiHidden="0" w:uiPriority="65" w:unhideWhenUsed="0"/>
+    <w:lsdException w:name="Medium List 2 Accent 4" w:semiHidden="0" w:uiPriority="66" w:unhideWhenUsed="0"/>
+    <w:lsdException w:name="Medium Grid 1 Accent 4" w:semiHidden="0" w:uiPriority="67" w:unhideWhenUsed="0"/>
+    <w:lsdException w:name="Medium Grid 2 Accent 4" w:semiHidden="0" w:uiPriority="68" w:unhideWhenUsed="0"/>
+    <w:lsdException w:name="Medium Grid 3 Accent 4" w:semiHidden="0" w:uiPriority="69" w:unhideWhenUsed="0"/>
+    <w:lsdException w:name="Dark List Accent 4" w:semiHidden="0" w:uiPriority="70" w:unhideWhenUsed="0"/>
+    <w:lsdException w:name="Colorful Shading Accent 4" w:semiHidden="0" w:uiPriority="71" w:unhideWhenUsed="0"/>
+    <w:lsdException w:name="Colorful List Accent 4" w:semiHidden="0" w:uiPriority="72" w:unhideWhenUsed="0"/>
+    <w:lsdException w:name="Colorful Grid Accent 4" w:semiHidden="0" w:uiPriority="73" w:unhideWhenUsed="0"/>
+    <w:lsdException w:name="Light Shading Accent 5" w:semiHidden="0" w:uiPriority="60" w:unhideWhenUsed="0"/>
+    <w:lsdException w:name="Light List Accent 5" w:semiHidden="0" w:uiPriority="61" w:unhideWhenUsed="0"/>
+    <w:lsdException w:name="Light Grid Accent 5" w:semiHidden="0" w:uiPriority="62" w:unhideWhenUsed="0"/>
+    <w:lsdException w:name="Medium Shading 1 Accent 5" w:semiHidden="0" w:uiPriority="63" w:unhideWhenUsed="0"/>
+    <w:lsdException w:name="Medium Shading 2 Accent 5" w:semiHidden="0" w:uiPriority="64" w:unhideWhenUsed="0"/>
+    <w:lsdException w:name="Medium List 1 Accent 5" w:semiHidden="0" w:uiPriority="65" w:unhideWhenUsed="0"/>
+    <w:lsdException w:name="Medium List 2 Accent 5" w:semiHidden="0" w:uiPriority="66" w:unhideWhenUsed="0"/>
+    <w:lsdException w:name="Medium Grid 1 Accent 5" w:semiHidden="0" w:uiPriority="67" w:unhideWhenUsed="0"/>
+    <w:lsdException w:name="Medium Grid 2 Accent 5" w:semiHidden="0" w:uiPriority="68" w:unhideWhenUsed="0"/>
+    <w:lsdException w:name="Medium Grid 3 Accent 5" w:semiHidden="0" w:uiPriority="69" w:unhideWhenUsed="0"/>
+    <w:lsdException w:name="Dark List Accent 5" w:semiHidden="0" w:uiPriority="70" w:unhideWhenUsed="0"/>
+    <w:lsdException w:name="Colorful Shading Accent 5" w:semiHidden="0" w:uiPriority="71" w:unhideWhenUsed="0"/>
+    <w:lsdException w:name="Colorful List Accent 5" w:semiHidden="0" w:uiPriority="72" w:unhideWhenUsed="0"/>
+    <w:lsdException w:name="Colorful Grid Accent 5" w:semiHidden="0" w:uiPriority="73" w:unhideWhenUsed="0"/>
+    <w:lsdException w:name="Light Shading Accent 6" w:semiHidden="0" w:uiPriority="60" w:unhideWhenUsed="0"/>
+    <w:lsdException w:name="Light List Accent 6" w:semiHidden="0" w:uiPriority="61" w:unhideWhenUsed="0"/>
+    <w:lsdException w:name="Light Grid Accent 6" w:semiHidden="0" w:uiPriority="62" w:unhideWhenUsed="0"/>
+    <w:lsdException w:name="Medium Shading 1 Accent 6" w:semiHidden="0" w:uiPriority="63" w:unhideWhenUsed="0"/>
+    <w:lsdException w:name="Medium Shading 2 Accent 6" w:semiHidden="0" w:uiPriority="64" w:unhideWhenUsed="0"/>
+    <w:lsdException w:name="Medium List 1 Accent 6" w:semiHidden="0" w:uiPriority="65" w:unhideWhenUsed="0"/>
+    <w:lsdException w:name="Medium List 2 Accent 6" w:semiHidden="0" w:uiPriority="66" w:unhideWhenUsed="0"/>
+    <w:lsdException w:name="Medium Grid 1 Accent 6" w:semiHidden="0" w:uiPriority="67" w:unhideWhenUsed="0"/>
+    <w:lsdException w:name="Medium Grid 2 Accent 6" w:semiHidden="0" w:uiPriority="68" w:unhideWhenUsed="0"/>
+    <w:lsdException w:name="Medium Grid 3 Accent 6" w:semiHidden="0" w:uiPriority="69" w:unhideWhenUsed="0"/>
+    <w:lsdException w:name="Dark List Accent 6" w:semiHidden="0" w:uiPriority="70" w:unhideWhenUsed="0"/>
+    <w:lsdException w:name="Colorful Shading Accent 6" w:semiHidden="0" w:uiPriority="71" w:unhideWhenUsed="0"/>
+    <w:lsdException w:name="Colorful List Accent 6" w:semiHidden="0" w:uiPriority="72" w:unhideWhenUsed="0"/>
+    <w:lsdException w:name="Colorful Grid Accent 6" w:semiHidden="0" w:uiPriority="73" w:unhideWhenUsed="0"/>
+    <w:lsdException w:name="Subtle Emphasis" w:semiHidden="0" w:uiPriority="19" w:unhideWhenUsed="0" w:qFormat="1"/>
+    <w:lsdException w:name="Intense Emphasis" w:semiHidden="0" w:uiPriority="21" w:unhideWhenUsed="0" w:qFormat="1"/>
+    <w:lsdException w:name="Subtle Reference" w:semiHidden="0" w:uiPriority="31" w:unhideWhenUsed="0" w:qFormat="1"/>
+    <w:lsdException w:name="Intense Reference" w:semiHidden="0" w:uiPriority="32" w:unhideWhenUsed="0" w:qFormat="1"/>
+    <w:lsdException w:name="Book Title" w:semiHidden="0" w:uiPriority="33" w:unhideWhenUsed="0" w:qFormat="1"/>
+    <w:lsdException w:name="Bibliography" w:uiPriority="37"/>
+    <w:lsdException w:name="TOC Heading" w:uiPriority="39" w:qFormat="1"/>
+  </w:latentStyles>
+  <w:style w:type="paragraph" w:default="1" w:styleId="Normal">
+    <w:name w:val="Normal"/>
+    <w:qFormat/>
+  </w:style>
+  <w:style w:type="character" w:default="1" w:styleId="DefaultParagraphFont">
+    <w:name w:val="Default Paragraph Font"/>
+    <w:uiPriority w:val="1"/>
+    <w:semiHidden/>
+    <w:unhideWhenUsed/>
+  </w:style>
+  <w:style w:type="table" w:default="1" w:styleId="TableNormal">
+    <w:name w:val="Normal Table"/>
+    <w:uiPriority w:val="99"/>
+    <w:semiHidden/>
+    <w:unhideWhenUsed/>
+    <w:tblPr>
+      <w:tblInd w:w="0" w:type="dxa"/>
+      <w:tblCellMar>
+        <w:top w:w="0" w:type="dxa"/>
+        <w:left w:w="108" w:type="dxa"/>
+        <w:bottom w:w="0" w:type="dxa"/>
+        <w:right w:w="108" w:type="dxa"/>
+      </w:tblCellMar>
+    </w:tblPr>
+  </w:style>
+  <w:style w:type="numbering" w:default="1" w:styleId="NoList">
+    <w:name w:val="No List"/>
+    <w:uiPriority w:val="99"/>
+    <w:semiHidden/>
+    <w:unhideWhenUsed/>
+  </w:style>
+  <w:style w:type="paragraph" w:customStyle="1" w:styleId="A9C210100C0343BE890A6F0359D485D3">
+    <w:name w:val="A9C210100C0343BE890A6F0359D485D3"/>
+    <w:rsid w:val="00061B2C"/>
+  </w:style>
+  <w:style w:type="paragraph" w:customStyle="1" w:styleId="735A0F2625634BA887C8C4898D9A8726">
+    <w:name w:val="735A0F2625634BA887C8C4898D9A8726"/>
+    <w:rsid w:val="00061B2C"/>
+  </w:style>
+  <w:style w:type="paragraph" w:customStyle="1" w:styleId="5551B17AE7814F0387E6050FFF6F39A0">
+    <w:name w:val="5551B17AE7814F0387E6050FFF6F39A0"/>
+    <w:rsid w:val="00061B2C"/>
+  </w:style>
+  <w:style w:type="paragraph" w:customStyle="1" w:styleId="694DDB2BC157440F9D51181B02C81E34">
+    <w:name w:val="694DDB2BC157440F9D51181B02C81E34"/>
+    <w:rsid w:val="00061B2C"/>
+  </w:style>
+  <w:style w:type="paragraph" w:customStyle="1" w:styleId="76D48F3A8C3A416C9BBEF179E555CE7B">
+    <w:name w:val="76D48F3A8C3A416C9BBEF179E555CE7B"/>
+    <w:rsid w:val="00061B2C"/>
+  </w:style>
+  <w:style w:type="paragraph" w:customStyle="1" w:styleId="618AE9F2C0694AB0BDE0ADBA70E9231C">
+    <w:name w:val="618AE9F2C0694AB0BDE0ADBA70E9231C"/>
+    <w:rsid w:val="00061B2C"/>
+  </w:style>
+  <w:style w:type="paragraph" w:customStyle="1" w:styleId="459CBDB5B78C4EDAB593CD3896565398">
+    <w:name w:val="459CBDB5B78C4EDAB593CD3896565398"/>
+    <w:rsid w:val="00061B2C"/>
+  </w:style>
+  <w:style w:type="paragraph" w:customStyle="1" w:styleId="CB6AB8F229E1454D85F912F89C5BD4D7">
+    <w:name w:val="CB6AB8F229E1454D85F912F89C5BD4D7"/>
+    <w:rsid w:val="00B227B4"/>
+  </w:style>
+  <w:style w:type="paragraph" w:customStyle="1" w:styleId="0F52B21D17884F3B85FD3E203CBF41C4">
+    <w:name w:val="0F52B21D17884F3B85FD3E203CBF41C4"/>
+    <w:rsid w:val="00B227B4"/>
+  </w:style>
+  <w:style w:type="paragraph" w:customStyle="1" w:styleId="A24D4F203C784878A3DC2B6846543C9B">
+    <w:name w:val="A24D4F203C784878A3DC2B6846543C9B"/>
+    <w:rsid w:val="00B227B4"/>
+  </w:style>
+  <w:style w:type="paragraph" w:customStyle="1" w:styleId="2879A8F6918A4C17A5A4E60BB8BC7B22">
+    <w:name w:val="2879A8F6918A4C17A5A4E60BB8BC7B22"/>
+    <w:rsid w:val="00B227B4"/>
+  </w:style>
+  <w:style w:type="paragraph" w:customStyle="1" w:styleId="E6D30C425DA2459DA5CD0A93FCB59764">
+    <w:name w:val="E6D30C425DA2459DA5CD0A93FCB59764"/>
+    <w:rsid w:val="00B227B4"/>
+  </w:style>
+  <w:style w:type="paragraph" w:customStyle="1" w:styleId="B21809AB4B5C45B18AB7FAFB3359DBC9">
+    <w:name w:val="B21809AB4B5C45B18AB7FAFB3359DBC9"/>
+    <w:rsid w:val="00B227B4"/>
+  </w:style>
+</w:styles>
+</file>
+
+<file path=word/glossary/stylesWithEffects.xml><?xml version="1.0" encoding="utf-8"?>
+<w:styles xmlns:wpc="http://schemas.microsoft.com/office/word/2010/wordprocessingCanvas" xmlns:mc="http://schemas.openxmlformats.org/markup-compatibility/2006" xmlns:o="urn:schemas-microsoft-com:office:office" xmlns:r="http://schemas.openxmlformats.org/officeDocument/2006/relationships" xmlns:m="http://schemas.openxmlformats.org/officeDocument/2006/math" xmlns:v="urn:schemas-microsoft-com:vml" xmlns:wp14="http://schemas.microsoft.com/office/word/2010/wordprocessingDrawing" xmlns:wp="http://schemas.openxmlformats.org/drawingml/2006/wordprocessingDrawing" xmlns:w10="urn:schemas-microsoft-com:office:word" xmlns:w="http://schemas.openxmlformats.org/wordprocessingml/2006/main" xmlns:w14="http://schemas.microsoft.com/office/word/2010/wordml" xmlns:wpg="http://schemas.microsoft.com/office/word/2010/wordprocessingGroup" xmlns:wpi="http://schemas.microsoft.com/office/word/2010/wordprocessingInk" xmlns:wne="http://schemas.microsoft.com/office/word/2006/wordml" xmlns:wps="http://schemas.microsoft.com/office/word/2010/wordprocessingShape" mc:Ignorable="w14 wp14">
+  <w:docDefaults>
+    <w:rPrDefault>
+      <w:rPr>
+        <w:rFonts w:asciiTheme="minorHAnsi" w:eastAsiaTheme="minorEastAsia" w:hAnsiTheme="minorHAnsi" w:cstheme="minorBidi"/>
+        <w:sz w:val="22"/>
+        <w:szCs w:val="22"/>
+        <w:lang w:val="en-US" w:eastAsia="en-US" w:bidi="ar-SA"/>
+      </w:rPr>
+    </w:rPrDefault>
+    <w:pPrDefault>
+      <w:pPr>
+        <w:spacing w:after="200" w:line="276" w:lineRule="auto"/>
+      </w:pPr>
+    </w:pPrDefault>
+  </w:docDefaults>
+  <w:latentStyles w:defLockedState="0" w:defUIPriority="99" w:defSemiHidden="1" w:defUnhideWhenUsed="1" w:defQFormat="0" w:count="267">
+    <w:lsdException w:name="Normal" w:semiHidden="0" w:uiPriority="0" w:unhideWhenUsed="0" w:qFormat="1"/>
+    <w:lsdException w:name="heading 1" w:semiHidden="0" w:uiPriority="9" w:unhideWhenUsed="0" w:qFormat="1"/>
+    <w:lsdException w:name="heading 2" w:uiPriority="9" w:qFormat="1"/>
+    <w:lsdException w:name="heading 3" w:uiPriority="9" w:qFormat="1"/>
+    <w:lsdException w:name="heading 4" w:uiPriority="9" w:qFormat="1"/>
+    <w:lsdException w:name="heading 5" w:uiPriority="9" w:qFormat="1"/>
+    <w:lsdException w:name="heading 6" w:uiPriority="9" w:qFormat="1"/>
+    <w:lsdException w:name="heading 7" w:uiPriority="9" w:qFormat="1"/>
+    <w:lsdException w:name="heading 8" w:uiPriority="9" w:qFormat="1"/>
+    <w:lsdException w:name="heading 9" w:uiPriority="9" w:qFormat="1"/>
+    <w:lsdException w:name="toc 1" w:uiPriority="39"/>
+    <w:lsdException w:name="toc 2" w:uiPriority="39"/>
+    <w:lsdException w:name="toc 3" w:uiPriority="39"/>
+    <w:lsdException w:name="toc 4" w:uiPriority="39"/>
+    <w:lsdException w:name="toc 5" w:uiPriority="39"/>
+    <w:lsdException w:name="toc 6" w:uiPriority="39"/>
+    <w:lsdException w:name="toc 7" w:uiPriority="39"/>
+    <w:lsdException w:name="toc 8" w:uiPriority="39"/>
+    <w:lsdException w:name="toc 9" w:uiPriority="39"/>
+    <w:lsdException w:name="caption" w:uiPriority="35" w:qFormat="1"/>
+    <w:lsdException w:name="Title" w:semiHidden="0" w:uiPriority="10" w:unhideWhenUsed="0" w:qFormat="1"/>
+    <w:lsdException w:name="Default Paragraph Font" w:uiPriority="1"/>
+    <w:lsdException w:name="Subtitle" w:semiHidden="0" w:uiPriority="11" w:unhideWhenUsed="0" w:qFormat="1"/>
+    <w:lsdException w:name="Strong" w:semiHidden="0" w:uiPriority="22" w:unhideWhenUsed="0" w:qFormat="1"/>
+    <w:lsdException w:name="Emphasis" w:semiHidden="0" w:uiPriority="20" w:unhideWhenUsed="0" w:qFormat="1"/>
+    <w:lsdException w:name="Table Grid" w:semiHidden="0" w:uiPriority="59" w:unhideWhenUsed="0"/>
+    <w:lsdException w:name="Placeholder Text" w:unhideWhenUsed="0"/>
+    <w:lsdException w:name="No Spacing" w:semiHidden="0" w:uiPriority="1" w:unhideWhenUsed="0" w:qFormat="1"/>
+    <w:lsdException w:name="Light Shading" w:semiHidden="0" w:uiPriority="60" w:unhideWhenUsed="0"/>
+    <w:lsdException w:name="Light List" w:semiHidden="0" w:uiPriority="61" w:unhideWhenUsed="0"/>
+    <w:lsdException w:name="Light Grid" w:semiHidden="0" w:uiPriority="62" w:unhideWhenUsed="0"/>
+    <w:lsdException w:name="Medium Shading 1" w:semiHidden="0" w:uiPriority="63" w:unhideWhenUsed="0"/>
+    <w:lsdException w:name="Medium Shading 2" w:semiHidden="0" w:uiPriority="64" w:unhideWhenUsed="0"/>
+    <w:lsdException w:name="Medium List 1" w:semiHidden="0" w:uiPriority="65" w:unhideWhenUsed="0"/>
+    <w:lsdException w:name="Medium List 2" w:semiHidden="0" w:uiPriority="66" w:unhideWhenUsed="0"/>
+    <w:lsdException w:name="Medium Grid 1" w:semiHidden="0" w:uiPriority="67" w:unhideWhenUsed="0"/>
+    <w:lsdException w:name="Medium Grid 2" w:semiHidden="0" w:uiPriority="68" w:unhideWhenUsed="0"/>
+    <w:lsdException w:name="Medium Grid 3" w:semiHidden="0" w:uiPriority="69" w:unhideWhenUsed="0"/>
+    <w:lsdException w:name="Dark List" w:semiHidden="0" w:uiPriority="70" w:unhideWhenUsed="0"/>
+    <w:lsdException w:name="Colorful Shading" w:semiHidden="0" w:uiPriority="71" w:unhideWhenUsed="0"/>
+    <w:lsdException w:name="Colorful List" w:semiHidden="0" w:uiPriority="72" w:unhideWhenUsed="0"/>
+    <w:lsdException w:name="Colorful Grid" w:semiHidden="0" w:uiPriority="73" w:unhideWhenUsed="0"/>
+    <w:lsdException w:name="Light Shading Accent 1" w:semiHidden="0" w:uiPriority="60" w:unhideWhenUsed="0"/>
+    <w:lsdException w:name="Light List Accent 1" w:semiHidden="0" w:uiPriority="61" w:unhideWhenUsed="0"/>
+    <w:lsdException w:name="Light Grid Accent 1" w:semiHidden="0" w:uiPriority="62" w:unhideWhenUsed="0"/>
+    <w:lsdException w:name="Medium Shading 1 Accent 1" w:semiHidden="0" w:uiPriority="63" w:unhideWhenUsed="0"/>
+    <w:lsdException w:name="Medium Shading 2 Accent 1" w:semiHidden="0" w:uiPriority="64" w:unhideWhenUsed="0"/>
+    <w:lsdException w:name="Medium List 1 Accent 1" w:semiHidden="0" w:uiPriority="65" w:unhideWhenUsed="0"/>
+    <w:lsdException w:name="Revision" w:unhideWhenUsed="0"/>
+    <w:lsdException w:name="List Paragraph" w:semiHidden="0" w:uiPriority="34" w:unhideWhenUsed="0" w:qFormat="1"/>
+    <w:lsdException w:name="Quote" w:semiHidden="0" w:uiPriority="29" w:unhideWhenUsed="0" w:qFormat="1"/>
+    <w:lsdException w:name="Intense Quote" w:semiHidden="0" w:uiPriority="30" w:unhideWhenUsed="0" w:qFormat="1"/>
+    <w:lsdException w:name="Medium List 2 Accent 1" w:semiHidden="0" w:uiPriority="66" w:unhideWhenUsed="0"/>
+    <w:lsdException w:name="Medium Grid 1 Accent 1" w:semiHidden="0" w:uiPriority="67" w:unhideWhenUsed="0"/>
+    <w:lsdException w:name="Medium Grid 2 Accent 1" w:semiHidden="0" w:uiPriority="68" w:unhideWhenUsed="0"/>
+    <w:lsdException w:name="Medium Grid 3 Accent 1" w:semiHidden="0" w:uiPriority="69" w:unhideWhenUsed="0"/>
+    <w:lsdException w:name="Dark List Accent 1" w:semiHidden="0" w:uiPriority="70" w:unhideWhenUsed="0"/>
+    <w:lsdException w:name="Colorful Shading Accent 1" w:semiHidden="0" w:uiPriority="71" w:unhideWhenUsed="0"/>
+    <w:lsdException w:name="Colorful List Accent 1" w:semiHidden="0" w:uiPriority="72" w:unhideWhenUsed="0"/>
+    <w:lsdException w:name="Colorful Grid Accent 1" w:semiHidden="0" w:uiPriority="73" w:unhideWhenUsed="0"/>
+    <w:lsdException w:name="Light Shading Accent 2" w:semiHidden="0" w:uiPriority="60" w:unhideWhenUsed="0"/>
+    <w:lsdException w:name="Light List Accent 2" w:semiHidden="0" w:uiPriority="61" w:unhideWhenUsed="0"/>
+    <w:lsdException w:name="Light Grid Accent 2" w:semiHidden="0" w:uiPriority="62" w:unhideWhenUsed="0"/>
+    <w:lsdException w:name="Medium Shading 1 Accent 2" w:semiHidden="0" w:uiPriority="63" w:unhideWhenUsed="0"/>
+    <w:lsdException w:name="Medium Shading 2 Accent 2" w:semiHidden="0" w:uiPriority="64" w:unhideWhenUsed="0"/>
+    <w:lsdException w:name="Medium List 1 Accent 2" w:semiHidden="0" w:uiPriority="65" w:unhideWhenUsed="0"/>
+    <w:lsdException w:name="Medium List 2 Accent 2" w:semiHidden="0" w:uiPriority="66" w:unhideWhenUsed="0"/>
+    <w:lsdException w:name="Medium Grid 1 Accent 2" w:semiHidden="0" w:uiPriority="67" w:unhideWhenUsed="0"/>
+    <w:lsdException w:name="Medium Grid 2 Accent 2" w:semiHidden="0" w:uiPriority="68" w:unhideWhenUsed="0"/>
+    <w:lsdException w:name="Medium Grid 3 Accent 2" w:semiHidden="0" w:uiPriority="69" w:unhideWhenUsed="0"/>
+    <w:lsdException w:name="Dark List Accent 2" w:semiHidden="0" w:uiPriority="70" w:unhideWhenUsed="0"/>
+    <w:lsdException w:name="Colorful Shading Accent 2" w:semiHidden="0" w:uiPriority="71" w:unhideWhenUsed="0"/>
+    <w:lsdException w:name="Colorful List Accent 2" w:semiHidden="0" w:uiPriority="72" w:unhideWhenUsed="0"/>
+    <w:lsdException w:name="Colorful Grid Accent 2" w:semiHidden="0" w:uiPriority="73" w:unhideWhenUsed="0"/>
+    <w:lsdException w:name="Light Shading Accent 3" w:semiHidden="0" w:uiPriority="60" w:unhideWhenUsed="0"/>
+    <w:lsdException w:name="Light List Accent 3" w:semiHidden="0" w:uiPriority="61" w:unhideWhenUsed="0"/>
+    <w:lsdException w:name="Light Grid Accent 3" w:semiHidden="0" w:uiPriority="62" w:unhideWhenUsed="0"/>
+    <w:lsdException w:name="Medium Shading 1 Accent 3" w:semiHidden="0" w:uiPriority="63" w:unhideWhenUsed="0"/>
+    <w:lsdException w:name="Medium Shading 2 Accent 3" w:semiHidden="0" w:uiPriority="64" w:unhideWhenUsed="0"/>
+    <w:lsdException w:name="Medium List 1 Accent 3" w:semiHidden="0" w:uiPriority="65" w:unhideWhenUsed="0"/>
+    <w:lsdException w:name="Medium List 2 Accent 3" w:semiHidden="0" w:uiPriority="66" w:unhideWhenUsed="0"/>
+    <w:lsdException w:name="Medium Grid 1 Accent 3" w:semiHidden="0" w:uiPriority="67" w:unhideWhenUsed="0"/>
+    <w:lsdException w:name="Medium Grid 2 Accent 3" w:semiHidden="0" w:uiPriority="68" w:unhideWhenUsed="0"/>
+    <w:lsdException w:name="Medium Grid 3 Accent 3" w:semiHidden="0" w:uiPriority="69" w:unhideWhenUsed="0"/>
+    <w:lsdException w:name="Dark List Accent 3" w:semiHidden="0" w:uiPriority="70" w:unhideWhenUsed="0"/>
+    <w:lsdException w:name="Colorful Shading Accent 3" w:semiHidden="0" w:uiPriority="71" w:unhideWhenUsed="0"/>
+    <w:lsdException w:name="Colorful List Accent 3" w:semiHidden="0" w:uiPriority="72" w:unhideWhenUsed="0"/>
+    <w:lsdException w:name="Colorful Grid Accent 3" w:semiHidden="0" w:uiPriority="73" w:unhideWhenUsed="0"/>
+    <w:lsdException w:name="Light Shading Accent 4" w:semiHidden="0" w:uiPriority="60" w:unhideWhenUsed="0"/>
+    <w:lsdException w:name="Light List Accent 4" w:semiHidden="0" w:uiPriority="61" w:unhideWhenUsed="0"/>
+    <w:lsdException w:name="Light Grid Accent 4" w:semiHidden="0" w:uiPriority="62" w:unhideWhenUsed="0"/>
+    <w:lsdException w:name="Medium Shading 1 Accent 4" w:semiHidden="0" w:uiPriority="63" w:unhideWhenUsed="0"/>
+    <w:lsdException w:name="Medium Shading 2 Accent 4" w:semiHidden="0" w:uiPriority="64" w:unhideWhenUsed="0"/>
+    <w:lsdException w:name="Medium List 1 Accent 4" w:semiHidden="0" w:uiPriority="65" w:unhideWhenUsed="0"/>
+    <w:lsdException w:name="Medium List 2 Accent 4" w:semiHidden="0" w:uiPriority="66" w:unhideWhenUsed="0"/>
+    <w:lsdException w:name="Medium Grid 1 Accent 4" w:semiHidden="0" w:uiPriority="67" w:unhideWhenUsed="0"/>
+    <w:lsdException w:name="Medium Grid 2 Accent 4" w:semiHidden="0" w:uiPriority="68" w:unhideWhenUsed="0"/>
+    <w:lsdException w:name="Medium Grid 3 Accent 4" w:semiHidden="0" w:uiPriority="69" w:unhideWhenUsed="0"/>
+    <w:lsdException w:name="Dark List Accent 4" w:semiHidden="0" w:uiPriority="70" w:unhideWhenUsed="0"/>
+    <w:lsdException w:name="Colorful Shading Accent 4" w:semiHidden="0" w:uiPriority="71" w:unhideWhenUsed="0"/>
+    <w:lsdException w:name="Colorful List Accent 4" w:semiHidden="0" w:uiPriority="72" w:unhideWhenUsed="0"/>
+    <w:lsdException w:name="Colorful Grid Accent 4" w:semiHidden="0" w:uiPriority="73" w:unhideWhenUsed="0"/>
+    <w:lsdException w:name="Light Shading Accent 5" w:semiHidden="0" w:uiPriority="60" w:unhideWhenUsed="0"/>
+    <w:lsdException w:name="Light List Accent 5" w:semiHidden="0" w:uiPriority="61" w:unhideWhenUsed="0"/>
+    <w:lsdException w:name="Light Grid Accent 5" w:semiHidden="0" w:uiPriority="62" w:unhideWhenUsed="0"/>
+    <w:lsdException w:name="Medium Shading 1 Accent 5" w:semiHidden="0" w:uiPriority="63" w:unhideWhenUsed="0"/>
+    <w:lsdException w:name="Medium Shading 2 Accent 5" w:semiHidden="0" w:uiPriority="64" w:unhideWhenUsed="0"/>
+    <w:lsdException w:name="Medium List 1 Accent 5" w:semiHidden="0" w:uiPriority="65" w:unhideWhenUsed="0"/>
+    <w:lsdException w:name="Medium List 2 Accent 5" w:semiHidden="0" w:uiPriority="66" w:unhideWhenUsed="0"/>
+    <w:lsdException w:name="Medium Grid 1 Accent 5" w:semiHidden="0" w:uiPriority="67" w:unhideWhenUsed="0"/>
+    <w:lsdException w:name="Medium Grid 2 Accent 5" w:semiHidden="0" w:uiPriority="68" w:unhideWhenUsed="0"/>
+    <w:lsdException w:name="Medium Grid 3 Accent 5" w:semiHidden="0" w:uiPriority="69" w:unhideWhenUsed="0"/>
+    <w:lsdException w:name="Dark List Accent 5" w:semiHidden="0" w:uiPriority="70" w:unhideWhenUsed="0"/>
+    <w:lsdException w:name="Colorful Shading Accent 5" w:semiHidden="0" w:uiPriority="71" w:unhideWhenUsed="0"/>
+    <w:lsdException w:name="Colorful List Accent 5" w:semiHidden="0" w:uiPriority="72" w:unhideWhenUsed="0"/>
+    <w:lsdException w:name="Colorful Grid Accent 5" w:semiHidden="0" w:uiPriority="73" w:unhideWhenUsed="0"/>
+    <w:lsdException w:name="Light Shading Accent 6" w:semiHidden="0" w:uiPriority="60" w:unhideWhenUsed="0"/>
+    <w:lsdException w:name="Light List Accent 6" w:semiHidden="0" w:uiPriority="61" w:unhideWhenUsed="0"/>
+    <w:lsdException w:name="Light Grid Accent 6" w:semiHidden="0" w:uiPriority="62" w:unhideWhenUsed="0"/>
+    <w:lsdException w:name="Medium Shading 1 Accent 6" w:semiHidden="0" w:uiPriority="63" w:unhideWhenUsed="0"/>
+    <w:lsdException w:name="Medium Shading 2 Accent 6" w:semiHidden="0" w:uiPriority="64" w:unhideWhenUsed="0"/>
+    <w:lsdException w:name="Medium List 1 Accent 6" w:semiHidden="0" w:uiPriority="65" w:unhideWhenUsed="0"/>
+    <w:lsdException w:name="Medium List 2 Accent 6" w:semiHidden="0" w:uiPriority="66" w:unhideWhenUsed="0"/>
+    <w:lsdException w:name="Medium Grid 1 Accent 6" w:semiHidden="0" w:uiPriority="67" w:unhideWhenUsed="0"/>
+    <w:lsdException w:name="Medium Grid 2 Accent 6" w:semiHidden="0" w:uiPriority="68" w:unhideWhenUsed="0"/>
+    <w:lsdException w:name="Medium Grid 3 Accent 6" w:semiHidden="0" w:uiPriority="69" w:unhideWhenUsed="0"/>
+    <w:lsdException w:name="Dark List Accent 6" w:semiHidden="0" w:uiPriority="70" w:unhideWhenUsed="0"/>
+    <w:lsdException w:name="Colorful Shading Accent 6" w:semiHidden="0" w:uiPriority="71" w:unhideWhenUsed="0"/>
+    <w:lsdException w:name="Colorful List Accent 6" w:semiHidden="0" w:uiPriority="72" w:unhideWhenUsed="0"/>
+    <w:lsdException w:name="Colorful Grid Accent 6" w:semiHidden="0" w:uiPriority="73" w:unhideWhenUsed="0"/>
+    <w:lsdException w:name="Subtle Emphasis" w:semiHidden="0" w:uiPriority="19" w:unhideWhenUsed="0" w:qFormat="1"/>
+    <w:lsdException w:name="Intense Emphasis" w:semiHidden="0" w:uiPriority="21" w:unhideWhenUsed="0" w:qFormat="1"/>
+    <w:lsdException w:name="Subtle Reference" w:semiHidden="0" w:uiPriority="31" w:unhideWhenUsed="0" w:qFormat="1"/>
+    <w:lsdException w:name="Intense Reference" w:semiHidden="0" w:uiPriority="32" w:unhideWhenUsed="0" w:qFormat="1"/>
+    <w:lsdException w:name="Book Title" w:semiHidden="0" w:uiPriority="33" w:unhideWhenUsed="0" w:qFormat="1"/>
+    <w:lsdException w:name="Bibliography" w:uiPriority="37"/>
+    <w:lsdException w:name="TOC Heading" w:uiPriority="39" w:qFormat="1"/>
+  </w:latentStyles>
+  <w:style w:type="paragraph" w:default="1" w:styleId="Normal">
+    <w:name w:val="Normal"/>
+    <w:qFormat/>
+  </w:style>
+  <w:style w:type="character" w:default="1" w:styleId="DefaultParagraphFont">
+    <w:name w:val="Default Paragraph Font"/>
+    <w:uiPriority w:val="1"/>
+    <w:semiHidden/>
+    <w:unhideWhenUsed/>
+  </w:style>
+  <w:style w:type="table" w:default="1" w:styleId="TableNormal">
+    <w:name w:val="Normal Table"/>
+    <w:uiPriority w:val="99"/>
+    <w:semiHidden/>
+    <w:unhideWhenUsed/>
+    <w:tblPr>
+      <w:tblInd w:w="0" w:type="dxa"/>
+      <w:tblCellMar>
+        <w:top w:w="0" w:type="dxa"/>
+        <w:left w:w="108" w:type="dxa"/>
+        <w:bottom w:w="0" w:type="dxa"/>
+        <w:right w:w="108" w:type="dxa"/>
+      </w:tblCellMar>
+    </w:tblPr>
+  </w:style>
+  <w:style w:type="numbering" w:default="1" w:styleId="NoList">
+    <w:name w:val="No List"/>
+    <w:uiPriority w:val="99"/>
+    <w:semiHidden/>
+    <w:unhideWhenUsed/>
+  </w:style>
+  <w:style w:type="paragraph" w:customStyle="1" w:styleId="A9C210100C0343BE890A6F0359D485D3">
+    <w:name w:val="A9C210100C0343BE890A6F0359D485D3"/>
+    <w:rsid w:val="00061B2C"/>
+  </w:style>
+  <w:style w:type="paragraph" w:customStyle="1" w:styleId="735A0F2625634BA887C8C4898D9A8726">
+    <w:name w:val="735A0F2625634BA887C8C4898D9A8726"/>
+    <w:rsid w:val="00061B2C"/>
+  </w:style>
+  <w:style w:type="paragraph" w:customStyle="1" w:styleId="5551B17AE7814F0387E6050FFF6F39A0">
+    <w:name w:val="5551B17AE7814F0387E6050FFF6F39A0"/>
+    <w:rsid w:val="00061B2C"/>
+  </w:style>
+  <w:style w:type="paragraph" w:customStyle="1" w:styleId="694DDB2BC157440F9D51181B02C81E34">
+    <w:name w:val="694DDB2BC157440F9D51181B02C81E34"/>
+    <w:rsid w:val="00061B2C"/>
+  </w:style>
+  <w:style w:type="paragraph" w:customStyle="1" w:styleId="76D48F3A8C3A416C9BBEF179E555CE7B">
+    <w:name w:val="76D48F3A8C3A416C9BBEF179E555CE7B"/>
+    <w:rsid w:val="00061B2C"/>
+  </w:style>
+  <w:style w:type="paragraph" w:customStyle="1" w:styleId="618AE9F2C0694AB0BDE0ADBA70E9231C">
+    <w:name w:val="618AE9F2C0694AB0BDE0ADBA70E9231C"/>
+    <w:rsid w:val="00061B2C"/>
+  </w:style>
+  <w:style w:type="paragraph" w:customStyle="1" w:styleId="459CBDB5B78C4EDAB593CD3896565398">
+    <w:name w:val="459CBDB5B78C4EDAB593CD3896565398"/>
+    <w:rsid w:val="00061B2C"/>
+  </w:style>
+  <w:style w:type="paragraph" w:customStyle="1" w:styleId="CB6AB8F229E1454D85F912F89C5BD4D7">
+    <w:name w:val="CB6AB8F229E1454D85F912F89C5BD4D7"/>
+    <w:rsid w:val="00B227B4"/>
+  </w:style>
+  <w:style w:type="paragraph" w:customStyle="1" w:styleId="0F52B21D17884F3B85FD3E203CBF41C4">
+    <w:name w:val="0F52B21D17884F3B85FD3E203CBF41C4"/>
+    <w:rsid w:val="00B227B4"/>
+  </w:style>
+  <w:style w:type="paragraph" w:customStyle="1" w:styleId="A24D4F203C784878A3DC2B6846543C9B">
+    <w:name w:val="A24D4F203C784878A3DC2B6846543C9B"/>
+    <w:rsid w:val="00B227B4"/>
+  </w:style>
+  <w:style w:type="paragraph" w:customStyle="1" w:styleId="2879A8F6918A4C17A5A4E60BB8BC7B22">
+    <w:name w:val="2879A8F6918A4C17A5A4E60BB8BC7B22"/>
+    <w:rsid w:val="00B227B4"/>
+  </w:style>
+  <w:style w:type="paragraph" w:customStyle="1" w:styleId="E6D30C425DA2459DA5CD0A93FCB59764">
+    <w:name w:val="E6D30C425DA2459DA5CD0A93FCB59764"/>
+    <w:rsid w:val="00B227B4"/>
+  </w:style>
+  <w:style w:type="paragraph" w:customStyle="1" w:styleId="B21809AB4B5C45B18AB7FAFB3359DBC9">
+    <w:name w:val="B21809AB4B5C45B18AB7FAFB3359DBC9"/>
+    <w:rsid w:val="00B227B4"/>
+  </w:style>
+</w:styles>
+</file>
+
+<file path=word/glossary/webSettings.xml><?xml version="1.0" encoding="utf-8"?>
+<w:webSettings xmlns:mc="http://schemas.openxmlformats.org/markup-compatibility/2006" xmlns:r="http://schemas.openxmlformats.org/officeDocument/2006/relationships" xmlns:w="http://schemas.openxmlformats.org/wordprocessingml/2006/main" xmlns:w14="http://schemas.microsoft.com/office/word/2010/wordml" mc:Ignorable="w14">
+  <w:optimizeForBrowser/>
+  <w:allowPNG/>
+</w:webSettings>
 </file>
 
 <file path=word/theme/theme1.xml><?xml version="1.0" encoding="utf-8"?>
@@ -5025,4 +8428,16 @@
   <a:objectDefaults/>
   <a:extraClrSchemeLst/>
 </a:theme>
+</file>
+
+<file path=customXml/item1.xml><?xml version="1.0" encoding="utf-8"?>
+<b:Sources xmlns:b="http://schemas.openxmlformats.org/officeDocument/2006/bibliography" xmlns="http://schemas.openxmlformats.org/officeDocument/2006/bibliography" SelectedStyle="\APA.XSL" StyleName="APA"/>
+</file>
+
+<file path=customXml/itemProps1.xml><?xml version="1.0" encoding="utf-8"?>
+<ds:datastoreItem xmlns:ds="http://schemas.openxmlformats.org/officeDocument/2006/customXml" ds:itemID="{ACC59775-6388-492F-B755-28D2DA05B66A}">
+  <ds:schemaRefs>
+    <ds:schemaRef ds:uri="http://schemas.openxmlformats.org/officeDocument/2006/bibliography"/>
+  </ds:schemaRefs>
+</ds:datastoreItem>
 </file>
</xml_diff>